<commit_message>
DevOps: Jenkins Pipeline part 1 added
</commit_message>
<xml_diff>
--- a/Jenkins/Pipeline/JenkinsPipeline.docx
+++ b/Jenkins/Pipeline/JenkinsPipeline.docx
@@ -227,6 +227,7 @@
     <w:p>
       <w:pPr>
         <w:numPr>
+          <w:ilvl w:val="0"/>
           <w:numId w:val="0"/>
         </w:numPr>
         <w:rPr>
@@ -245,6 +246,7 @@
     <w:p>
       <w:pPr>
         <w:numPr>
+          <w:ilvl w:val="0"/>
           <w:numId w:val="0"/>
         </w:numPr>
         <w:rPr>
@@ -258,12 +260,19 @@
           <w:lang w:val="en-US"/>
         </w:rPr>
         <w:tab/>
+      </w:r>
+      <w:r>
+        <w:rPr>
+          <w:rFonts w:hint="default"/>
+          <w:lang w:val="en-US"/>
+        </w:rPr>
         <w:t>agents any ---&gt; where we want to execute our job</w:t>
       </w:r>
     </w:p>
     <w:p>
       <w:pPr>
         <w:numPr>
+          <w:ilvl w:val="0"/>
           <w:numId w:val="0"/>
         </w:numPr>
         <w:rPr>
@@ -277,12 +286,19 @@
           <w:lang w:val="en-US"/>
         </w:rPr>
         <w:tab/>
+      </w:r>
+      <w:r>
+        <w:rPr>
+          <w:rFonts w:hint="default"/>
+          <w:lang w:val="en-US"/>
+        </w:rPr>
         <w:t>tools {</w:t>
       </w:r>
     </w:p>
     <w:p>
       <w:pPr>
         <w:numPr>
+          <w:ilvl w:val="0"/>
           <w:numId w:val="0"/>
         </w:numPr>
         <w:rPr>
@@ -296,7 +312,6 @@
           <w:lang w:val="en-US"/>
         </w:rPr>
         <w:tab/>
-        <w:t/>
       </w:r>
       <w:r>
         <w:rPr>
@@ -304,12 +319,19 @@
           <w:lang w:val="en-US"/>
         </w:rPr>
         <w:tab/>
+      </w:r>
+      <w:r>
+        <w:rPr>
+          <w:rFonts w:hint="default"/>
+          <w:lang w:val="en-US"/>
+        </w:rPr>
         <w:t>maven “maven.3.9”</w:t>
       </w:r>
     </w:p>
     <w:p>
       <w:pPr>
         <w:numPr>
+          <w:ilvl w:val="0"/>
           <w:numId w:val="0"/>
         </w:numPr>
         <w:ind w:firstLine="720" w:firstLineChars="0"/>
@@ -329,6 +351,7 @@
     <w:p>
       <w:pPr>
         <w:numPr>
+          <w:ilvl w:val="0"/>
           <w:numId w:val="0"/>
         </w:numPr>
         <w:ind w:firstLine="720" w:firstLineChars="0"/>
@@ -341,6 +364,7 @@
     <w:p>
       <w:pPr>
         <w:numPr>
+          <w:ilvl w:val="0"/>
           <w:numId w:val="0"/>
         </w:numPr>
         <w:ind w:firstLine="720" w:firstLineChars="0"/>
@@ -360,6 +384,7 @@
     <w:p>
       <w:pPr>
         <w:numPr>
+          <w:ilvl w:val="0"/>
           <w:numId w:val="0"/>
         </w:numPr>
         <w:ind w:firstLine="720" w:firstLineChars="0"/>
@@ -374,12 +399,19 @@
           <w:lang w:val="en-US"/>
         </w:rPr>
         <w:tab/>
+      </w:r>
+      <w:r>
+        <w:rPr>
+          <w:rFonts w:hint="default"/>
+          <w:lang w:val="en-US"/>
+        </w:rPr>
         <w:t>// 3 operations I am performing</w:t>
       </w:r>
     </w:p>
     <w:p>
       <w:pPr>
         <w:numPr>
+          <w:ilvl w:val="0"/>
           <w:numId w:val="0"/>
         </w:numPr>
         <w:ind w:firstLine="720" w:firstLineChars="0"/>
@@ -394,12 +426,19 @@
           <w:lang w:val="en-US"/>
         </w:rPr>
         <w:tab/>
+      </w:r>
+      <w:r>
+        <w:rPr>
+          <w:rFonts w:hint="default"/>
+          <w:lang w:val="en-US"/>
+        </w:rPr>
         <w:t>// cloning the code</w:t>
       </w:r>
     </w:p>
     <w:p>
       <w:pPr>
         <w:numPr>
+          <w:ilvl w:val="0"/>
           <w:numId w:val="0"/>
         </w:numPr>
         <w:ind w:firstLine="720" w:firstLineChars="0"/>
@@ -414,12 +453,19 @@
           <w:lang w:val="en-US"/>
         </w:rPr>
         <w:tab/>
+      </w:r>
+      <w:r>
+        <w:rPr>
+          <w:rFonts w:hint="default"/>
+          <w:lang w:val="en-US"/>
+        </w:rPr>
         <w:t>// building the project</w:t>
       </w:r>
     </w:p>
     <w:p>
       <w:pPr>
         <w:numPr>
+          <w:ilvl w:val="0"/>
           <w:numId w:val="0"/>
         </w:numPr>
         <w:ind w:firstLine="720" w:firstLineChars="0"/>
@@ -434,12 +480,19 @@
           <w:lang w:val="en-US"/>
         </w:rPr>
         <w:tab/>
+      </w:r>
+      <w:r>
+        <w:rPr>
+          <w:rFonts w:hint="default"/>
+          <w:lang w:val="en-US"/>
+        </w:rPr>
         <w:t>// reviewing the code</w:t>
       </w:r>
     </w:p>
     <w:p>
       <w:pPr>
         <w:numPr>
+          <w:ilvl w:val="0"/>
           <w:numId w:val="0"/>
         </w:numPr>
         <w:ind w:firstLine="720" w:firstLineChars="0"/>
@@ -454,12 +507,19 @@
           <w:lang w:val="en-US"/>
         </w:rPr>
         <w:tab/>
+      </w:r>
+      <w:r>
+        <w:rPr>
+          <w:rFonts w:hint="default"/>
+          <w:lang w:val="en-US"/>
+        </w:rPr>
         <w:t>// uploading using Nexus etc</w:t>
       </w:r>
     </w:p>
     <w:p>
       <w:pPr>
         <w:numPr>
+          <w:ilvl w:val="0"/>
           <w:numId w:val="0"/>
         </w:numPr>
         <w:ind w:firstLine="720" w:firstLineChars="0"/>
@@ -474,12 +534,19 @@
           <w:lang w:val="en-US"/>
         </w:rPr>
         <w:tab/>
+      </w:r>
+      <w:r>
+        <w:rPr>
+          <w:rFonts w:hint="default"/>
+          <w:lang w:val="en-US"/>
+        </w:rPr>
         <w:t>stage (‘Git Clone’){</w:t>
       </w:r>
     </w:p>
     <w:p>
       <w:pPr>
         <w:numPr>
+          <w:ilvl w:val="0"/>
           <w:numId w:val="0"/>
         </w:numPr>
         <w:ind w:firstLine="720" w:firstLineChars="0"/>
@@ -494,7 +561,6 @@
           <w:lang w:val="en-US"/>
         </w:rPr>
         <w:tab/>
-        <w:t/>
       </w:r>
       <w:r>
         <w:rPr>
@@ -502,12 +568,19 @@
           <w:lang w:val="en-US"/>
         </w:rPr>
         <w:tab/>
+      </w:r>
+      <w:r>
+        <w:rPr>
+          <w:rFonts w:hint="default"/>
+          <w:lang w:val="en-US"/>
+        </w:rPr>
         <w:t>steps {</w:t>
       </w:r>
     </w:p>
     <w:p>
       <w:pPr>
         <w:numPr>
+          <w:ilvl w:val="0"/>
           <w:numId w:val="0"/>
         </w:numPr>
         <w:ind w:firstLine="720" w:firstLineChars="0"/>
@@ -522,7 +595,6 @@
           <w:lang w:val="en-US"/>
         </w:rPr>
         <w:tab/>
-        <w:t/>
       </w:r>
       <w:r>
         <w:rPr>
@@ -530,7 +602,6 @@
           <w:lang w:val="en-US"/>
         </w:rPr>
         <w:tab/>
-        <w:t/>
       </w:r>
       <w:r>
         <w:rPr>
@@ -538,12 +609,19 @@
           <w:lang w:val="en-US"/>
         </w:rPr>
         <w:tab/>
+      </w:r>
+      <w:r>
+        <w:rPr>
+          <w:rFonts w:hint="default"/>
+          <w:lang w:val="en-US"/>
+        </w:rPr>
         <w:t>echo ‘cloning git repo…’</w:t>
       </w:r>
     </w:p>
     <w:p>
       <w:pPr>
         <w:numPr>
+          <w:ilvl w:val="0"/>
           <w:numId w:val="0"/>
         </w:numPr>
         <w:ind w:firstLine="720" w:firstLineChars="0"/>
@@ -558,7 +636,6 @@
           <w:lang w:val="en-US"/>
         </w:rPr>
         <w:tab/>
-        <w:t/>
       </w:r>
       <w:r>
         <w:rPr>
@@ -566,12 +643,19 @@
           <w:lang w:val="en-US"/>
         </w:rPr>
         <w:tab/>
+      </w:r>
+      <w:r>
+        <w:rPr>
+          <w:rFonts w:hint="default"/>
+          <w:lang w:val="en-US"/>
+        </w:rPr>
         <w:t>}</w:t>
       </w:r>
     </w:p>
     <w:p>
       <w:pPr>
         <w:numPr>
+          <w:ilvl w:val="0"/>
           <w:numId w:val="0"/>
         </w:numPr>
         <w:ind w:firstLine="720" w:firstLineChars="0"/>
@@ -586,12 +670,19 @@
           <w:lang w:val="en-US"/>
         </w:rPr>
         <w:tab/>
+      </w:r>
+      <w:r>
+        <w:rPr>
+          <w:rFonts w:hint="default"/>
+          <w:lang w:val="en-US"/>
+        </w:rPr>
         <w:t>}</w:t>
       </w:r>
     </w:p>
     <w:p>
       <w:pPr>
         <w:numPr>
+          <w:ilvl w:val="0"/>
           <w:numId w:val="0"/>
         </w:numPr>
         <w:ind w:firstLine="720" w:firstLineChars="0"/>
@@ -619,6 +710,12 @@
           <w:lang w:val="en-US"/>
         </w:rPr>
         <w:tab/>
+      </w:r>
+      <w:r>
+        <w:rPr>
+          <w:rFonts w:hint="default"/>
+          <w:lang w:val="en-US"/>
+        </w:rPr>
         <w:t>stage (‘Maven Build’){</w:t>
       </w:r>
     </w:p>
@@ -937,6 +1034,7 @@
     <w:p>
       <w:pPr>
         <w:numPr>
+          <w:ilvl w:val="0"/>
           <w:numId w:val="0"/>
         </w:numPr>
         <w:ind w:firstLine="720" w:firstLineChars="0"/>
@@ -949,6 +1047,7 @@
     <w:p>
       <w:pPr>
         <w:numPr>
+          <w:ilvl w:val="0"/>
           <w:numId w:val="0"/>
         </w:numPr>
         <w:ind w:firstLine="720" w:firstLineChars="0"/>
@@ -968,6 +1067,7 @@
     <w:p>
       <w:pPr>
         <w:numPr>
+          <w:ilvl w:val="0"/>
           <w:numId w:val="0"/>
         </w:numPr>
         <w:rPr>
@@ -986,6 +1086,469 @@
     <w:p>
       <w:pPr>
         <w:numPr>
+          <w:ilvl w:val="0"/>
+          <w:numId w:val="0"/>
+        </w:numPr>
+        <w:rPr>
+          <w:rFonts w:hint="default"/>
+          <w:lang w:val="en-US"/>
+        </w:rPr>
+      </w:pPr>
+    </w:p>
+    <w:p>
+      <w:pPr>
+        <w:numPr>
+          <w:ilvl w:val="0"/>
+          <w:numId w:val="0"/>
+        </w:numPr>
+        <w:rPr>
+          <w:rFonts w:hint="default"/>
+          <w:lang w:val="en-US"/>
+        </w:rPr>
+      </w:pPr>
+      <w:r>
+        <w:rPr>
+          <w:rFonts w:hint="default"/>
+          <w:lang w:val="en-US"/>
+        </w:rPr>
+        <w:t>Declarative pipeline with Jenkins + Git + Maven</w:t>
+      </w:r>
+    </w:p>
+    <w:p>
+      <w:pPr>
+        <w:numPr>
+          <w:ilvl w:val="0"/>
+          <w:numId w:val="0"/>
+        </w:numPr>
+        <w:rPr>
+          <w:rFonts w:hint="default"/>
+        </w:rPr>
+      </w:pPr>
+      <w:r>
+        <w:rPr>
+          <w:rFonts w:hint="default"/>
+        </w:rPr>
+        <w:t>pipeline {</w:t>
+      </w:r>
+    </w:p>
+    <w:p>
+      <w:pPr>
+        <w:numPr>
+          <w:ilvl w:val="0"/>
+          <w:numId w:val="0"/>
+        </w:numPr>
+        <w:rPr>
+          <w:rFonts w:hint="default"/>
+        </w:rPr>
+      </w:pPr>
+      <w:r>
+        <w:rPr>
+          <w:rFonts w:hint="default"/>
+        </w:rPr>
+        <w:t xml:space="preserve">    agent any</w:t>
+      </w:r>
+    </w:p>
+    <w:p>
+      <w:pPr>
+        <w:numPr>
+          <w:ilvl w:val="0"/>
+          <w:numId w:val="0"/>
+        </w:numPr>
+        <w:rPr>
+          <w:rFonts w:hint="default"/>
+        </w:rPr>
+      </w:pPr>
+      <w:r>
+        <w:rPr>
+          <w:rFonts w:hint="default"/>
+        </w:rPr>
+        <w:t xml:space="preserve">    </w:t>
+      </w:r>
+    </w:p>
+    <w:p>
+      <w:pPr>
+        <w:numPr>
+          <w:ilvl w:val="0"/>
+          <w:numId w:val="0"/>
+        </w:numPr>
+        <w:rPr>
+          <w:rFonts w:hint="default"/>
+        </w:rPr>
+      </w:pPr>
+      <w:r>
+        <w:rPr>
+          <w:rFonts w:hint="default"/>
+        </w:rPr>
+        <w:t xml:space="preserve">    tools {</w:t>
+      </w:r>
+    </w:p>
+    <w:p>
+      <w:pPr>
+        <w:numPr>
+          <w:ilvl w:val="0"/>
+          <w:numId w:val="0"/>
+        </w:numPr>
+        <w:rPr>
+          <w:rFonts w:hint="default"/>
+        </w:rPr>
+      </w:pPr>
+      <w:r>
+        <w:rPr>
+          <w:rFonts w:hint="default"/>
+        </w:rPr>
+        <w:t xml:space="preserve">        maven "maven-3.9.10"</w:t>
+      </w:r>
+    </w:p>
+    <w:p>
+      <w:pPr>
+        <w:numPr>
+          <w:ilvl w:val="0"/>
+          <w:numId w:val="0"/>
+        </w:numPr>
+        <w:rPr>
+          <w:rFonts w:hint="default"/>
+        </w:rPr>
+      </w:pPr>
+      <w:r>
+        <w:rPr>
+          <w:rFonts w:hint="default"/>
+        </w:rPr>
+        <w:t xml:space="preserve">    }</w:t>
+      </w:r>
+    </w:p>
+    <w:p>
+      <w:pPr>
+        <w:numPr>
+          <w:ilvl w:val="0"/>
+          <w:numId w:val="0"/>
+        </w:numPr>
+        <w:rPr>
+          <w:rFonts w:hint="default"/>
+        </w:rPr>
+      </w:pPr>
+    </w:p>
+    <w:p>
+      <w:pPr>
+        <w:numPr>
+          <w:ilvl w:val="0"/>
+          <w:numId w:val="0"/>
+        </w:numPr>
+        <w:rPr>
+          <w:rFonts w:hint="default"/>
+        </w:rPr>
+      </w:pPr>
+      <w:r>
+        <w:rPr>
+          <w:rFonts w:hint="default"/>
+        </w:rPr>
+        <w:t xml:space="preserve">    stages {</w:t>
+      </w:r>
+    </w:p>
+    <w:p>
+      <w:pPr>
+        <w:numPr>
+          <w:ilvl w:val="0"/>
+          <w:numId w:val="0"/>
+        </w:numPr>
+        <w:rPr>
+          <w:rFonts w:hint="default"/>
+        </w:rPr>
+      </w:pPr>
+      <w:r>
+        <w:rPr>
+          <w:rFonts w:hint="default"/>
+        </w:rPr>
+        <w:t xml:space="preserve">        stage('git clone') {</w:t>
+      </w:r>
+    </w:p>
+    <w:p>
+      <w:pPr>
+        <w:numPr>
+          <w:ilvl w:val="0"/>
+          <w:numId w:val="0"/>
+        </w:numPr>
+        <w:rPr>
+          <w:rFonts w:hint="default"/>
+        </w:rPr>
+      </w:pPr>
+      <w:r>
+        <w:rPr>
+          <w:rFonts w:hint="default"/>
+        </w:rPr>
+        <w:t xml:space="preserve">            steps {</w:t>
+      </w:r>
+    </w:p>
+    <w:p>
+      <w:pPr>
+        <w:numPr>
+          <w:ilvl w:val="0"/>
+          <w:numId w:val="0"/>
+        </w:numPr>
+        <w:rPr>
+          <w:rFonts w:hint="default"/>
+        </w:rPr>
+      </w:pPr>
+      <w:r>
+        <w:rPr>
+          <w:rFonts w:hint="default"/>
+        </w:rPr>
+        <w:t xml:space="preserve">                git branch: 'main', url: 'https://github.com/Haider7214/SpringApp.git'</w:t>
+      </w:r>
+    </w:p>
+    <w:p>
+      <w:pPr>
+        <w:numPr>
+          <w:ilvl w:val="0"/>
+          <w:numId w:val="0"/>
+        </w:numPr>
+        <w:rPr>
+          <w:rFonts w:hint="default"/>
+        </w:rPr>
+      </w:pPr>
+      <w:r>
+        <w:rPr>
+          <w:rFonts w:hint="default"/>
+        </w:rPr>
+        <w:t xml:space="preserve">            }</w:t>
+      </w:r>
+    </w:p>
+    <w:p>
+      <w:pPr>
+        <w:numPr>
+          <w:ilvl w:val="0"/>
+          <w:numId w:val="0"/>
+        </w:numPr>
+        <w:rPr>
+          <w:rFonts w:hint="default"/>
+        </w:rPr>
+      </w:pPr>
+      <w:r>
+        <w:rPr>
+          <w:rFonts w:hint="default"/>
+        </w:rPr>
+        <w:t xml:space="preserve">        }</w:t>
+      </w:r>
+    </w:p>
+    <w:p>
+      <w:pPr>
+        <w:numPr>
+          <w:ilvl w:val="0"/>
+          <w:numId w:val="0"/>
+        </w:numPr>
+        <w:rPr>
+          <w:rFonts w:hint="default"/>
+        </w:rPr>
+      </w:pPr>
+      <w:r>
+        <w:rPr>
+          <w:rFonts w:hint="default"/>
+        </w:rPr>
+        <w:t xml:space="preserve">        stage('maven build') {</w:t>
+      </w:r>
+    </w:p>
+    <w:p>
+      <w:pPr>
+        <w:numPr>
+          <w:ilvl w:val="0"/>
+          <w:numId w:val="0"/>
+        </w:numPr>
+        <w:rPr>
+          <w:rFonts w:hint="default"/>
+        </w:rPr>
+      </w:pPr>
+      <w:r>
+        <w:rPr>
+          <w:rFonts w:hint="default"/>
+        </w:rPr>
+        <w:t xml:space="preserve">            steps {</w:t>
+      </w:r>
+    </w:p>
+    <w:p>
+      <w:pPr>
+        <w:numPr>
+          <w:ilvl w:val="0"/>
+          <w:numId w:val="0"/>
+        </w:numPr>
+        <w:rPr>
+          <w:rFonts w:hint="default"/>
+        </w:rPr>
+      </w:pPr>
+      <w:r>
+        <w:rPr>
+          <w:rFonts w:hint="default"/>
+        </w:rPr>
+        <w:t xml:space="preserve">                sh 'mvn clean compile test package'</w:t>
+      </w:r>
+    </w:p>
+    <w:p>
+      <w:pPr>
+        <w:numPr>
+          <w:ilvl w:val="0"/>
+          <w:numId w:val="0"/>
+        </w:numPr>
+        <w:rPr>
+          <w:rFonts w:hint="default"/>
+        </w:rPr>
+      </w:pPr>
+      <w:r>
+        <w:rPr>
+          <w:rFonts w:hint="default"/>
+        </w:rPr>
+        <w:t xml:space="preserve">            }</w:t>
+      </w:r>
+    </w:p>
+    <w:p>
+      <w:pPr>
+        <w:numPr>
+          <w:ilvl w:val="0"/>
+          <w:numId w:val="0"/>
+        </w:numPr>
+        <w:rPr>
+          <w:rFonts w:hint="default"/>
+        </w:rPr>
+      </w:pPr>
+      <w:r>
+        <w:rPr>
+          <w:rFonts w:hint="default"/>
+        </w:rPr>
+        <w:t xml:space="preserve">        }</w:t>
+      </w:r>
+    </w:p>
+    <w:p>
+      <w:pPr>
+        <w:numPr>
+          <w:ilvl w:val="0"/>
+          <w:numId w:val="0"/>
+        </w:numPr>
+        <w:rPr>
+          <w:rFonts w:hint="default"/>
+        </w:rPr>
+      </w:pPr>
+      <w:r>
+        <w:rPr>
+          <w:rFonts w:hint="default"/>
+        </w:rPr>
+        <w:t xml:space="preserve">        stage('deploy') {</w:t>
+      </w:r>
+    </w:p>
+    <w:p>
+      <w:pPr>
+        <w:numPr>
+          <w:ilvl w:val="0"/>
+          <w:numId w:val="0"/>
+        </w:numPr>
+        <w:rPr>
+          <w:rFonts w:hint="default"/>
+        </w:rPr>
+      </w:pPr>
+      <w:r>
+        <w:rPr>
+          <w:rFonts w:hint="default"/>
+        </w:rPr>
+        <w:t xml:space="preserve">            steps {</w:t>
+      </w:r>
+    </w:p>
+    <w:p>
+      <w:pPr>
+        <w:numPr>
+          <w:ilvl w:val="0"/>
+          <w:numId w:val="0"/>
+        </w:numPr>
+        <w:rPr>
+          <w:rFonts w:hint="default"/>
+        </w:rPr>
+      </w:pPr>
+      <w:r>
+        <w:rPr>
+          <w:rFonts w:hint="default"/>
+        </w:rPr>
+        <w:t xml:space="preserve">                echo 'Deploying App with Tomcat'</w:t>
+      </w:r>
+    </w:p>
+    <w:p>
+      <w:pPr>
+        <w:numPr>
+          <w:ilvl w:val="0"/>
+          <w:numId w:val="0"/>
+        </w:numPr>
+        <w:rPr>
+          <w:rFonts w:hint="default"/>
+        </w:rPr>
+      </w:pPr>
+      <w:r>
+        <w:rPr>
+          <w:rFonts w:hint="default"/>
+        </w:rPr>
+        <w:t xml:space="preserve">            }</w:t>
+      </w:r>
+    </w:p>
+    <w:p>
+      <w:pPr>
+        <w:numPr>
+          <w:ilvl w:val="0"/>
+          <w:numId w:val="0"/>
+        </w:numPr>
+        <w:rPr>
+          <w:rFonts w:hint="default"/>
+        </w:rPr>
+      </w:pPr>
+      <w:r>
+        <w:rPr>
+          <w:rFonts w:hint="default"/>
+        </w:rPr>
+        <w:t xml:space="preserve">        }</w:t>
+      </w:r>
+    </w:p>
+    <w:p>
+      <w:pPr>
+        <w:numPr>
+          <w:ilvl w:val="0"/>
+          <w:numId w:val="0"/>
+        </w:numPr>
+        <w:rPr>
+          <w:rFonts w:hint="default"/>
+        </w:rPr>
+      </w:pPr>
+      <w:r>
+        <w:rPr>
+          <w:rFonts w:hint="default"/>
+        </w:rPr>
+        <w:t xml:space="preserve">    }</w:t>
+      </w:r>
+    </w:p>
+    <w:p>
+      <w:pPr>
+        <w:numPr>
+          <w:ilvl w:val="0"/>
+          <w:numId w:val="0"/>
+        </w:numPr>
+        <w:rPr>
+          <w:rFonts w:hint="default"/>
+        </w:rPr>
+      </w:pPr>
+      <w:r>
+        <w:rPr>
+          <w:rFonts w:hint="default"/>
+        </w:rPr>
+        <w:t>}</w:t>
+      </w:r>
+    </w:p>
+    <w:p>
+      <w:pPr>
+        <w:numPr>
+          <w:ilvl w:val="0"/>
+          <w:numId w:val="0"/>
+        </w:numPr>
+        <w:rPr>
+          <w:rFonts w:hint="default"/>
+          <w:lang w:val="en-US"/>
+        </w:rPr>
+      </w:pPr>
+    </w:p>
+    <w:p>
+      <w:pPr>
+        <w:numPr>
+          <w:ilvl w:val="0"/>
           <w:numId w:val="0"/>
         </w:numPr>
         <w:rPr>
@@ -1016,83 +1579,91 @@
     <w:p>
       <w:pPr>
         <w:numPr>
-          <w:numId w:val="0"/>
-        </w:numPr>
-        <w:rPr>
-          <w:rFonts w:hint="default"/>
-          <w:lang w:val="en-US"/>
-        </w:rPr>
-      </w:pPr>
-    </w:p>
-    <w:p>
-      <w:pPr>
-        <w:numPr>
-          <w:numId w:val="0"/>
-        </w:numPr>
-        <w:rPr>
-          <w:rFonts w:hint="default"/>
-          <w:lang w:val="en-US"/>
-        </w:rPr>
-      </w:pPr>
-    </w:p>
-    <w:p>
-      <w:pPr>
-        <w:numPr>
-          <w:numId w:val="0"/>
-        </w:numPr>
-        <w:rPr>
-          <w:rFonts w:hint="default"/>
-          <w:lang w:val="en-US"/>
-        </w:rPr>
-      </w:pPr>
-    </w:p>
-    <w:p>
-      <w:pPr>
-        <w:numPr>
-          <w:numId w:val="0"/>
-        </w:numPr>
-        <w:rPr>
-          <w:rFonts w:hint="default"/>
-          <w:lang w:val="en-US"/>
-        </w:rPr>
-      </w:pPr>
-    </w:p>
-    <w:p>
-      <w:pPr>
-        <w:numPr>
-          <w:numId w:val="0"/>
-        </w:numPr>
-        <w:rPr>
-          <w:rFonts w:hint="default"/>
-          <w:lang w:val="en-US"/>
-        </w:rPr>
-      </w:pPr>
-    </w:p>
-    <w:p>
-      <w:pPr>
-        <w:numPr>
-          <w:numId w:val="0"/>
-        </w:numPr>
-        <w:rPr>
-          <w:rFonts w:hint="default"/>
-          <w:lang w:val="en-US"/>
-        </w:rPr>
-      </w:pPr>
-    </w:p>
-    <w:p>
-      <w:pPr>
-        <w:numPr>
-          <w:numId w:val="0"/>
-        </w:numPr>
-        <w:rPr>
-          <w:rFonts w:hint="default"/>
-          <w:lang w:val="en-US"/>
-        </w:rPr>
-      </w:pPr>
-    </w:p>
-    <w:p>
-      <w:pPr>
-        <w:numPr>
+          <w:ilvl w:val="0"/>
+          <w:numId w:val="0"/>
+        </w:numPr>
+        <w:rPr>
+          <w:rFonts w:hint="default"/>
+          <w:lang w:val="en-US"/>
+        </w:rPr>
+      </w:pPr>
+    </w:p>
+    <w:p>
+      <w:pPr>
+        <w:numPr>
+          <w:ilvl w:val="0"/>
+          <w:numId w:val="0"/>
+        </w:numPr>
+        <w:rPr>
+          <w:rFonts w:hint="default"/>
+          <w:lang w:val="en-US"/>
+        </w:rPr>
+      </w:pPr>
+    </w:p>
+    <w:p>
+      <w:pPr>
+        <w:numPr>
+          <w:ilvl w:val="0"/>
+          <w:numId w:val="0"/>
+        </w:numPr>
+        <w:rPr>
+          <w:rFonts w:hint="default"/>
+          <w:lang w:val="en-US"/>
+        </w:rPr>
+      </w:pPr>
+    </w:p>
+    <w:p>
+      <w:pPr>
+        <w:numPr>
+          <w:ilvl w:val="0"/>
+          <w:numId w:val="0"/>
+        </w:numPr>
+        <w:rPr>
+          <w:rFonts w:hint="default"/>
+          <w:lang w:val="en-US"/>
+        </w:rPr>
+      </w:pPr>
+    </w:p>
+    <w:p>
+      <w:pPr>
+        <w:numPr>
+          <w:ilvl w:val="0"/>
+          <w:numId w:val="0"/>
+        </w:numPr>
+        <w:rPr>
+          <w:rFonts w:hint="default"/>
+          <w:lang w:val="en-US"/>
+        </w:rPr>
+      </w:pPr>
+    </w:p>
+    <w:p>
+      <w:pPr>
+        <w:numPr>
+          <w:ilvl w:val="0"/>
+          <w:numId w:val="0"/>
+        </w:numPr>
+        <w:rPr>
+          <w:rFonts w:hint="default"/>
+          <w:lang w:val="en-US"/>
+        </w:rPr>
+      </w:pPr>
+    </w:p>
+    <w:p>
+      <w:pPr>
+        <w:numPr>
+          <w:ilvl w:val="0"/>
+          <w:numId w:val="0"/>
+        </w:numPr>
+        <w:rPr>
+          <w:rFonts w:hint="default"/>
+          <w:lang w:val="en-US"/>
+        </w:rPr>
+      </w:pPr>
+    </w:p>
+    <w:p>
+      <w:pPr>
+        <w:numPr>
+          <w:ilvl w:val="0"/>
           <w:numId w:val="0"/>
         </w:numPr>
         <w:rPr>
@@ -1111,6 +1682,7 @@
     <w:p>
       <w:pPr>
         <w:numPr>
+          <w:ilvl w:val="0"/>
           <w:numId w:val="0"/>
         </w:numPr>
         <w:rPr>
@@ -1125,29 +1697,25 @@
         </w:rPr>
         <w:t>Start JenkinsServer and Slave</w:t>
       </w:r>
-      <w:bookmarkStart w:id="0" w:name="_GoBack"/>
-      <w:bookmarkEnd w:id="0"/>
-    </w:p>
-    <w:p>
-      <w:pPr>
-        <w:numPr>
-          <w:numId w:val="0"/>
-        </w:numPr>
-        <w:rPr>
-          <w:rFonts w:hint="default"/>
-          <w:lang w:val="en-US"/>
-        </w:rPr>
-      </w:pPr>
-    </w:p>
-    <w:p>
-      <w:pPr>
-        <w:numPr>
-          <w:numId w:val="0"/>
-        </w:numPr>
-        <w:rPr>
-          <w:rFonts w:hint="default"/>
-          <w:lang w:val="en-US"/>
-        </w:rPr>
+    </w:p>
+    <w:p>
+      <w:pPr>
+        <w:numPr>
+          <w:ilvl w:val="0"/>
+          <w:numId w:val="0"/>
+        </w:numPr>
+        <w:rPr>
+          <w:rFonts w:hint="default"/>
+          <w:lang w:val="en-US"/>
+        </w:rPr>
+      </w:pPr>
+    </w:p>
+    <w:p>
+      <w:pPr>
+        <w:numPr>
+          <w:ilvl w:val="0"/>
+          <w:numId w:val="0"/>
+        </w:numPr>
       </w:pPr>
       <w:r>
         <w:drawing>
@@ -1192,6 +1760,3668 @@
           </wp:inline>
         </w:drawing>
       </w:r>
+    </w:p>
+    <w:p>
+      <w:pPr>
+        <w:numPr>
+          <w:ilvl w:val="0"/>
+          <w:numId w:val="0"/>
+        </w:numPr>
+      </w:pPr>
+    </w:p>
+    <w:p>
+      <w:pPr>
+        <w:numPr>
+          <w:ilvl w:val="0"/>
+          <w:numId w:val="0"/>
+        </w:numPr>
+        <w:rPr>
+          <w:rFonts w:hint="default"/>
+          <w:lang w:val="en-US"/>
+        </w:rPr>
+      </w:pPr>
+      <w:r>
+        <w:rPr>
+          <w:rFonts w:hint="default"/>
+          <w:lang w:val="en-US"/>
+        </w:rPr>
+        <w:t>Open</w:t>
+      </w:r>
+    </w:p>
+    <w:p>
+      <w:pPr>
+        <w:numPr>
+          <w:ilvl w:val="0"/>
+          <w:numId w:val="0"/>
+        </w:numPr>
+        <w:rPr>
+          <w:rFonts w:hint="default"/>
+          <w:lang w:val="en-US"/>
+        </w:rPr>
+      </w:pPr>
+      <w:r>
+        <w:rPr>
+          <w:rFonts w:hint="default"/>
+          <w:lang w:val="en-US"/>
+        </w:rPr>
+        <w:fldChar w:fldCharType="begin"/>
+      </w:r>
+      <w:r>
+        <w:rPr>
+          <w:rFonts w:hint="default"/>
+          <w:lang w:val="en-US"/>
+        </w:rPr>
+        <w:instrText xml:space="preserve"> HYPERLINK "http://99.79.39.225:8080/manage/configure" </w:instrText>
+      </w:r>
+      <w:r>
+        <w:rPr>
+          <w:rFonts w:hint="default"/>
+          <w:lang w:val="en-US"/>
+        </w:rPr>
+        <w:fldChar w:fldCharType="separate"/>
+      </w:r>
+      <w:r>
+        <w:rPr>
+          <w:rStyle w:val="4"/>
+          <w:rFonts w:hint="default"/>
+          <w:lang w:val="en-US"/>
+        </w:rPr>
+        <w:t>http://99.79.39.225:8080/manage/configure</w:t>
+      </w:r>
+      <w:r>
+        <w:rPr>
+          <w:rFonts w:hint="default"/>
+          <w:lang w:val="en-US"/>
+        </w:rPr>
+        <w:fldChar w:fldCharType="end"/>
+      </w:r>
+    </w:p>
+    <w:p>
+      <w:pPr>
+        <w:numPr>
+          <w:ilvl w:val="0"/>
+          <w:numId w:val="0"/>
+        </w:numPr>
+        <w:rPr>
+          <w:rFonts w:hint="default"/>
+          <w:lang w:val="en-US"/>
+        </w:rPr>
+      </w:pPr>
+    </w:p>
+    <w:p>
+      <w:pPr>
+        <w:numPr>
+          <w:ilvl w:val="0"/>
+          <w:numId w:val="0"/>
+        </w:numPr>
+        <w:rPr>
+          <w:rFonts w:hint="default"/>
+          <w:lang w:val="en-US"/>
+        </w:rPr>
+      </w:pPr>
+      <w:r>
+        <w:rPr>
+          <w:rFonts w:hint="default"/>
+          <w:lang w:val="en-US"/>
+        </w:rPr>
+        <w:t>What we have here is different from public IP</w:t>
+      </w:r>
+    </w:p>
+    <w:p>
+      <w:pPr>
+        <w:numPr>
+          <w:ilvl w:val="0"/>
+          <w:numId w:val="0"/>
+        </w:numPr>
+      </w:pPr>
+      <w:r>
+        <w:drawing>
+          <wp:inline distT="0" distB="0" distL="114300" distR="114300">
+            <wp:extent cx="5158740" cy="4594860"/>
+            <wp:effectExtent l="0" t="0" r="7620" b="7620"/>
+            <wp:docPr id="2" name="Picture 1"/>
+            <wp:cNvGraphicFramePr>
+              <a:graphicFrameLocks xmlns:a="http://schemas.openxmlformats.org/drawingml/2006/main" noChangeAspect="1"/>
+            </wp:cNvGraphicFramePr>
+            <a:graphic xmlns:a="http://schemas.openxmlformats.org/drawingml/2006/main">
+              <a:graphicData uri="http://schemas.openxmlformats.org/drawingml/2006/picture">
+                <pic:pic xmlns:pic="http://schemas.openxmlformats.org/drawingml/2006/picture">
+                  <pic:nvPicPr>
+                    <pic:cNvPr id="2" name="Picture 1"/>
+                    <pic:cNvPicPr>
+                      <a:picLocks noChangeAspect="1"/>
+                    </pic:cNvPicPr>
+                  </pic:nvPicPr>
+                  <pic:blipFill>
+                    <a:blip r:embed="rId5"/>
+                    <a:stretch>
+                      <a:fillRect/>
+                    </a:stretch>
+                  </pic:blipFill>
+                  <pic:spPr>
+                    <a:xfrm>
+                      <a:off x="0" y="0"/>
+                      <a:ext cx="5158740" cy="4594860"/>
+                    </a:xfrm>
+                    <a:prstGeom prst="rect">
+                      <a:avLst/>
+                    </a:prstGeom>
+                    <a:noFill/>
+                    <a:ln>
+                      <a:noFill/>
+                    </a:ln>
+                  </pic:spPr>
+                </pic:pic>
+              </a:graphicData>
+            </a:graphic>
+          </wp:inline>
+        </w:drawing>
+      </w:r>
+    </w:p>
+    <w:p>
+      <w:pPr>
+        <w:numPr>
+          <w:ilvl w:val="0"/>
+          <w:numId w:val="0"/>
+        </w:numPr>
+        <w:rPr>
+          <w:rFonts w:hint="default"/>
+          <w:lang w:val="en-US"/>
+        </w:rPr>
+      </w:pPr>
+      <w:r>
+        <w:rPr>
+          <w:rFonts w:hint="default"/>
+          <w:lang w:val="en-US"/>
+        </w:rPr>
+        <w:t>I update Jenkins URL</w:t>
+      </w:r>
+    </w:p>
+    <w:p>
+      <w:pPr>
+        <w:numPr>
+          <w:ilvl w:val="0"/>
+          <w:numId w:val="0"/>
+        </w:numPr>
+        <w:rPr>
+          <w:rFonts w:hint="default"/>
+          <w:lang w:val="en-US"/>
+        </w:rPr>
+      </w:pPr>
+      <w:r>
+        <w:rPr>
+          <w:rFonts w:hint="default"/>
+          <w:lang w:val="en-US"/>
+        </w:rPr>
+        <w:fldChar w:fldCharType="begin"/>
+      </w:r>
+      <w:r>
+        <w:rPr>
+          <w:rFonts w:hint="default"/>
+          <w:lang w:val="en-US"/>
+        </w:rPr>
+        <w:instrText xml:space="preserve"> HYPERLINK "http://99.79.39.225:8080/" </w:instrText>
+      </w:r>
+      <w:r>
+        <w:rPr>
+          <w:rFonts w:hint="default"/>
+          <w:lang w:val="en-US"/>
+        </w:rPr>
+        <w:fldChar w:fldCharType="separate"/>
+      </w:r>
+      <w:r>
+        <w:rPr>
+          <w:rStyle w:val="4"/>
+          <w:rFonts w:hint="default"/>
+          <w:lang w:val="en-US"/>
+        </w:rPr>
+        <w:t>http://99.79.39.225:8080/</w:t>
+      </w:r>
+      <w:r>
+        <w:rPr>
+          <w:rFonts w:hint="default"/>
+          <w:lang w:val="en-US"/>
+        </w:rPr>
+        <w:fldChar w:fldCharType="end"/>
+      </w:r>
+    </w:p>
+    <w:p>
+      <w:pPr>
+        <w:numPr>
+          <w:ilvl w:val="0"/>
+          <w:numId w:val="0"/>
+        </w:numPr>
+        <w:rPr>
+          <w:rFonts w:hint="default"/>
+          <w:lang w:val="en-US"/>
+        </w:rPr>
+      </w:pPr>
+    </w:p>
+    <w:p>
+      <w:pPr>
+        <w:numPr>
+          <w:ilvl w:val="0"/>
+          <w:numId w:val="0"/>
+        </w:numPr>
+      </w:pPr>
+      <w:r>
+        <w:drawing>
+          <wp:inline distT="0" distB="0" distL="114300" distR="114300">
+            <wp:extent cx="4709160" cy="4572000"/>
+            <wp:effectExtent l="0" t="0" r="0" b="0"/>
+            <wp:docPr id="3" name="Picture 2"/>
+            <wp:cNvGraphicFramePr>
+              <a:graphicFrameLocks xmlns:a="http://schemas.openxmlformats.org/drawingml/2006/main" noChangeAspect="1"/>
+            </wp:cNvGraphicFramePr>
+            <a:graphic xmlns:a="http://schemas.openxmlformats.org/drawingml/2006/main">
+              <a:graphicData uri="http://schemas.openxmlformats.org/drawingml/2006/picture">
+                <pic:pic xmlns:pic="http://schemas.openxmlformats.org/drawingml/2006/picture">
+                  <pic:nvPicPr>
+                    <pic:cNvPr id="3" name="Picture 2"/>
+                    <pic:cNvPicPr>
+                      <a:picLocks noChangeAspect="1"/>
+                    </pic:cNvPicPr>
+                  </pic:nvPicPr>
+                  <pic:blipFill>
+                    <a:blip r:embed="rId6"/>
+                    <a:stretch>
+                      <a:fillRect/>
+                    </a:stretch>
+                  </pic:blipFill>
+                  <pic:spPr>
+                    <a:xfrm>
+                      <a:off x="0" y="0"/>
+                      <a:ext cx="4709160" cy="4572000"/>
+                    </a:xfrm>
+                    <a:prstGeom prst="rect">
+                      <a:avLst/>
+                    </a:prstGeom>
+                    <a:noFill/>
+                    <a:ln>
+                      <a:noFill/>
+                    </a:ln>
+                  </pic:spPr>
+                </pic:pic>
+              </a:graphicData>
+            </a:graphic>
+          </wp:inline>
+        </w:drawing>
+      </w:r>
+    </w:p>
+    <w:p>
+      <w:pPr>
+        <w:numPr>
+          <w:ilvl w:val="0"/>
+          <w:numId w:val="0"/>
+        </w:numPr>
+      </w:pPr>
+    </w:p>
+    <w:p>
+      <w:pPr>
+        <w:numPr>
+          <w:ilvl w:val="0"/>
+          <w:numId w:val="0"/>
+        </w:numPr>
+        <w:rPr>
+          <w:rFonts w:hint="default"/>
+          <w:lang w:val="en-US"/>
+        </w:rPr>
+      </w:pPr>
+      <w:r>
+        <w:rPr>
+          <w:rFonts w:hint="default"/>
+          <w:lang w:val="en-US"/>
+        </w:rPr>
+        <w:t>Apply and Save</w:t>
+      </w:r>
+    </w:p>
+    <w:p>
+      <w:pPr>
+        <w:numPr>
+          <w:ilvl w:val="0"/>
+          <w:numId w:val="0"/>
+        </w:numPr>
+        <w:rPr>
+          <w:rFonts w:hint="default"/>
+          <w:lang w:val="en-US"/>
+        </w:rPr>
+      </w:pPr>
+    </w:p>
+    <w:p>
+      <w:pPr>
+        <w:numPr>
+          <w:ilvl w:val="0"/>
+          <w:numId w:val="0"/>
+        </w:numPr>
+        <w:rPr>
+          <w:rFonts w:hint="default"/>
+          <w:lang w:val="en-US"/>
+        </w:rPr>
+      </w:pPr>
+      <w:r>
+        <w:rPr>
+          <w:rFonts w:hint="default"/>
+          <w:lang w:val="en-US"/>
+        </w:rPr>
+        <w:t>Go to Nodes</w:t>
+      </w:r>
+    </w:p>
+    <w:p>
+      <w:pPr>
+        <w:numPr>
+          <w:ilvl w:val="0"/>
+          <w:numId w:val="0"/>
+        </w:numPr>
+      </w:pPr>
+      <w:r>
+        <w:drawing>
+          <wp:inline distT="0" distB="0" distL="114300" distR="114300">
+            <wp:extent cx="5271135" cy="2893695"/>
+            <wp:effectExtent l="0" t="0" r="1905" b="1905"/>
+            <wp:docPr id="4" name="Picture 3"/>
+            <wp:cNvGraphicFramePr>
+              <a:graphicFrameLocks xmlns:a="http://schemas.openxmlformats.org/drawingml/2006/main" noChangeAspect="1"/>
+            </wp:cNvGraphicFramePr>
+            <a:graphic xmlns:a="http://schemas.openxmlformats.org/drawingml/2006/main">
+              <a:graphicData uri="http://schemas.openxmlformats.org/drawingml/2006/picture">
+                <pic:pic xmlns:pic="http://schemas.openxmlformats.org/drawingml/2006/picture">
+                  <pic:nvPicPr>
+                    <pic:cNvPr id="4" name="Picture 3"/>
+                    <pic:cNvPicPr>
+                      <a:picLocks noChangeAspect="1"/>
+                    </pic:cNvPicPr>
+                  </pic:nvPicPr>
+                  <pic:blipFill>
+                    <a:blip r:embed="rId7"/>
+                    <a:stretch>
+                      <a:fillRect/>
+                    </a:stretch>
+                  </pic:blipFill>
+                  <pic:spPr>
+                    <a:xfrm>
+                      <a:off x="0" y="0"/>
+                      <a:ext cx="5271135" cy="2893695"/>
+                    </a:xfrm>
+                    <a:prstGeom prst="rect">
+                      <a:avLst/>
+                    </a:prstGeom>
+                    <a:noFill/>
+                    <a:ln>
+                      <a:noFill/>
+                    </a:ln>
+                  </pic:spPr>
+                </pic:pic>
+              </a:graphicData>
+            </a:graphic>
+          </wp:inline>
+        </w:drawing>
+      </w:r>
+    </w:p>
+    <w:p>
+      <w:pPr>
+        <w:numPr>
+          <w:ilvl w:val="0"/>
+          <w:numId w:val="0"/>
+        </w:numPr>
+        <w:rPr>
+          <w:rFonts w:hint="default"/>
+          <w:lang w:val="en-US"/>
+        </w:rPr>
+      </w:pPr>
+      <w:r>
+        <w:rPr>
+          <w:rFonts w:hint="default"/>
+          <w:lang w:val="en-US"/>
+        </w:rPr>
+        <w:t>Configure jenkins-slave1</w:t>
+      </w:r>
+    </w:p>
+    <w:p>
+      <w:pPr>
+        <w:numPr>
+          <w:ilvl w:val="0"/>
+          <w:numId w:val="0"/>
+        </w:numPr>
+      </w:pPr>
+      <w:r>
+        <w:drawing>
+          <wp:inline distT="0" distB="0" distL="114300" distR="114300">
+            <wp:extent cx="5273040" cy="1826260"/>
+            <wp:effectExtent l="0" t="0" r="0" b="2540"/>
+            <wp:docPr id="5" name="Picture 4"/>
+            <wp:cNvGraphicFramePr>
+              <a:graphicFrameLocks xmlns:a="http://schemas.openxmlformats.org/drawingml/2006/main" noChangeAspect="1"/>
+            </wp:cNvGraphicFramePr>
+            <a:graphic xmlns:a="http://schemas.openxmlformats.org/drawingml/2006/main">
+              <a:graphicData uri="http://schemas.openxmlformats.org/drawingml/2006/picture">
+                <pic:pic xmlns:pic="http://schemas.openxmlformats.org/drawingml/2006/picture">
+                  <pic:nvPicPr>
+                    <pic:cNvPr id="5" name="Picture 4"/>
+                    <pic:cNvPicPr>
+                      <a:picLocks noChangeAspect="1"/>
+                    </pic:cNvPicPr>
+                  </pic:nvPicPr>
+                  <pic:blipFill>
+                    <a:blip r:embed="rId8"/>
+                    <a:stretch>
+                      <a:fillRect/>
+                    </a:stretch>
+                  </pic:blipFill>
+                  <pic:spPr>
+                    <a:xfrm>
+                      <a:off x="0" y="0"/>
+                      <a:ext cx="5273040" cy="1826260"/>
+                    </a:xfrm>
+                    <a:prstGeom prst="rect">
+                      <a:avLst/>
+                    </a:prstGeom>
+                    <a:noFill/>
+                    <a:ln>
+                      <a:noFill/>
+                    </a:ln>
+                  </pic:spPr>
+                </pic:pic>
+              </a:graphicData>
+            </a:graphic>
+          </wp:inline>
+        </w:drawing>
+      </w:r>
+    </w:p>
+    <w:p>
+      <w:pPr>
+        <w:numPr>
+          <w:ilvl w:val="0"/>
+          <w:numId w:val="0"/>
+        </w:numPr>
+        <w:rPr>
+          <w:rFonts w:hint="default"/>
+          <w:lang w:val="en-US"/>
+        </w:rPr>
+      </w:pPr>
+      <w:r>
+        <w:rPr>
+          <w:rFonts w:hint="default"/>
+          <w:lang w:val="en-US"/>
+        </w:rPr>
+        <w:t>Update Host</w:t>
+      </w:r>
+    </w:p>
+    <w:p>
+      <w:pPr>
+        <w:numPr>
+          <w:ilvl w:val="0"/>
+          <w:numId w:val="0"/>
+        </w:numPr>
+        <w:rPr>
+          <w:rFonts w:hint="default"/>
+          <w:lang w:val="en-US"/>
+        </w:rPr>
+      </w:pPr>
+      <w:r>
+        <w:rPr>
+          <w:rFonts w:hint="default"/>
+          <w:lang w:val="en-US"/>
+        </w:rPr>
+        <w:t>Apply and Save</w:t>
+      </w:r>
+    </w:p>
+    <w:p>
+      <w:pPr>
+        <w:numPr>
+          <w:ilvl w:val="0"/>
+          <w:numId w:val="0"/>
+        </w:numPr>
+        <w:rPr>
+          <w:rFonts w:hint="default"/>
+          <w:lang w:val="en-US"/>
+        </w:rPr>
+      </w:pPr>
+      <w:r>
+        <w:rPr>
+          <w:rFonts w:hint="default"/>
+          <w:lang w:val="en-US"/>
+        </w:rPr>
+        <w:t>New Item +</w:t>
+      </w:r>
+    </w:p>
+    <w:p>
+      <w:pPr>
+        <w:numPr>
+          <w:ilvl w:val="0"/>
+          <w:numId w:val="0"/>
+        </w:numPr>
+        <w:rPr>
+          <w:rFonts w:hint="default"/>
+          <w:lang w:val="en-US"/>
+        </w:rPr>
+      </w:pPr>
+    </w:p>
+    <w:p>
+      <w:pPr>
+        <w:numPr>
+          <w:ilvl w:val="0"/>
+          <w:numId w:val="0"/>
+        </w:numPr>
+      </w:pPr>
+      <w:r>
+        <w:drawing>
+          <wp:inline distT="0" distB="0" distL="114300" distR="114300">
+            <wp:extent cx="5270500" cy="2108200"/>
+            <wp:effectExtent l="0" t="0" r="2540" b="10160"/>
+            <wp:docPr id="6" name="Picture 5"/>
+            <wp:cNvGraphicFramePr>
+              <a:graphicFrameLocks xmlns:a="http://schemas.openxmlformats.org/drawingml/2006/main" noChangeAspect="1"/>
+            </wp:cNvGraphicFramePr>
+            <a:graphic xmlns:a="http://schemas.openxmlformats.org/drawingml/2006/main">
+              <a:graphicData uri="http://schemas.openxmlformats.org/drawingml/2006/picture">
+                <pic:pic xmlns:pic="http://schemas.openxmlformats.org/drawingml/2006/picture">
+                  <pic:nvPicPr>
+                    <pic:cNvPr id="6" name="Picture 5"/>
+                    <pic:cNvPicPr>
+                      <a:picLocks noChangeAspect="1"/>
+                    </pic:cNvPicPr>
+                  </pic:nvPicPr>
+                  <pic:blipFill>
+                    <a:blip r:embed="rId9"/>
+                    <a:stretch>
+                      <a:fillRect/>
+                    </a:stretch>
+                  </pic:blipFill>
+                  <pic:spPr>
+                    <a:xfrm>
+                      <a:off x="0" y="0"/>
+                      <a:ext cx="5270500" cy="2108200"/>
+                    </a:xfrm>
+                    <a:prstGeom prst="rect">
+                      <a:avLst/>
+                    </a:prstGeom>
+                    <a:noFill/>
+                    <a:ln>
+                      <a:noFill/>
+                    </a:ln>
+                  </pic:spPr>
+                </pic:pic>
+              </a:graphicData>
+            </a:graphic>
+          </wp:inline>
+        </w:drawing>
+      </w:r>
+    </w:p>
+    <w:p>
+      <w:pPr>
+        <w:numPr>
+          <w:ilvl w:val="0"/>
+          <w:numId w:val="0"/>
+        </w:numPr>
+      </w:pPr>
+    </w:p>
+    <w:p>
+      <w:pPr>
+        <w:numPr>
+          <w:ilvl w:val="0"/>
+          <w:numId w:val="0"/>
+        </w:numPr>
+        <w:rPr>
+          <w:rFonts w:hint="default"/>
+          <w:lang w:val="en-US"/>
+        </w:rPr>
+      </w:pPr>
+    </w:p>
+    <w:p>
+      <w:pPr>
+        <w:numPr>
+          <w:ilvl w:val="0"/>
+          <w:numId w:val="0"/>
+        </w:numPr>
+        <w:rPr>
+          <w:rFonts w:hint="default"/>
+          <w:lang w:val="en-US"/>
+        </w:rPr>
+      </w:pPr>
+      <w:r>
+        <w:rPr>
+          <w:rFonts w:hint="default"/>
+          <w:lang w:val="en-US"/>
+        </w:rPr>
+        <w:t>Select Pipeline , click Ok</w:t>
+      </w:r>
+    </w:p>
+    <w:p>
+      <w:pPr>
+        <w:numPr>
+          <w:ilvl w:val="0"/>
+          <w:numId w:val="0"/>
+        </w:numPr>
+        <w:rPr>
+          <w:rFonts w:hint="default"/>
+          <w:lang w:val="en-US"/>
+        </w:rPr>
+      </w:pPr>
+      <w:r>
+        <w:rPr>
+          <w:rFonts w:hint="default"/>
+          <w:lang w:val="en-US"/>
+        </w:rPr>
+        <w:t>Pipeline script, Hello World</w:t>
+      </w:r>
+    </w:p>
+    <w:p>
+      <w:pPr>
+        <w:numPr>
+          <w:ilvl w:val="0"/>
+          <w:numId w:val="0"/>
+        </w:numPr>
+      </w:pPr>
+      <w:r>
+        <w:drawing>
+          <wp:inline distT="0" distB="0" distL="114300" distR="114300">
+            <wp:extent cx="5271770" cy="2101850"/>
+            <wp:effectExtent l="0" t="0" r="1270" b="1270"/>
+            <wp:docPr id="7" name="Picture 6"/>
+            <wp:cNvGraphicFramePr>
+              <a:graphicFrameLocks xmlns:a="http://schemas.openxmlformats.org/drawingml/2006/main" noChangeAspect="1"/>
+            </wp:cNvGraphicFramePr>
+            <a:graphic xmlns:a="http://schemas.openxmlformats.org/drawingml/2006/main">
+              <a:graphicData uri="http://schemas.openxmlformats.org/drawingml/2006/picture">
+                <pic:pic xmlns:pic="http://schemas.openxmlformats.org/drawingml/2006/picture">
+                  <pic:nvPicPr>
+                    <pic:cNvPr id="7" name="Picture 6"/>
+                    <pic:cNvPicPr>
+                      <a:picLocks noChangeAspect="1"/>
+                    </pic:cNvPicPr>
+                  </pic:nvPicPr>
+                  <pic:blipFill>
+                    <a:blip r:embed="rId10"/>
+                    <a:stretch>
+                      <a:fillRect/>
+                    </a:stretch>
+                  </pic:blipFill>
+                  <pic:spPr>
+                    <a:xfrm>
+                      <a:off x="0" y="0"/>
+                      <a:ext cx="5271770" cy="2101850"/>
+                    </a:xfrm>
+                    <a:prstGeom prst="rect">
+                      <a:avLst/>
+                    </a:prstGeom>
+                    <a:noFill/>
+                    <a:ln>
+                      <a:noFill/>
+                    </a:ln>
+                  </pic:spPr>
+                </pic:pic>
+              </a:graphicData>
+            </a:graphic>
+          </wp:inline>
+        </w:drawing>
+      </w:r>
+    </w:p>
+    <w:p>
+      <w:pPr>
+        <w:numPr>
+          <w:ilvl w:val="0"/>
+          <w:numId w:val="0"/>
+        </w:numPr>
+      </w:pPr>
+    </w:p>
+    <w:p>
+      <w:pPr>
+        <w:numPr>
+          <w:ilvl w:val="0"/>
+          <w:numId w:val="0"/>
+        </w:numPr>
+        <w:rPr>
+          <w:rFonts w:hint="default"/>
+          <w:lang w:val="en-US"/>
+        </w:rPr>
+      </w:pPr>
+      <w:r>
+        <w:rPr>
+          <w:rFonts w:hint="default"/>
+          <w:lang w:val="en-US"/>
+        </w:rPr>
+        <w:t>Apply and Save</w:t>
+      </w:r>
+    </w:p>
+    <w:p>
+      <w:pPr>
+        <w:numPr>
+          <w:ilvl w:val="0"/>
+          <w:numId w:val="0"/>
+        </w:numPr>
+      </w:pPr>
+      <w:r>
+        <w:drawing>
+          <wp:inline distT="0" distB="0" distL="114300" distR="114300">
+            <wp:extent cx="5273675" cy="2576195"/>
+            <wp:effectExtent l="0" t="0" r="14605" b="14605"/>
+            <wp:docPr id="8" name="Picture 7"/>
+            <wp:cNvGraphicFramePr>
+              <a:graphicFrameLocks xmlns:a="http://schemas.openxmlformats.org/drawingml/2006/main" noChangeAspect="1"/>
+            </wp:cNvGraphicFramePr>
+            <a:graphic xmlns:a="http://schemas.openxmlformats.org/drawingml/2006/main">
+              <a:graphicData uri="http://schemas.openxmlformats.org/drawingml/2006/picture">
+                <pic:pic xmlns:pic="http://schemas.openxmlformats.org/drawingml/2006/picture">
+                  <pic:nvPicPr>
+                    <pic:cNvPr id="8" name="Picture 7"/>
+                    <pic:cNvPicPr>
+                      <a:picLocks noChangeAspect="1"/>
+                    </pic:cNvPicPr>
+                  </pic:nvPicPr>
+                  <pic:blipFill>
+                    <a:blip r:embed="rId11"/>
+                    <a:stretch>
+                      <a:fillRect/>
+                    </a:stretch>
+                  </pic:blipFill>
+                  <pic:spPr>
+                    <a:xfrm>
+                      <a:off x="0" y="0"/>
+                      <a:ext cx="5273675" cy="2576195"/>
+                    </a:xfrm>
+                    <a:prstGeom prst="rect">
+                      <a:avLst/>
+                    </a:prstGeom>
+                    <a:noFill/>
+                    <a:ln>
+                      <a:noFill/>
+                    </a:ln>
+                  </pic:spPr>
+                </pic:pic>
+              </a:graphicData>
+            </a:graphic>
+          </wp:inline>
+        </w:drawing>
+      </w:r>
+    </w:p>
+    <w:p>
+      <w:pPr>
+        <w:numPr>
+          <w:ilvl w:val="0"/>
+          <w:numId w:val="0"/>
+        </w:numPr>
+      </w:pPr>
+    </w:p>
+    <w:p>
+      <w:pPr>
+        <w:numPr>
+          <w:ilvl w:val="0"/>
+          <w:numId w:val="0"/>
+        </w:numPr>
+        <w:rPr>
+          <w:rFonts w:hint="default"/>
+          <w:lang w:val="en-US"/>
+        </w:rPr>
+      </w:pPr>
+      <w:r>
+        <w:rPr>
+          <w:rFonts w:hint="default"/>
+          <w:lang w:val="en-US"/>
+        </w:rPr>
+        <w:t>Click Build Now</w:t>
+      </w:r>
+    </w:p>
+    <w:p>
+      <w:pPr>
+        <w:numPr>
+          <w:ilvl w:val="0"/>
+          <w:numId w:val="0"/>
+        </w:numPr>
+        <w:rPr>
+          <w:rFonts w:hint="default"/>
+          <w:lang w:val="en-US"/>
+        </w:rPr>
+      </w:pPr>
+    </w:p>
+    <w:p>
+      <w:pPr>
+        <w:numPr>
+          <w:ilvl w:val="0"/>
+          <w:numId w:val="0"/>
+        </w:numPr>
+        <w:rPr>
+          <w:rFonts w:hint="default"/>
+          <w:lang w:val="en-US"/>
+        </w:rPr>
+      </w:pPr>
+      <w:r>
+        <w:rPr>
+          <w:rFonts w:hint="default"/>
+          <w:lang w:val="en-US"/>
+        </w:rPr>
+        <w:t>Console Output</w:t>
+      </w:r>
+    </w:p>
+    <w:p>
+      <w:pPr>
+        <w:numPr>
+          <w:ilvl w:val="0"/>
+          <w:numId w:val="0"/>
+        </w:numPr>
+        <w:rPr>
+          <w:rFonts w:hint="default"/>
+          <w:lang w:val="en-US"/>
+        </w:rPr>
+      </w:pPr>
+      <w:r>
+        <w:rPr>
+          <w:rFonts w:hint="default"/>
+          <w:lang w:val="en-US"/>
+        </w:rPr>
+        <w:t>Only one stage is there (Hello World)</w:t>
+      </w:r>
+    </w:p>
+    <w:p>
+      <w:pPr>
+        <w:numPr>
+          <w:ilvl w:val="0"/>
+          <w:numId w:val="0"/>
+        </w:numPr>
+      </w:pPr>
+      <w:r>
+        <w:drawing>
+          <wp:inline distT="0" distB="0" distL="114300" distR="114300">
+            <wp:extent cx="5113020" cy="4472940"/>
+            <wp:effectExtent l="0" t="0" r="7620" b="7620"/>
+            <wp:docPr id="9" name="Picture 8"/>
+            <wp:cNvGraphicFramePr>
+              <a:graphicFrameLocks xmlns:a="http://schemas.openxmlformats.org/drawingml/2006/main" noChangeAspect="1"/>
+            </wp:cNvGraphicFramePr>
+            <a:graphic xmlns:a="http://schemas.openxmlformats.org/drawingml/2006/main">
+              <a:graphicData uri="http://schemas.openxmlformats.org/drawingml/2006/picture">
+                <pic:pic xmlns:pic="http://schemas.openxmlformats.org/drawingml/2006/picture">
+                  <pic:nvPicPr>
+                    <pic:cNvPr id="9" name="Picture 8"/>
+                    <pic:cNvPicPr>
+                      <a:picLocks noChangeAspect="1"/>
+                    </pic:cNvPicPr>
+                  </pic:nvPicPr>
+                  <pic:blipFill>
+                    <a:blip r:embed="rId12"/>
+                    <a:stretch>
+                      <a:fillRect/>
+                    </a:stretch>
+                  </pic:blipFill>
+                  <pic:spPr>
+                    <a:xfrm>
+                      <a:off x="0" y="0"/>
+                      <a:ext cx="5113020" cy="4472940"/>
+                    </a:xfrm>
+                    <a:prstGeom prst="rect">
+                      <a:avLst/>
+                    </a:prstGeom>
+                    <a:noFill/>
+                    <a:ln>
+                      <a:noFill/>
+                    </a:ln>
+                  </pic:spPr>
+                </pic:pic>
+              </a:graphicData>
+            </a:graphic>
+          </wp:inline>
+        </w:drawing>
+      </w:r>
+    </w:p>
+    <w:p>
+      <w:pPr>
+        <w:numPr>
+          <w:ilvl w:val="0"/>
+          <w:numId w:val="0"/>
+        </w:numPr>
+      </w:pPr>
+    </w:p>
+    <w:p>
+      <w:pPr>
+        <w:numPr>
+          <w:ilvl w:val="0"/>
+          <w:numId w:val="0"/>
+        </w:numPr>
+      </w:pPr>
+      <w:r>
+        <w:drawing>
+          <wp:inline distT="0" distB="0" distL="114300" distR="114300">
+            <wp:extent cx="5272405" cy="2892425"/>
+            <wp:effectExtent l="0" t="0" r="635" b="3175"/>
+            <wp:docPr id="10" name="Picture 9"/>
+            <wp:cNvGraphicFramePr>
+              <a:graphicFrameLocks xmlns:a="http://schemas.openxmlformats.org/drawingml/2006/main" noChangeAspect="1"/>
+            </wp:cNvGraphicFramePr>
+            <a:graphic xmlns:a="http://schemas.openxmlformats.org/drawingml/2006/main">
+              <a:graphicData uri="http://schemas.openxmlformats.org/drawingml/2006/picture">
+                <pic:pic xmlns:pic="http://schemas.openxmlformats.org/drawingml/2006/picture">
+                  <pic:nvPicPr>
+                    <pic:cNvPr id="10" name="Picture 9"/>
+                    <pic:cNvPicPr>
+                      <a:picLocks noChangeAspect="1"/>
+                    </pic:cNvPicPr>
+                  </pic:nvPicPr>
+                  <pic:blipFill>
+                    <a:blip r:embed="rId13"/>
+                    <a:stretch>
+                      <a:fillRect/>
+                    </a:stretch>
+                  </pic:blipFill>
+                  <pic:spPr>
+                    <a:xfrm>
+                      <a:off x="0" y="0"/>
+                      <a:ext cx="5272405" cy="2892425"/>
+                    </a:xfrm>
+                    <a:prstGeom prst="rect">
+                      <a:avLst/>
+                    </a:prstGeom>
+                    <a:noFill/>
+                    <a:ln>
+                      <a:noFill/>
+                    </a:ln>
+                  </pic:spPr>
+                </pic:pic>
+              </a:graphicData>
+            </a:graphic>
+          </wp:inline>
+        </w:drawing>
+      </w:r>
+    </w:p>
+    <w:p>
+      <w:pPr>
+        <w:numPr>
+          <w:ilvl w:val="0"/>
+          <w:numId w:val="0"/>
+        </w:numPr>
+      </w:pPr>
+    </w:p>
+    <w:p>
+      <w:pPr>
+        <w:numPr>
+          <w:ilvl w:val="0"/>
+          <w:numId w:val="0"/>
+        </w:numPr>
+        <w:rPr>
+          <w:rFonts w:hint="default"/>
+          <w:lang w:val="en-US"/>
+        </w:rPr>
+      </w:pPr>
+      <w:r>
+        <w:rPr>
+          <w:rFonts w:hint="default"/>
+          <w:lang w:val="en-US"/>
+        </w:rPr>
+        <w:t>pipeline {</w:t>
+      </w:r>
+    </w:p>
+    <w:p>
+      <w:pPr>
+        <w:numPr>
+          <w:ilvl w:val="0"/>
+          <w:numId w:val="0"/>
+        </w:numPr>
+        <w:rPr>
+          <w:rFonts w:hint="default"/>
+          <w:lang w:val="en-US"/>
+        </w:rPr>
+      </w:pPr>
+      <w:r>
+        <w:rPr>
+          <w:rFonts w:hint="default"/>
+          <w:lang w:val="en-US"/>
+        </w:rPr>
+        <w:t xml:space="preserve">    agent any</w:t>
+      </w:r>
+    </w:p>
+    <w:p>
+      <w:pPr>
+        <w:numPr>
+          <w:ilvl w:val="0"/>
+          <w:numId w:val="0"/>
+        </w:numPr>
+        <w:rPr>
+          <w:rFonts w:hint="default"/>
+          <w:lang w:val="en-US"/>
+        </w:rPr>
+      </w:pPr>
+    </w:p>
+    <w:p>
+      <w:pPr>
+        <w:numPr>
+          <w:ilvl w:val="0"/>
+          <w:numId w:val="0"/>
+        </w:numPr>
+        <w:rPr>
+          <w:rFonts w:hint="default"/>
+          <w:lang w:val="en-US"/>
+        </w:rPr>
+      </w:pPr>
+      <w:r>
+        <w:rPr>
+          <w:rFonts w:hint="default"/>
+          <w:lang w:val="en-US"/>
+        </w:rPr>
+        <w:t xml:space="preserve">    stages {</w:t>
+      </w:r>
+    </w:p>
+    <w:p>
+      <w:pPr>
+        <w:numPr>
+          <w:ilvl w:val="0"/>
+          <w:numId w:val="0"/>
+        </w:numPr>
+        <w:rPr>
+          <w:rFonts w:hint="default"/>
+          <w:lang w:val="en-US"/>
+        </w:rPr>
+      </w:pPr>
+      <w:r>
+        <w:rPr>
+          <w:rFonts w:hint="default"/>
+          <w:lang w:val="en-US"/>
+        </w:rPr>
+        <w:t xml:space="preserve">        stage('git clone') {</w:t>
+      </w:r>
+    </w:p>
+    <w:p>
+      <w:pPr>
+        <w:numPr>
+          <w:ilvl w:val="0"/>
+          <w:numId w:val="0"/>
+        </w:numPr>
+        <w:rPr>
+          <w:rFonts w:hint="default"/>
+          <w:lang w:val="en-US"/>
+        </w:rPr>
+      </w:pPr>
+      <w:r>
+        <w:rPr>
+          <w:rFonts w:hint="default"/>
+          <w:lang w:val="en-US"/>
+        </w:rPr>
+        <w:t xml:space="preserve">            steps {</w:t>
+      </w:r>
+    </w:p>
+    <w:p>
+      <w:pPr>
+        <w:numPr>
+          <w:ilvl w:val="0"/>
+          <w:numId w:val="0"/>
+        </w:numPr>
+        <w:rPr>
+          <w:rFonts w:hint="default"/>
+          <w:lang w:val="en-US"/>
+        </w:rPr>
+      </w:pPr>
+      <w:r>
+        <w:rPr>
+          <w:rFonts w:hint="default"/>
+          <w:lang w:val="en-US"/>
+        </w:rPr>
+        <w:t xml:space="preserve">                echo 'Cloning Git repo'</w:t>
+      </w:r>
+    </w:p>
+    <w:p>
+      <w:pPr>
+        <w:numPr>
+          <w:ilvl w:val="0"/>
+          <w:numId w:val="0"/>
+        </w:numPr>
+        <w:rPr>
+          <w:rFonts w:hint="default"/>
+          <w:lang w:val="en-US"/>
+        </w:rPr>
+      </w:pPr>
+      <w:r>
+        <w:rPr>
+          <w:rFonts w:hint="default"/>
+          <w:lang w:val="en-US"/>
+        </w:rPr>
+        <w:t xml:space="preserve">            }</w:t>
+      </w:r>
+    </w:p>
+    <w:p>
+      <w:pPr>
+        <w:numPr>
+          <w:ilvl w:val="0"/>
+          <w:numId w:val="0"/>
+        </w:numPr>
+        <w:rPr>
+          <w:rFonts w:hint="default"/>
+          <w:lang w:val="en-US"/>
+        </w:rPr>
+      </w:pPr>
+      <w:r>
+        <w:rPr>
+          <w:rFonts w:hint="default"/>
+          <w:lang w:val="en-US"/>
+        </w:rPr>
+        <w:t xml:space="preserve">        }</w:t>
+      </w:r>
+    </w:p>
+    <w:p>
+      <w:pPr>
+        <w:numPr>
+          <w:ilvl w:val="0"/>
+          <w:numId w:val="0"/>
+        </w:numPr>
+        <w:rPr>
+          <w:rFonts w:hint="default"/>
+          <w:lang w:val="en-US"/>
+        </w:rPr>
+      </w:pPr>
+      <w:r>
+        <w:rPr>
+          <w:rFonts w:hint="default"/>
+          <w:lang w:val="en-US"/>
+        </w:rPr>
+        <w:t xml:space="preserve">        stage('maven build') {</w:t>
+      </w:r>
+    </w:p>
+    <w:p>
+      <w:pPr>
+        <w:numPr>
+          <w:ilvl w:val="0"/>
+          <w:numId w:val="0"/>
+        </w:numPr>
+        <w:rPr>
+          <w:rFonts w:hint="default"/>
+          <w:lang w:val="en-US"/>
+        </w:rPr>
+      </w:pPr>
+      <w:r>
+        <w:rPr>
+          <w:rFonts w:hint="default"/>
+          <w:lang w:val="en-US"/>
+        </w:rPr>
+        <w:t xml:space="preserve">            steps {</w:t>
+      </w:r>
+    </w:p>
+    <w:p>
+      <w:pPr>
+        <w:numPr>
+          <w:ilvl w:val="0"/>
+          <w:numId w:val="0"/>
+        </w:numPr>
+        <w:rPr>
+          <w:rFonts w:hint="default"/>
+          <w:lang w:val="en-US"/>
+        </w:rPr>
+      </w:pPr>
+      <w:r>
+        <w:rPr>
+          <w:rFonts w:hint="default"/>
+          <w:lang w:val="en-US"/>
+        </w:rPr>
+        <w:t xml:space="preserve">                echo 'Project build with Maven'</w:t>
+      </w:r>
+    </w:p>
+    <w:p>
+      <w:pPr>
+        <w:numPr>
+          <w:ilvl w:val="0"/>
+          <w:numId w:val="0"/>
+        </w:numPr>
+        <w:rPr>
+          <w:rFonts w:hint="default"/>
+          <w:lang w:val="en-US"/>
+        </w:rPr>
+      </w:pPr>
+      <w:r>
+        <w:rPr>
+          <w:rFonts w:hint="default"/>
+          <w:lang w:val="en-US"/>
+        </w:rPr>
+        <w:t xml:space="preserve">            }</w:t>
+      </w:r>
+    </w:p>
+    <w:p>
+      <w:pPr>
+        <w:numPr>
+          <w:ilvl w:val="0"/>
+          <w:numId w:val="0"/>
+        </w:numPr>
+        <w:rPr>
+          <w:rFonts w:hint="default"/>
+          <w:lang w:val="en-US"/>
+        </w:rPr>
+      </w:pPr>
+      <w:r>
+        <w:rPr>
+          <w:rFonts w:hint="default"/>
+          <w:lang w:val="en-US"/>
+        </w:rPr>
+        <w:t xml:space="preserve">        }</w:t>
+      </w:r>
+    </w:p>
+    <w:p>
+      <w:pPr>
+        <w:numPr>
+          <w:ilvl w:val="0"/>
+          <w:numId w:val="0"/>
+        </w:numPr>
+        <w:rPr>
+          <w:rFonts w:hint="default"/>
+          <w:lang w:val="en-US"/>
+        </w:rPr>
+      </w:pPr>
+      <w:r>
+        <w:rPr>
+          <w:rFonts w:hint="default"/>
+          <w:lang w:val="en-US"/>
+        </w:rPr>
+        <w:t xml:space="preserve">        stage('deploy') {</w:t>
+      </w:r>
+    </w:p>
+    <w:p>
+      <w:pPr>
+        <w:numPr>
+          <w:ilvl w:val="0"/>
+          <w:numId w:val="0"/>
+        </w:numPr>
+        <w:rPr>
+          <w:rFonts w:hint="default"/>
+          <w:lang w:val="en-US"/>
+        </w:rPr>
+      </w:pPr>
+      <w:r>
+        <w:rPr>
+          <w:rFonts w:hint="default"/>
+          <w:lang w:val="en-US"/>
+        </w:rPr>
+        <w:t xml:space="preserve">            steps {</w:t>
+      </w:r>
+    </w:p>
+    <w:p>
+      <w:pPr>
+        <w:numPr>
+          <w:ilvl w:val="0"/>
+          <w:numId w:val="0"/>
+        </w:numPr>
+        <w:rPr>
+          <w:rFonts w:hint="default"/>
+          <w:lang w:val="en-US"/>
+        </w:rPr>
+      </w:pPr>
+      <w:r>
+        <w:rPr>
+          <w:rFonts w:hint="default"/>
+          <w:lang w:val="en-US"/>
+        </w:rPr>
+        <w:t xml:space="preserve">                echo 'Deploying App with Tomcat'</w:t>
+      </w:r>
+    </w:p>
+    <w:p>
+      <w:pPr>
+        <w:numPr>
+          <w:ilvl w:val="0"/>
+          <w:numId w:val="0"/>
+        </w:numPr>
+        <w:rPr>
+          <w:rFonts w:hint="default"/>
+          <w:lang w:val="en-US"/>
+        </w:rPr>
+      </w:pPr>
+      <w:r>
+        <w:rPr>
+          <w:rFonts w:hint="default"/>
+          <w:lang w:val="en-US"/>
+        </w:rPr>
+        <w:t xml:space="preserve">            }</w:t>
+      </w:r>
+    </w:p>
+    <w:p>
+      <w:pPr>
+        <w:numPr>
+          <w:ilvl w:val="0"/>
+          <w:numId w:val="0"/>
+        </w:numPr>
+        <w:rPr>
+          <w:rFonts w:hint="default"/>
+          <w:lang w:val="en-US"/>
+        </w:rPr>
+      </w:pPr>
+      <w:r>
+        <w:rPr>
+          <w:rFonts w:hint="default"/>
+          <w:lang w:val="en-US"/>
+        </w:rPr>
+        <w:t xml:space="preserve">        }</w:t>
+      </w:r>
+    </w:p>
+    <w:p>
+      <w:pPr>
+        <w:numPr>
+          <w:ilvl w:val="0"/>
+          <w:numId w:val="0"/>
+        </w:numPr>
+        <w:rPr>
+          <w:rFonts w:hint="default"/>
+          <w:lang w:val="en-US"/>
+        </w:rPr>
+      </w:pPr>
+      <w:r>
+        <w:rPr>
+          <w:rFonts w:hint="default"/>
+          <w:lang w:val="en-US"/>
+        </w:rPr>
+        <w:t xml:space="preserve">    }</w:t>
+      </w:r>
+    </w:p>
+    <w:p>
+      <w:pPr>
+        <w:numPr>
+          <w:ilvl w:val="0"/>
+          <w:numId w:val="0"/>
+        </w:numPr>
+        <w:rPr>
+          <w:rFonts w:hint="default"/>
+          <w:lang w:val="en-US"/>
+        </w:rPr>
+      </w:pPr>
+      <w:r>
+        <w:rPr>
+          <w:rFonts w:hint="default"/>
+          <w:lang w:val="en-US"/>
+        </w:rPr>
+        <w:t>}</w:t>
+      </w:r>
+    </w:p>
+    <w:p>
+      <w:pPr>
+        <w:numPr>
+          <w:ilvl w:val="0"/>
+          <w:numId w:val="0"/>
+        </w:numPr>
+        <w:rPr>
+          <w:rFonts w:hint="default"/>
+          <w:lang w:val="en-US"/>
+        </w:rPr>
+      </w:pPr>
+    </w:p>
+    <w:p>
+      <w:pPr>
+        <w:numPr>
+          <w:ilvl w:val="0"/>
+          <w:numId w:val="0"/>
+        </w:numPr>
+        <w:rPr>
+          <w:rFonts w:hint="default"/>
+          <w:lang w:val="en-US"/>
+        </w:rPr>
+      </w:pPr>
+      <w:r>
+        <w:rPr>
+          <w:rFonts w:hint="default"/>
+          <w:lang w:val="en-US"/>
+        </w:rPr>
+        <w:t>Apply and Save</w:t>
+      </w:r>
+    </w:p>
+    <w:p>
+      <w:pPr>
+        <w:numPr>
+          <w:ilvl w:val="0"/>
+          <w:numId w:val="0"/>
+        </w:numPr>
+        <w:rPr>
+          <w:rFonts w:hint="default"/>
+          <w:lang w:val="en-US"/>
+        </w:rPr>
+      </w:pPr>
+      <w:r>
+        <w:rPr>
+          <w:rFonts w:hint="default"/>
+          <w:lang w:val="en-US"/>
+        </w:rPr>
+        <w:t>Build Now</w:t>
+      </w:r>
+    </w:p>
+    <w:p>
+      <w:pPr>
+        <w:numPr>
+          <w:ilvl w:val="0"/>
+          <w:numId w:val="0"/>
+        </w:numPr>
+      </w:pPr>
+      <w:r>
+        <w:drawing>
+          <wp:inline distT="0" distB="0" distL="114300" distR="114300">
+            <wp:extent cx="5267960" cy="4656455"/>
+            <wp:effectExtent l="0" t="0" r="5080" b="6985"/>
+            <wp:docPr id="11" name="Picture 10"/>
+            <wp:cNvGraphicFramePr>
+              <a:graphicFrameLocks xmlns:a="http://schemas.openxmlformats.org/drawingml/2006/main" noChangeAspect="1"/>
+            </wp:cNvGraphicFramePr>
+            <a:graphic xmlns:a="http://schemas.openxmlformats.org/drawingml/2006/main">
+              <a:graphicData uri="http://schemas.openxmlformats.org/drawingml/2006/picture">
+                <pic:pic xmlns:pic="http://schemas.openxmlformats.org/drawingml/2006/picture">
+                  <pic:nvPicPr>
+                    <pic:cNvPr id="11" name="Picture 10"/>
+                    <pic:cNvPicPr>
+                      <a:picLocks noChangeAspect="1"/>
+                    </pic:cNvPicPr>
+                  </pic:nvPicPr>
+                  <pic:blipFill>
+                    <a:blip r:embed="rId14"/>
+                    <a:stretch>
+                      <a:fillRect/>
+                    </a:stretch>
+                  </pic:blipFill>
+                  <pic:spPr>
+                    <a:xfrm>
+                      <a:off x="0" y="0"/>
+                      <a:ext cx="5267960" cy="4656455"/>
+                    </a:xfrm>
+                    <a:prstGeom prst="rect">
+                      <a:avLst/>
+                    </a:prstGeom>
+                    <a:noFill/>
+                    <a:ln>
+                      <a:noFill/>
+                    </a:ln>
+                  </pic:spPr>
+                </pic:pic>
+              </a:graphicData>
+            </a:graphic>
+          </wp:inline>
+        </w:drawing>
+      </w:r>
+    </w:p>
+    <w:p>
+      <w:pPr>
+        <w:numPr>
+          <w:ilvl w:val="0"/>
+          <w:numId w:val="0"/>
+        </w:numPr>
+      </w:pPr>
+    </w:p>
+    <w:p>
+      <w:pPr>
+        <w:numPr>
+          <w:ilvl w:val="0"/>
+          <w:numId w:val="0"/>
+        </w:numPr>
+        <w:rPr>
+          <w:rFonts w:hint="default"/>
+          <w:lang w:val="en-US"/>
+        </w:rPr>
+      </w:pPr>
+      <w:r>
+        <w:rPr>
+          <w:rFonts w:hint="default"/>
+          <w:lang w:val="en-US"/>
+        </w:rPr>
+        <w:t>Pipeline Overview</w:t>
+      </w:r>
+    </w:p>
+    <w:p>
+      <w:pPr>
+        <w:numPr>
+          <w:ilvl w:val="0"/>
+          <w:numId w:val="0"/>
+        </w:numPr>
+      </w:pPr>
+      <w:r>
+        <w:drawing>
+          <wp:inline distT="0" distB="0" distL="114300" distR="114300">
+            <wp:extent cx="5272405" cy="1797685"/>
+            <wp:effectExtent l="0" t="0" r="635" b="635"/>
+            <wp:docPr id="12" name="Picture 11"/>
+            <wp:cNvGraphicFramePr>
+              <a:graphicFrameLocks xmlns:a="http://schemas.openxmlformats.org/drawingml/2006/main" noChangeAspect="1"/>
+            </wp:cNvGraphicFramePr>
+            <a:graphic xmlns:a="http://schemas.openxmlformats.org/drawingml/2006/main">
+              <a:graphicData uri="http://schemas.openxmlformats.org/drawingml/2006/picture">
+                <pic:pic xmlns:pic="http://schemas.openxmlformats.org/drawingml/2006/picture">
+                  <pic:nvPicPr>
+                    <pic:cNvPr id="12" name="Picture 11"/>
+                    <pic:cNvPicPr>
+                      <a:picLocks noChangeAspect="1"/>
+                    </pic:cNvPicPr>
+                  </pic:nvPicPr>
+                  <pic:blipFill>
+                    <a:blip r:embed="rId15"/>
+                    <a:stretch>
+                      <a:fillRect/>
+                    </a:stretch>
+                  </pic:blipFill>
+                  <pic:spPr>
+                    <a:xfrm>
+                      <a:off x="0" y="0"/>
+                      <a:ext cx="5272405" cy="1797685"/>
+                    </a:xfrm>
+                    <a:prstGeom prst="rect">
+                      <a:avLst/>
+                    </a:prstGeom>
+                    <a:noFill/>
+                    <a:ln>
+                      <a:noFill/>
+                    </a:ln>
+                  </pic:spPr>
+                </pic:pic>
+              </a:graphicData>
+            </a:graphic>
+          </wp:inline>
+        </w:drawing>
+      </w:r>
+    </w:p>
+    <w:p>
+      <w:pPr>
+        <w:numPr>
+          <w:ilvl w:val="0"/>
+          <w:numId w:val="0"/>
+        </w:numPr>
+      </w:pPr>
+    </w:p>
+    <w:p>
+      <w:pPr>
+        <w:numPr>
+          <w:ilvl w:val="0"/>
+          <w:numId w:val="0"/>
+        </w:numPr>
+        <w:rPr>
+          <w:rFonts w:hint="default"/>
+          <w:lang w:val="en-US"/>
+        </w:rPr>
+      </w:pPr>
+      <w:r>
+        <w:rPr>
+          <w:rFonts w:hint="default"/>
+          <w:lang w:val="en-US"/>
+        </w:rPr>
+        <w:t>Go back to Configure</w:t>
+      </w:r>
+    </w:p>
+    <w:p>
+      <w:pPr>
+        <w:numPr>
+          <w:ilvl w:val="0"/>
+          <w:numId w:val="0"/>
+        </w:numPr>
+      </w:pPr>
+      <w:r>
+        <w:drawing>
+          <wp:inline distT="0" distB="0" distL="114300" distR="114300">
+            <wp:extent cx="5273675" cy="2590165"/>
+            <wp:effectExtent l="0" t="0" r="14605" b="635"/>
+            <wp:docPr id="13" name="Picture 12"/>
+            <wp:cNvGraphicFramePr>
+              <a:graphicFrameLocks xmlns:a="http://schemas.openxmlformats.org/drawingml/2006/main" noChangeAspect="1"/>
+            </wp:cNvGraphicFramePr>
+            <a:graphic xmlns:a="http://schemas.openxmlformats.org/drawingml/2006/main">
+              <a:graphicData uri="http://schemas.openxmlformats.org/drawingml/2006/picture">
+                <pic:pic xmlns:pic="http://schemas.openxmlformats.org/drawingml/2006/picture">
+                  <pic:nvPicPr>
+                    <pic:cNvPr id="13" name="Picture 12"/>
+                    <pic:cNvPicPr>
+                      <a:picLocks noChangeAspect="1"/>
+                    </pic:cNvPicPr>
+                  </pic:nvPicPr>
+                  <pic:blipFill>
+                    <a:blip r:embed="rId16"/>
+                    <a:stretch>
+                      <a:fillRect/>
+                    </a:stretch>
+                  </pic:blipFill>
+                  <pic:spPr>
+                    <a:xfrm>
+                      <a:off x="0" y="0"/>
+                      <a:ext cx="5273675" cy="2590165"/>
+                    </a:xfrm>
+                    <a:prstGeom prst="rect">
+                      <a:avLst/>
+                    </a:prstGeom>
+                    <a:noFill/>
+                    <a:ln>
+                      <a:noFill/>
+                    </a:ln>
+                  </pic:spPr>
+                </pic:pic>
+              </a:graphicData>
+            </a:graphic>
+          </wp:inline>
+        </w:drawing>
+      </w:r>
+    </w:p>
+    <w:p>
+      <w:pPr>
+        <w:numPr>
+          <w:ilvl w:val="0"/>
+          <w:numId w:val="0"/>
+        </w:numPr>
+        <w:rPr>
+          <w:rFonts w:hint="default"/>
+          <w:lang w:val="en-US"/>
+        </w:rPr>
+      </w:pPr>
+      <w:r>
+        <w:rPr>
+          <w:rFonts w:hint="default"/>
+          <w:lang w:val="en-US"/>
+        </w:rPr>
+        <w:t>There is something called as Pipeline Syntax</w:t>
+      </w:r>
+    </w:p>
+    <w:p>
+      <w:pPr>
+        <w:numPr>
+          <w:ilvl w:val="0"/>
+          <w:numId w:val="0"/>
+        </w:numPr>
+        <w:rPr>
+          <w:rFonts w:hint="default"/>
+          <w:lang w:val="en-US"/>
+        </w:rPr>
+      </w:pPr>
+    </w:p>
+    <w:p>
+      <w:pPr>
+        <w:numPr>
+          <w:ilvl w:val="0"/>
+          <w:numId w:val="0"/>
+        </w:numPr>
+      </w:pPr>
+      <w:r>
+        <w:drawing>
+          <wp:inline distT="0" distB="0" distL="114300" distR="114300">
+            <wp:extent cx="5269230" cy="4467860"/>
+            <wp:effectExtent l="0" t="0" r="3810" b="12700"/>
+            <wp:docPr id="14" name="Picture 13"/>
+            <wp:cNvGraphicFramePr>
+              <a:graphicFrameLocks xmlns:a="http://schemas.openxmlformats.org/drawingml/2006/main" noChangeAspect="1"/>
+            </wp:cNvGraphicFramePr>
+            <a:graphic xmlns:a="http://schemas.openxmlformats.org/drawingml/2006/main">
+              <a:graphicData uri="http://schemas.openxmlformats.org/drawingml/2006/picture">
+                <pic:pic xmlns:pic="http://schemas.openxmlformats.org/drawingml/2006/picture">
+                  <pic:nvPicPr>
+                    <pic:cNvPr id="14" name="Picture 13"/>
+                    <pic:cNvPicPr>
+                      <a:picLocks noChangeAspect="1"/>
+                    </pic:cNvPicPr>
+                  </pic:nvPicPr>
+                  <pic:blipFill>
+                    <a:blip r:embed="rId17"/>
+                    <a:stretch>
+                      <a:fillRect/>
+                    </a:stretch>
+                  </pic:blipFill>
+                  <pic:spPr>
+                    <a:xfrm>
+                      <a:off x="0" y="0"/>
+                      <a:ext cx="5269230" cy="4467860"/>
+                    </a:xfrm>
+                    <a:prstGeom prst="rect">
+                      <a:avLst/>
+                    </a:prstGeom>
+                    <a:noFill/>
+                    <a:ln>
+                      <a:noFill/>
+                    </a:ln>
+                  </pic:spPr>
+                </pic:pic>
+              </a:graphicData>
+            </a:graphic>
+          </wp:inline>
+        </w:drawing>
+      </w:r>
+    </w:p>
+    <w:p>
+      <w:pPr>
+        <w:numPr>
+          <w:ilvl w:val="0"/>
+          <w:numId w:val="0"/>
+        </w:numPr>
+      </w:pPr>
+      <w:r>
+        <w:drawing>
+          <wp:inline distT="0" distB="0" distL="114300" distR="114300">
+            <wp:extent cx="5273675" cy="5332730"/>
+            <wp:effectExtent l="0" t="0" r="14605" b="1270"/>
+            <wp:docPr id="15" name="Picture 14"/>
+            <wp:cNvGraphicFramePr>
+              <a:graphicFrameLocks xmlns:a="http://schemas.openxmlformats.org/drawingml/2006/main" noChangeAspect="1"/>
+            </wp:cNvGraphicFramePr>
+            <a:graphic xmlns:a="http://schemas.openxmlformats.org/drawingml/2006/main">
+              <a:graphicData uri="http://schemas.openxmlformats.org/drawingml/2006/picture">
+                <pic:pic xmlns:pic="http://schemas.openxmlformats.org/drawingml/2006/picture">
+                  <pic:nvPicPr>
+                    <pic:cNvPr id="15" name="Picture 14"/>
+                    <pic:cNvPicPr>
+                      <a:picLocks noChangeAspect="1"/>
+                    </pic:cNvPicPr>
+                  </pic:nvPicPr>
+                  <pic:blipFill>
+                    <a:blip r:embed="rId18"/>
+                    <a:stretch>
+                      <a:fillRect/>
+                    </a:stretch>
+                  </pic:blipFill>
+                  <pic:spPr>
+                    <a:xfrm>
+                      <a:off x="0" y="0"/>
+                      <a:ext cx="5273675" cy="5332730"/>
+                    </a:xfrm>
+                    <a:prstGeom prst="rect">
+                      <a:avLst/>
+                    </a:prstGeom>
+                    <a:noFill/>
+                    <a:ln>
+                      <a:noFill/>
+                    </a:ln>
+                  </pic:spPr>
+                </pic:pic>
+              </a:graphicData>
+            </a:graphic>
+          </wp:inline>
+        </w:drawing>
+      </w:r>
+    </w:p>
+    <w:p>
+      <w:pPr>
+        <w:numPr>
+          <w:ilvl w:val="0"/>
+          <w:numId w:val="0"/>
+        </w:numPr>
+      </w:pPr>
+    </w:p>
+    <w:p>
+      <w:pPr>
+        <w:numPr>
+          <w:ilvl w:val="0"/>
+          <w:numId w:val="0"/>
+        </w:numPr>
+        <w:rPr>
+          <w:rFonts w:hint="default"/>
+          <w:lang w:val="en-US"/>
+        </w:rPr>
+      </w:pPr>
+      <w:r>
+        <w:rPr>
+          <w:rFonts w:hint="default"/>
+          <w:lang w:val="en-US"/>
+        </w:rPr>
+        <w:t>Click Generate Pipeline Script</w:t>
+      </w:r>
+    </w:p>
+    <w:p>
+      <w:pPr>
+        <w:numPr>
+          <w:ilvl w:val="0"/>
+          <w:numId w:val="0"/>
+        </w:numPr>
+        <w:rPr>
+          <w:rFonts w:hint="default"/>
+          <w:lang w:val="en-US"/>
+        </w:rPr>
+      </w:pPr>
+    </w:p>
+    <w:p>
+      <w:pPr>
+        <w:numPr>
+          <w:ilvl w:val="0"/>
+          <w:numId w:val="0"/>
+        </w:numPr>
+      </w:pPr>
+      <w:r>
+        <w:drawing>
+          <wp:inline distT="0" distB="0" distL="114300" distR="114300">
+            <wp:extent cx="4594860" cy="1615440"/>
+            <wp:effectExtent l="0" t="0" r="7620" b="0"/>
+            <wp:docPr id="16" name="Picture 15"/>
+            <wp:cNvGraphicFramePr>
+              <a:graphicFrameLocks xmlns:a="http://schemas.openxmlformats.org/drawingml/2006/main" noChangeAspect="1"/>
+            </wp:cNvGraphicFramePr>
+            <a:graphic xmlns:a="http://schemas.openxmlformats.org/drawingml/2006/main">
+              <a:graphicData uri="http://schemas.openxmlformats.org/drawingml/2006/picture">
+                <pic:pic xmlns:pic="http://schemas.openxmlformats.org/drawingml/2006/picture">
+                  <pic:nvPicPr>
+                    <pic:cNvPr id="16" name="Picture 15"/>
+                    <pic:cNvPicPr>
+                      <a:picLocks noChangeAspect="1"/>
+                    </pic:cNvPicPr>
+                  </pic:nvPicPr>
+                  <pic:blipFill>
+                    <a:blip r:embed="rId19"/>
+                    <a:stretch>
+                      <a:fillRect/>
+                    </a:stretch>
+                  </pic:blipFill>
+                  <pic:spPr>
+                    <a:xfrm>
+                      <a:off x="0" y="0"/>
+                      <a:ext cx="4594860" cy="1615440"/>
+                    </a:xfrm>
+                    <a:prstGeom prst="rect">
+                      <a:avLst/>
+                    </a:prstGeom>
+                    <a:noFill/>
+                    <a:ln>
+                      <a:noFill/>
+                    </a:ln>
+                  </pic:spPr>
+                </pic:pic>
+              </a:graphicData>
+            </a:graphic>
+          </wp:inline>
+        </w:drawing>
+      </w:r>
+    </w:p>
+    <w:p>
+      <w:pPr>
+        <w:numPr>
+          <w:ilvl w:val="0"/>
+          <w:numId w:val="0"/>
+        </w:numPr>
+      </w:pPr>
+    </w:p>
+    <w:p>
+      <w:pPr>
+        <w:numPr>
+          <w:ilvl w:val="0"/>
+          <w:numId w:val="0"/>
+        </w:numPr>
+        <w:rPr>
+          <w:rFonts w:hint="default"/>
+          <w:lang w:val="en-US"/>
+        </w:rPr>
+      </w:pPr>
+    </w:p>
+    <w:p>
+      <w:pPr>
+        <w:numPr>
+          <w:ilvl w:val="0"/>
+          <w:numId w:val="0"/>
+        </w:numPr>
+        <w:rPr>
+          <w:rFonts w:hint="default"/>
+          <w:lang w:val="en-US"/>
+        </w:rPr>
+      </w:pPr>
+    </w:p>
+    <w:p>
+      <w:pPr>
+        <w:numPr>
+          <w:ilvl w:val="0"/>
+          <w:numId w:val="0"/>
+        </w:numPr>
+        <w:rPr>
+          <w:rFonts w:hint="default"/>
+          <w:lang w:val="en-US"/>
+        </w:rPr>
+      </w:pPr>
+      <w:r>
+        <w:rPr>
+          <w:rFonts w:hint="default"/>
+          <w:lang w:val="en-US"/>
+        </w:rPr>
+        <w:t>git branch: 'main', url: 'https://github.com/Haider7214/SpringApp.git'</w:t>
+      </w:r>
+    </w:p>
+    <w:p>
+      <w:pPr>
+        <w:numPr>
+          <w:ilvl w:val="0"/>
+          <w:numId w:val="0"/>
+        </w:numPr>
+        <w:rPr>
+          <w:rFonts w:hint="default"/>
+          <w:lang w:val="en-US"/>
+        </w:rPr>
+      </w:pPr>
+    </w:p>
+    <w:p>
+      <w:pPr>
+        <w:numPr>
+          <w:ilvl w:val="0"/>
+          <w:numId w:val="0"/>
+        </w:numPr>
+        <w:rPr>
+          <w:rFonts w:hint="default"/>
+          <w:lang w:val="en-US"/>
+        </w:rPr>
+      </w:pPr>
+      <w:r>
+        <w:rPr>
+          <w:rFonts w:hint="default"/>
+          <w:lang w:val="en-US"/>
+        </w:rPr>
+        <w:t>We need not know the syntax</w:t>
+      </w:r>
+    </w:p>
+    <w:p>
+      <w:pPr>
+        <w:numPr>
+          <w:ilvl w:val="0"/>
+          <w:numId w:val="0"/>
+        </w:numPr>
+        <w:rPr>
+          <w:rFonts w:hint="default"/>
+          <w:lang w:val="en-US"/>
+        </w:rPr>
+      </w:pPr>
+    </w:p>
+    <w:p>
+      <w:pPr>
+        <w:numPr>
+          <w:ilvl w:val="0"/>
+          <w:numId w:val="0"/>
+        </w:numPr>
+        <w:rPr>
+          <w:rFonts w:hint="default"/>
+          <w:lang w:val="en-US"/>
+        </w:rPr>
+      </w:pPr>
+      <w:r>
+        <w:rPr>
+          <w:rFonts w:hint="default"/>
+          <w:lang w:val="en-US"/>
+        </w:rPr>
+        <w:t>Go back to Pipeline script</w:t>
+      </w:r>
+    </w:p>
+    <w:p>
+      <w:pPr>
+        <w:numPr>
+          <w:ilvl w:val="0"/>
+          <w:numId w:val="0"/>
+        </w:numPr>
+        <w:rPr>
+          <w:rFonts w:hint="default"/>
+          <w:lang w:val="en-US"/>
+        </w:rPr>
+      </w:pPr>
+      <w:r>
+        <w:rPr>
+          <w:rFonts w:hint="default"/>
+          <w:lang w:val="en-US"/>
+        </w:rPr>
+        <w:t>Instead of echo add the generated script</w:t>
+      </w:r>
+    </w:p>
+    <w:p>
+      <w:pPr>
+        <w:numPr>
+          <w:ilvl w:val="0"/>
+          <w:numId w:val="0"/>
+        </w:numPr>
+      </w:pPr>
+      <w:r>
+        <w:drawing>
+          <wp:inline distT="0" distB="0" distL="114300" distR="114300">
+            <wp:extent cx="5271135" cy="2316480"/>
+            <wp:effectExtent l="0" t="0" r="1905" b="0"/>
+            <wp:docPr id="17" name="Picture 16"/>
+            <wp:cNvGraphicFramePr>
+              <a:graphicFrameLocks xmlns:a="http://schemas.openxmlformats.org/drawingml/2006/main" noChangeAspect="1"/>
+            </wp:cNvGraphicFramePr>
+            <a:graphic xmlns:a="http://schemas.openxmlformats.org/drawingml/2006/main">
+              <a:graphicData uri="http://schemas.openxmlformats.org/drawingml/2006/picture">
+                <pic:pic xmlns:pic="http://schemas.openxmlformats.org/drawingml/2006/picture">
+                  <pic:nvPicPr>
+                    <pic:cNvPr id="17" name="Picture 16"/>
+                    <pic:cNvPicPr>
+                      <a:picLocks noChangeAspect="1"/>
+                    </pic:cNvPicPr>
+                  </pic:nvPicPr>
+                  <pic:blipFill>
+                    <a:blip r:embed="rId20"/>
+                    <a:stretch>
+                      <a:fillRect/>
+                    </a:stretch>
+                  </pic:blipFill>
+                  <pic:spPr>
+                    <a:xfrm>
+                      <a:off x="0" y="0"/>
+                      <a:ext cx="5271135" cy="2316480"/>
+                    </a:xfrm>
+                    <a:prstGeom prst="rect">
+                      <a:avLst/>
+                    </a:prstGeom>
+                    <a:noFill/>
+                    <a:ln>
+                      <a:noFill/>
+                    </a:ln>
+                  </pic:spPr>
+                </pic:pic>
+              </a:graphicData>
+            </a:graphic>
+          </wp:inline>
+        </w:drawing>
+      </w:r>
+    </w:p>
+    <w:p>
+      <w:pPr>
+        <w:numPr>
+          <w:ilvl w:val="0"/>
+          <w:numId w:val="0"/>
+        </w:numPr>
+        <w:rPr>
+          <w:rFonts w:hint="default"/>
+          <w:lang w:val="en-US"/>
+        </w:rPr>
+      </w:pPr>
+      <w:r>
+        <w:rPr>
+          <w:rFonts w:hint="default"/>
+          <w:lang w:val="en-US"/>
+        </w:rPr>
+        <w:t>Apply and Save</w:t>
+      </w:r>
+    </w:p>
+    <w:p>
+      <w:pPr>
+        <w:numPr>
+          <w:ilvl w:val="0"/>
+          <w:numId w:val="0"/>
+        </w:numPr>
+        <w:rPr>
+          <w:rFonts w:hint="default"/>
+          <w:lang w:val="en-US"/>
+        </w:rPr>
+      </w:pPr>
+      <w:r>
+        <w:rPr>
+          <w:rFonts w:hint="default"/>
+          <w:lang w:val="en-US"/>
+        </w:rPr>
+        <w:t>Build Now</w:t>
+      </w:r>
+    </w:p>
+    <w:p>
+      <w:pPr>
+        <w:numPr>
+          <w:ilvl w:val="0"/>
+          <w:numId w:val="0"/>
+        </w:numPr>
+        <w:rPr>
+          <w:rFonts w:hint="default"/>
+          <w:lang w:val="en-US"/>
+        </w:rPr>
+      </w:pPr>
+    </w:p>
+    <w:p>
+      <w:pPr>
+        <w:numPr>
+          <w:ilvl w:val="0"/>
+          <w:numId w:val="0"/>
+        </w:numPr>
+      </w:pPr>
+      <w:r>
+        <w:drawing>
+          <wp:inline distT="0" distB="0" distL="114300" distR="114300">
+            <wp:extent cx="5273040" cy="1108710"/>
+            <wp:effectExtent l="0" t="0" r="0" b="3810"/>
+            <wp:docPr id="18" name="Picture 17"/>
+            <wp:cNvGraphicFramePr>
+              <a:graphicFrameLocks xmlns:a="http://schemas.openxmlformats.org/drawingml/2006/main" noChangeAspect="1"/>
+            </wp:cNvGraphicFramePr>
+            <a:graphic xmlns:a="http://schemas.openxmlformats.org/drawingml/2006/main">
+              <a:graphicData uri="http://schemas.openxmlformats.org/drawingml/2006/picture">
+                <pic:pic xmlns:pic="http://schemas.openxmlformats.org/drawingml/2006/picture">
+                  <pic:nvPicPr>
+                    <pic:cNvPr id="18" name="Picture 17"/>
+                    <pic:cNvPicPr>
+                      <a:picLocks noChangeAspect="1"/>
+                    </pic:cNvPicPr>
+                  </pic:nvPicPr>
+                  <pic:blipFill>
+                    <a:blip r:embed="rId21"/>
+                    <a:stretch>
+                      <a:fillRect/>
+                    </a:stretch>
+                  </pic:blipFill>
+                  <pic:spPr>
+                    <a:xfrm>
+                      <a:off x="0" y="0"/>
+                      <a:ext cx="5273040" cy="1108710"/>
+                    </a:xfrm>
+                    <a:prstGeom prst="rect">
+                      <a:avLst/>
+                    </a:prstGeom>
+                    <a:noFill/>
+                    <a:ln>
+                      <a:noFill/>
+                    </a:ln>
+                  </pic:spPr>
+                </pic:pic>
+              </a:graphicData>
+            </a:graphic>
+          </wp:inline>
+        </w:drawing>
+      </w:r>
+    </w:p>
+    <w:p>
+      <w:pPr>
+        <w:numPr>
+          <w:ilvl w:val="0"/>
+          <w:numId w:val="0"/>
+        </w:numPr>
+      </w:pPr>
+    </w:p>
+    <w:p>
+      <w:pPr>
+        <w:numPr>
+          <w:ilvl w:val="0"/>
+          <w:numId w:val="0"/>
+        </w:numPr>
+        <w:rPr>
+          <w:rFonts w:hint="default"/>
+          <w:lang w:val="en-US"/>
+        </w:rPr>
+      </w:pPr>
+      <w:r>
+        <w:rPr>
+          <w:rFonts w:hint="default"/>
+          <w:lang w:val="en-US"/>
+        </w:rPr>
+        <w:t>It is able to clone the entire project</w:t>
+      </w:r>
+    </w:p>
+    <w:p>
+      <w:pPr>
+        <w:numPr>
+          <w:ilvl w:val="0"/>
+          <w:numId w:val="0"/>
+        </w:numPr>
+      </w:pPr>
+      <w:r>
+        <w:drawing>
+          <wp:inline distT="0" distB="0" distL="114300" distR="114300">
+            <wp:extent cx="5265420" cy="2080895"/>
+            <wp:effectExtent l="0" t="0" r="7620" b="6985"/>
+            <wp:docPr id="19" name="Picture 18"/>
+            <wp:cNvGraphicFramePr>
+              <a:graphicFrameLocks xmlns:a="http://schemas.openxmlformats.org/drawingml/2006/main" noChangeAspect="1"/>
+            </wp:cNvGraphicFramePr>
+            <a:graphic xmlns:a="http://schemas.openxmlformats.org/drawingml/2006/main">
+              <a:graphicData uri="http://schemas.openxmlformats.org/drawingml/2006/picture">
+                <pic:pic xmlns:pic="http://schemas.openxmlformats.org/drawingml/2006/picture">
+                  <pic:nvPicPr>
+                    <pic:cNvPr id="19" name="Picture 18"/>
+                    <pic:cNvPicPr>
+                      <a:picLocks noChangeAspect="1"/>
+                    </pic:cNvPicPr>
+                  </pic:nvPicPr>
+                  <pic:blipFill>
+                    <a:blip r:embed="rId22"/>
+                    <a:stretch>
+                      <a:fillRect/>
+                    </a:stretch>
+                  </pic:blipFill>
+                  <pic:spPr>
+                    <a:xfrm>
+                      <a:off x="0" y="0"/>
+                      <a:ext cx="5265420" cy="2080895"/>
+                    </a:xfrm>
+                    <a:prstGeom prst="rect">
+                      <a:avLst/>
+                    </a:prstGeom>
+                    <a:noFill/>
+                    <a:ln>
+                      <a:noFill/>
+                    </a:ln>
+                  </pic:spPr>
+                </pic:pic>
+              </a:graphicData>
+            </a:graphic>
+          </wp:inline>
+        </w:drawing>
+      </w:r>
+    </w:p>
+    <w:p>
+      <w:pPr>
+        <w:numPr>
+          <w:ilvl w:val="0"/>
+          <w:numId w:val="0"/>
+        </w:numPr>
+      </w:pPr>
+    </w:p>
+    <w:p>
+      <w:pPr>
+        <w:numPr>
+          <w:ilvl w:val="0"/>
+          <w:numId w:val="0"/>
+        </w:numPr>
+        <w:rPr>
+          <w:rFonts w:hint="default"/>
+          <w:lang w:val="en-US"/>
+        </w:rPr>
+      </w:pPr>
+      <w:r>
+        <w:rPr>
+          <w:rFonts w:hint="default"/>
+          <w:lang w:val="en-US"/>
+        </w:rPr>
+        <w:t>Shell script --&gt; Generate Pipeline Script</w:t>
+      </w:r>
+    </w:p>
+    <w:p>
+      <w:pPr>
+        <w:numPr>
+          <w:ilvl w:val="0"/>
+          <w:numId w:val="0"/>
+        </w:numPr>
+      </w:pPr>
+      <w:r>
+        <w:drawing>
+          <wp:inline distT="0" distB="0" distL="114300" distR="114300">
+            <wp:extent cx="4922520" cy="4549140"/>
+            <wp:effectExtent l="0" t="0" r="0" b="7620"/>
+            <wp:docPr id="20" name="Picture 19"/>
+            <wp:cNvGraphicFramePr>
+              <a:graphicFrameLocks xmlns:a="http://schemas.openxmlformats.org/drawingml/2006/main" noChangeAspect="1"/>
+            </wp:cNvGraphicFramePr>
+            <a:graphic xmlns:a="http://schemas.openxmlformats.org/drawingml/2006/main">
+              <a:graphicData uri="http://schemas.openxmlformats.org/drawingml/2006/picture">
+                <pic:pic xmlns:pic="http://schemas.openxmlformats.org/drawingml/2006/picture">
+                  <pic:nvPicPr>
+                    <pic:cNvPr id="20" name="Picture 19"/>
+                    <pic:cNvPicPr>
+                      <a:picLocks noChangeAspect="1"/>
+                    </pic:cNvPicPr>
+                  </pic:nvPicPr>
+                  <pic:blipFill>
+                    <a:blip r:embed="rId23"/>
+                    <a:stretch>
+                      <a:fillRect/>
+                    </a:stretch>
+                  </pic:blipFill>
+                  <pic:spPr>
+                    <a:xfrm>
+                      <a:off x="0" y="0"/>
+                      <a:ext cx="4922520" cy="4549140"/>
+                    </a:xfrm>
+                    <a:prstGeom prst="rect">
+                      <a:avLst/>
+                    </a:prstGeom>
+                    <a:noFill/>
+                    <a:ln>
+                      <a:noFill/>
+                    </a:ln>
+                  </pic:spPr>
+                </pic:pic>
+              </a:graphicData>
+            </a:graphic>
+          </wp:inline>
+        </w:drawing>
+      </w:r>
+    </w:p>
+    <w:p>
+      <w:pPr>
+        <w:numPr>
+          <w:ilvl w:val="0"/>
+          <w:numId w:val="0"/>
+        </w:numPr>
+      </w:pPr>
+    </w:p>
+    <w:p>
+      <w:pPr>
+        <w:numPr>
+          <w:ilvl w:val="0"/>
+          <w:numId w:val="0"/>
+        </w:numPr>
+        <w:rPr>
+          <w:rFonts w:hint="default"/>
+          <w:lang w:val="en-US"/>
+        </w:rPr>
+      </w:pPr>
+      <w:r>
+        <w:rPr>
+          <w:rFonts w:hint="default"/>
+          <w:lang w:val="en-US"/>
+        </w:rPr>
+        <w:t>sh 'mvn clean compile test package'</w:t>
+      </w:r>
+    </w:p>
+    <w:p>
+      <w:pPr>
+        <w:numPr>
+          <w:ilvl w:val="0"/>
+          <w:numId w:val="0"/>
+        </w:numPr>
+        <w:rPr>
+          <w:rFonts w:hint="default"/>
+          <w:lang w:val="en-US"/>
+        </w:rPr>
+      </w:pPr>
+      <w:r>
+        <w:rPr>
+          <w:rFonts w:hint="default"/>
+          <w:lang w:val="en-US"/>
+        </w:rPr>
+        <w:t>Update Pipeline script</w:t>
+      </w:r>
+    </w:p>
+    <w:p>
+      <w:pPr>
+        <w:numPr>
+          <w:ilvl w:val="0"/>
+          <w:numId w:val="0"/>
+        </w:numPr>
+      </w:pPr>
+      <w:r>
+        <w:drawing>
+          <wp:inline distT="0" distB="0" distL="114300" distR="114300">
+            <wp:extent cx="5273675" cy="2983865"/>
+            <wp:effectExtent l="0" t="0" r="14605" b="3175"/>
+            <wp:docPr id="21" name="Picture 20"/>
+            <wp:cNvGraphicFramePr>
+              <a:graphicFrameLocks xmlns:a="http://schemas.openxmlformats.org/drawingml/2006/main" noChangeAspect="1"/>
+            </wp:cNvGraphicFramePr>
+            <a:graphic xmlns:a="http://schemas.openxmlformats.org/drawingml/2006/main">
+              <a:graphicData uri="http://schemas.openxmlformats.org/drawingml/2006/picture">
+                <pic:pic xmlns:pic="http://schemas.openxmlformats.org/drawingml/2006/picture">
+                  <pic:nvPicPr>
+                    <pic:cNvPr id="21" name="Picture 20"/>
+                    <pic:cNvPicPr>
+                      <a:picLocks noChangeAspect="1"/>
+                    </pic:cNvPicPr>
+                  </pic:nvPicPr>
+                  <pic:blipFill>
+                    <a:blip r:embed="rId24"/>
+                    <a:stretch>
+                      <a:fillRect/>
+                    </a:stretch>
+                  </pic:blipFill>
+                  <pic:spPr>
+                    <a:xfrm>
+                      <a:off x="0" y="0"/>
+                      <a:ext cx="5273675" cy="2983865"/>
+                    </a:xfrm>
+                    <a:prstGeom prst="rect">
+                      <a:avLst/>
+                    </a:prstGeom>
+                    <a:noFill/>
+                    <a:ln>
+                      <a:noFill/>
+                    </a:ln>
+                  </pic:spPr>
+                </pic:pic>
+              </a:graphicData>
+            </a:graphic>
+          </wp:inline>
+        </w:drawing>
+      </w:r>
+    </w:p>
+    <w:p>
+      <w:pPr>
+        <w:numPr>
+          <w:ilvl w:val="0"/>
+          <w:numId w:val="0"/>
+        </w:numPr>
+      </w:pPr>
+    </w:p>
+    <w:p>
+      <w:pPr>
+        <w:numPr>
+          <w:ilvl w:val="0"/>
+          <w:numId w:val="0"/>
+        </w:numPr>
+        <w:rPr>
+          <w:rFonts w:hint="default"/>
+          <w:lang w:val="en-US"/>
+        </w:rPr>
+      </w:pPr>
+      <w:r>
+        <w:rPr>
+          <w:rFonts w:hint="default"/>
+          <w:lang w:val="en-US"/>
+        </w:rPr>
+        <w:t>Apply and Save</w:t>
+      </w:r>
+    </w:p>
+    <w:p>
+      <w:pPr>
+        <w:numPr>
+          <w:ilvl w:val="0"/>
+          <w:numId w:val="0"/>
+        </w:numPr>
+        <w:rPr>
+          <w:rFonts w:hint="default"/>
+          <w:lang w:val="en-US"/>
+        </w:rPr>
+      </w:pPr>
+      <w:r>
+        <w:rPr>
+          <w:rFonts w:hint="default"/>
+          <w:lang w:val="en-US"/>
+        </w:rPr>
+        <w:t>Build Now</w:t>
+      </w:r>
+    </w:p>
+    <w:p>
+      <w:pPr>
+        <w:numPr>
+          <w:ilvl w:val="0"/>
+          <w:numId w:val="0"/>
+        </w:numPr>
+        <w:rPr>
+          <w:rFonts w:hint="default"/>
+          <w:lang w:val="en-US"/>
+        </w:rPr>
+      </w:pPr>
+    </w:p>
+    <w:p>
+      <w:pPr>
+        <w:numPr>
+          <w:ilvl w:val="0"/>
+          <w:numId w:val="0"/>
+        </w:numPr>
+        <w:rPr>
+          <w:rFonts w:hint="default"/>
+          <w:lang w:val="en-US"/>
+        </w:rPr>
+      </w:pPr>
+      <w:r>
+        <w:rPr>
+          <w:rFonts w:hint="default"/>
+          <w:lang w:val="en-US"/>
+        </w:rPr>
+        <w:t>It failed because of mvn: not found</w:t>
+      </w:r>
+    </w:p>
+    <w:p>
+      <w:pPr>
+        <w:numPr>
+          <w:ilvl w:val="0"/>
+          <w:numId w:val="0"/>
+        </w:numPr>
+      </w:pPr>
+      <w:r>
+        <w:drawing>
+          <wp:inline distT="0" distB="0" distL="114300" distR="114300">
+            <wp:extent cx="5272405" cy="918845"/>
+            <wp:effectExtent l="0" t="0" r="635" b="10795"/>
+            <wp:docPr id="22" name="Picture 21"/>
+            <wp:cNvGraphicFramePr>
+              <a:graphicFrameLocks xmlns:a="http://schemas.openxmlformats.org/drawingml/2006/main" noChangeAspect="1"/>
+            </wp:cNvGraphicFramePr>
+            <a:graphic xmlns:a="http://schemas.openxmlformats.org/drawingml/2006/main">
+              <a:graphicData uri="http://schemas.openxmlformats.org/drawingml/2006/picture">
+                <pic:pic xmlns:pic="http://schemas.openxmlformats.org/drawingml/2006/picture">
+                  <pic:nvPicPr>
+                    <pic:cNvPr id="22" name="Picture 21"/>
+                    <pic:cNvPicPr>
+                      <a:picLocks noChangeAspect="1"/>
+                    </pic:cNvPicPr>
+                  </pic:nvPicPr>
+                  <pic:blipFill>
+                    <a:blip r:embed="rId25"/>
+                    <a:stretch>
+                      <a:fillRect/>
+                    </a:stretch>
+                  </pic:blipFill>
+                  <pic:spPr>
+                    <a:xfrm>
+                      <a:off x="0" y="0"/>
+                      <a:ext cx="5272405" cy="918845"/>
+                    </a:xfrm>
+                    <a:prstGeom prst="rect">
+                      <a:avLst/>
+                    </a:prstGeom>
+                    <a:noFill/>
+                    <a:ln>
+                      <a:noFill/>
+                    </a:ln>
+                  </pic:spPr>
+                </pic:pic>
+              </a:graphicData>
+            </a:graphic>
+          </wp:inline>
+        </w:drawing>
+      </w:r>
+    </w:p>
+    <w:p>
+      <w:pPr>
+        <w:numPr>
+          <w:ilvl w:val="0"/>
+          <w:numId w:val="0"/>
+        </w:numPr>
+      </w:pPr>
+    </w:p>
+    <w:p>
+      <w:pPr>
+        <w:numPr>
+          <w:ilvl w:val="0"/>
+          <w:numId w:val="0"/>
+        </w:numPr>
+        <w:rPr>
+          <w:rFonts w:hint="default"/>
+          <w:lang w:val="en-US"/>
+        </w:rPr>
+      </w:pPr>
+      <w:r>
+        <w:rPr>
+          <w:rFonts w:hint="default"/>
+          <w:lang w:val="en-US"/>
+        </w:rPr>
+        <w:t xml:space="preserve">    tools {</w:t>
+      </w:r>
+    </w:p>
+    <w:p>
+      <w:pPr>
+        <w:numPr>
+          <w:ilvl w:val="0"/>
+          <w:numId w:val="0"/>
+        </w:numPr>
+        <w:rPr>
+          <w:rFonts w:hint="default"/>
+          <w:lang w:val="en-US"/>
+        </w:rPr>
+      </w:pPr>
+      <w:r>
+        <w:rPr>
+          <w:rFonts w:hint="default"/>
+          <w:lang w:val="en-US"/>
+        </w:rPr>
+        <w:t xml:space="preserve">        maven "maven.3.9"</w:t>
+      </w:r>
+    </w:p>
+    <w:p>
+      <w:pPr>
+        <w:numPr>
+          <w:ilvl w:val="0"/>
+          <w:numId w:val="0"/>
+        </w:numPr>
+        <w:rPr>
+          <w:rFonts w:hint="default"/>
+          <w:lang w:val="en-US"/>
+        </w:rPr>
+      </w:pPr>
+      <w:r>
+        <w:rPr>
+          <w:rFonts w:hint="default"/>
+          <w:lang w:val="en-US"/>
+        </w:rPr>
+        <w:t xml:space="preserve">    }</w:t>
+      </w:r>
+    </w:p>
+    <w:p>
+      <w:pPr>
+        <w:numPr>
+          <w:ilvl w:val="0"/>
+          <w:numId w:val="0"/>
+        </w:numPr>
+        <w:rPr>
+          <w:rFonts w:hint="default"/>
+          <w:lang w:val="en-US"/>
+        </w:rPr>
+      </w:pPr>
+    </w:p>
+    <w:p>
+      <w:pPr>
+        <w:numPr>
+          <w:ilvl w:val="0"/>
+          <w:numId w:val="0"/>
+        </w:numPr>
+        <w:rPr>
+          <w:rFonts w:hint="default"/>
+          <w:lang w:val="en-US"/>
+        </w:rPr>
+      </w:pPr>
+      <w:r>
+        <w:drawing>
+          <wp:inline distT="0" distB="0" distL="114300" distR="114300">
+            <wp:extent cx="5273040" cy="2433320"/>
+            <wp:effectExtent l="0" t="0" r="0" b="5080"/>
+            <wp:docPr id="23" name="Picture 22"/>
+            <wp:cNvGraphicFramePr>
+              <a:graphicFrameLocks xmlns:a="http://schemas.openxmlformats.org/drawingml/2006/main" noChangeAspect="1"/>
+            </wp:cNvGraphicFramePr>
+            <a:graphic xmlns:a="http://schemas.openxmlformats.org/drawingml/2006/main">
+              <a:graphicData uri="http://schemas.openxmlformats.org/drawingml/2006/picture">
+                <pic:pic xmlns:pic="http://schemas.openxmlformats.org/drawingml/2006/picture">
+                  <pic:nvPicPr>
+                    <pic:cNvPr id="23" name="Picture 22"/>
+                    <pic:cNvPicPr>
+                      <a:picLocks noChangeAspect="1"/>
+                    </pic:cNvPicPr>
+                  </pic:nvPicPr>
+                  <pic:blipFill>
+                    <a:blip r:embed="rId26"/>
+                    <a:stretch>
+                      <a:fillRect/>
+                    </a:stretch>
+                  </pic:blipFill>
+                  <pic:spPr>
+                    <a:xfrm>
+                      <a:off x="0" y="0"/>
+                      <a:ext cx="5273040" cy="2433320"/>
+                    </a:xfrm>
+                    <a:prstGeom prst="rect">
+                      <a:avLst/>
+                    </a:prstGeom>
+                    <a:noFill/>
+                    <a:ln>
+                      <a:noFill/>
+                    </a:ln>
+                  </pic:spPr>
+                </pic:pic>
+              </a:graphicData>
+            </a:graphic>
+          </wp:inline>
+        </w:drawing>
+      </w:r>
+    </w:p>
+    <w:p>
+      <w:pPr>
+        <w:numPr>
+          <w:ilvl w:val="0"/>
+          <w:numId w:val="0"/>
+        </w:numPr>
+        <w:rPr>
+          <w:rFonts w:hint="default"/>
+          <w:lang w:val="en-US"/>
+        </w:rPr>
+      </w:pPr>
+    </w:p>
+    <w:p>
+      <w:pPr>
+        <w:numPr>
+          <w:ilvl w:val="0"/>
+          <w:numId w:val="0"/>
+        </w:numPr>
+        <w:rPr>
+          <w:rFonts w:hint="default"/>
+          <w:lang w:val="en-US"/>
+        </w:rPr>
+      </w:pPr>
+    </w:p>
+    <w:p>
+      <w:pPr>
+        <w:numPr>
+          <w:ilvl w:val="0"/>
+          <w:numId w:val="0"/>
+        </w:numPr>
+        <w:rPr>
+          <w:rFonts w:hint="default"/>
+          <w:lang w:val="en-US"/>
+        </w:rPr>
+      </w:pPr>
+      <w:r>
+        <w:rPr>
+          <w:rFonts w:hint="default"/>
+          <w:lang w:val="en-US"/>
+        </w:rPr>
+        <w:t>Apply and Save</w:t>
+      </w:r>
+    </w:p>
+    <w:p>
+      <w:pPr>
+        <w:numPr>
+          <w:ilvl w:val="0"/>
+          <w:numId w:val="0"/>
+        </w:numPr>
+        <w:rPr>
+          <w:rFonts w:hint="default"/>
+          <w:lang w:val="en-US"/>
+        </w:rPr>
+      </w:pPr>
+    </w:p>
+    <w:p>
+      <w:pPr>
+        <w:numPr>
+          <w:ilvl w:val="0"/>
+          <w:numId w:val="0"/>
+        </w:numPr>
+        <w:rPr>
+          <w:rFonts w:hint="default"/>
+          <w:lang w:val="en-US"/>
+        </w:rPr>
+      </w:pPr>
+      <w:r>
+        <w:rPr>
+          <w:rFonts w:hint="default"/>
+          <w:lang w:val="en-US"/>
+        </w:rPr>
+        <w:t>Manage Jenkins --&gt; Tools</w:t>
+      </w:r>
+    </w:p>
+    <w:p>
+      <w:pPr>
+        <w:numPr>
+          <w:ilvl w:val="0"/>
+          <w:numId w:val="0"/>
+        </w:numPr>
+        <w:rPr>
+          <w:rFonts w:hint="default"/>
+          <w:lang w:val="en-US"/>
+        </w:rPr>
+      </w:pPr>
+    </w:p>
+    <w:p>
+      <w:pPr>
+        <w:numPr>
+          <w:ilvl w:val="0"/>
+          <w:numId w:val="0"/>
+        </w:numPr>
+        <w:rPr>
+          <w:rFonts w:hint="default"/>
+          <w:lang w:val="en-US"/>
+        </w:rPr>
+      </w:pPr>
+      <w:r>
+        <w:rPr>
+          <w:rFonts w:hint="default"/>
+          <w:lang w:val="en-US"/>
+        </w:rPr>
+        <w:t>Use the same name here (maven-3.9.10)</w:t>
+      </w:r>
+    </w:p>
+    <w:p>
+      <w:pPr>
+        <w:numPr>
+          <w:ilvl w:val="0"/>
+          <w:numId w:val="0"/>
+        </w:numPr>
+      </w:pPr>
+      <w:r>
+        <w:drawing>
+          <wp:inline distT="0" distB="0" distL="114300" distR="114300">
+            <wp:extent cx="5273675" cy="5101590"/>
+            <wp:effectExtent l="0" t="0" r="14605" b="3810"/>
+            <wp:docPr id="24" name="Picture 23"/>
+            <wp:cNvGraphicFramePr>
+              <a:graphicFrameLocks xmlns:a="http://schemas.openxmlformats.org/drawingml/2006/main" noChangeAspect="1"/>
+            </wp:cNvGraphicFramePr>
+            <a:graphic xmlns:a="http://schemas.openxmlformats.org/drawingml/2006/main">
+              <a:graphicData uri="http://schemas.openxmlformats.org/drawingml/2006/picture">
+                <pic:pic xmlns:pic="http://schemas.openxmlformats.org/drawingml/2006/picture">
+                  <pic:nvPicPr>
+                    <pic:cNvPr id="24" name="Picture 23"/>
+                    <pic:cNvPicPr>
+                      <a:picLocks noChangeAspect="1"/>
+                    </pic:cNvPicPr>
+                  </pic:nvPicPr>
+                  <pic:blipFill>
+                    <a:blip r:embed="rId27"/>
+                    <a:stretch>
+                      <a:fillRect/>
+                    </a:stretch>
+                  </pic:blipFill>
+                  <pic:spPr>
+                    <a:xfrm>
+                      <a:off x="0" y="0"/>
+                      <a:ext cx="5273675" cy="5101590"/>
+                    </a:xfrm>
+                    <a:prstGeom prst="rect">
+                      <a:avLst/>
+                    </a:prstGeom>
+                    <a:noFill/>
+                    <a:ln>
+                      <a:noFill/>
+                    </a:ln>
+                  </pic:spPr>
+                </pic:pic>
+              </a:graphicData>
+            </a:graphic>
+          </wp:inline>
+        </w:drawing>
+      </w:r>
+    </w:p>
+    <w:p>
+      <w:pPr>
+        <w:numPr>
+          <w:ilvl w:val="0"/>
+          <w:numId w:val="0"/>
+        </w:numPr>
+        <w:rPr>
+          <w:rFonts w:hint="default"/>
+          <w:lang w:val="en-US"/>
+        </w:rPr>
+      </w:pPr>
+      <w:r>
+        <w:rPr>
+          <w:rFonts w:hint="default"/>
+          <w:lang w:val="en-US"/>
+        </w:rPr>
+        <w:t>Again second-pipeline, Configure</w:t>
+      </w:r>
+    </w:p>
+    <w:p>
+      <w:pPr>
+        <w:numPr>
+          <w:ilvl w:val="0"/>
+          <w:numId w:val="0"/>
+        </w:numPr>
+        <w:rPr>
+          <w:rFonts w:hint="default"/>
+        </w:rPr>
+      </w:pPr>
+      <w:r>
+        <w:drawing>
+          <wp:inline distT="0" distB="0" distL="114300" distR="114300">
+            <wp:extent cx="5272405" cy="4034155"/>
+            <wp:effectExtent l="0" t="0" r="635" b="4445"/>
+            <wp:docPr id="25" name="Picture 24"/>
+            <wp:cNvGraphicFramePr>
+              <a:graphicFrameLocks xmlns:a="http://schemas.openxmlformats.org/drawingml/2006/main" noChangeAspect="1"/>
+            </wp:cNvGraphicFramePr>
+            <a:graphic xmlns:a="http://schemas.openxmlformats.org/drawingml/2006/main">
+              <a:graphicData uri="http://schemas.openxmlformats.org/drawingml/2006/picture">
+                <pic:pic xmlns:pic="http://schemas.openxmlformats.org/drawingml/2006/picture">
+                  <pic:nvPicPr>
+                    <pic:cNvPr id="25" name="Picture 24"/>
+                    <pic:cNvPicPr>
+                      <a:picLocks noChangeAspect="1"/>
+                    </pic:cNvPicPr>
+                  </pic:nvPicPr>
+                  <pic:blipFill>
+                    <a:blip r:embed="rId28"/>
+                    <a:stretch>
+                      <a:fillRect/>
+                    </a:stretch>
+                  </pic:blipFill>
+                  <pic:spPr>
+                    <a:xfrm>
+                      <a:off x="0" y="0"/>
+                      <a:ext cx="5272405" cy="4034155"/>
+                    </a:xfrm>
+                    <a:prstGeom prst="rect">
+                      <a:avLst/>
+                    </a:prstGeom>
+                    <a:noFill/>
+                    <a:ln>
+                      <a:noFill/>
+                    </a:ln>
+                  </pic:spPr>
+                </pic:pic>
+              </a:graphicData>
+            </a:graphic>
+          </wp:inline>
+        </w:drawing>
+      </w:r>
+      <w:r>
+        <w:rPr>
+          <w:rFonts w:hint="default"/>
+        </w:rPr>
+        <w:t>pipeline {</w:t>
+      </w:r>
+    </w:p>
+    <w:p>
+      <w:pPr>
+        <w:numPr>
+          <w:ilvl w:val="0"/>
+          <w:numId w:val="0"/>
+        </w:numPr>
+        <w:rPr>
+          <w:rFonts w:hint="default"/>
+        </w:rPr>
+      </w:pPr>
+      <w:r>
+        <w:rPr>
+          <w:rFonts w:hint="default"/>
+        </w:rPr>
+        <w:t xml:space="preserve">    agent any</w:t>
+      </w:r>
+    </w:p>
+    <w:p>
+      <w:pPr>
+        <w:numPr>
+          <w:ilvl w:val="0"/>
+          <w:numId w:val="0"/>
+        </w:numPr>
+        <w:rPr>
+          <w:rFonts w:hint="default"/>
+        </w:rPr>
+      </w:pPr>
+      <w:r>
+        <w:rPr>
+          <w:rFonts w:hint="default"/>
+        </w:rPr>
+        <w:t xml:space="preserve">    </w:t>
+      </w:r>
+    </w:p>
+    <w:p>
+      <w:pPr>
+        <w:numPr>
+          <w:ilvl w:val="0"/>
+          <w:numId w:val="0"/>
+        </w:numPr>
+        <w:rPr>
+          <w:rFonts w:hint="default"/>
+        </w:rPr>
+      </w:pPr>
+      <w:r>
+        <w:rPr>
+          <w:rFonts w:hint="default"/>
+        </w:rPr>
+        <w:t xml:space="preserve">    tools {</w:t>
+      </w:r>
+    </w:p>
+    <w:p>
+      <w:pPr>
+        <w:numPr>
+          <w:ilvl w:val="0"/>
+          <w:numId w:val="0"/>
+        </w:numPr>
+        <w:rPr>
+          <w:rFonts w:hint="default"/>
+        </w:rPr>
+      </w:pPr>
+      <w:r>
+        <w:rPr>
+          <w:rFonts w:hint="default"/>
+        </w:rPr>
+        <w:t xml:space="preserve">        maven "maven-3.9.10"</w:t>
+      </w:r>
+    </w:p>
+    <w:p>
+      <w:pPr>
+        <w:numPr>
+          <w:ilvl w:val="0"/>
+          <w:numId w:val="0"/>
+        </w:numPr>
+        <w:rPr>
+          <w:rFonts w:hint="default"/>
+        </w:rPr>
+      </w:pPr>
+      <w:r>
+        <w:rPr>
+          <w:rFonts w:hint="default"/>
+        </w:rPr>
+        <w:t xml:space="preserve">    }</w:t>
+      </w:r>
+    </w:p>
+    <w:p>
+      <w:pPr>
+        <w:numPr>
+          <w:ilvl w:val="0"/>
+          <w:numId w:val="0"/>
+        </w:numPr>
+        <w:rPr>
+          <w:rFonts w:hint="default"/>
+        </w:rPr>
+      </w:pPr>
+    </w:p>
+    <w:p>
+      <w:pPr>
+        <w:numPr>
+          <w:ilvl w:val="0"/>
+          <w:numId w:val="0"/>
+        </w:numPr>
+        <w:rPr>
+          <w:rFonts w:hint="default"/>
+        </w:rPr>
+      </w:pPr>
+      <w:r>
+        <w:rPr>
+          <w:rFonts w:hint="default"/>
+        </w:rPr>
+        <w:t xml:space="preserve">    stages {</w:t>
+      </w:r>
+    </w:p>
+    <w:p>
+      <w:pPr>
+        <w:numPr>
+          <w:ilvl w:val="0"/>
+          <w:numId w:val="0"/>
+        </w:numPr>
+        <w:rPr>
+          <w:rFonts w:hint="default"/>
+        </w:rPr>
+      </w:pPr>
+      <w:r>
+        <w:rPr>
+          <w:rFonts w:hint="default"/>
+        </w:rPr>
+        <w:t xml:space="preserve">        stage('git clone') {</w:t>
+      </w:r>
+    </w:p>
+    <w:p>
+      <w:pPr>
+        <w:numPr>
+          <w:ilvl w:val="0"/>
+          <w:numId w:val="0"/>
+        </w:numPr>
+        <w:rPr>
+          <w:rFonts w:hint="default"/>
+        </w:rPr>
+      </w:pPr>
+      <w:r>
+        <w:rPr>
+          <w:rFonts w:hint="default"/>
+        </w:rPr>
+        <w:t xml:space="preserve">            steps {</w:t>
+      </w:r>
+    </w:p>
+    <w:p>
+      <w:pPr>
+        <w:numPr>
+          <w:ilvl w:val="0"/>
+          <w:numId w:val="0"/>
+        </w:numPr>
+        <w:rPr>
+          <w:rFonts w:hint="default"/>
+        </w:rPr>
+      </w:pPr>
+      <w:r>
+        <w:rPr>
+          <w:rFonts w:hint="default"/>
+        </w:rPr>
+        <w:t xml:space="preserve">                git branch: 'main', url: 'https://github.com/Haider7214/SpringApp.git'</w:t>
+      </w:r>
+    </w:p>
+    <w:p>
+      <w:pPr>
+        <w:numPr>
+          <w:ilvl w:val="0"/>
+          <w:numId w:val="0"/>
+        </w:numPr>
+        <w:rPr>
+          <w:rFonts w:hint="default"/>
+        </w:rPr>
+      </w:pPr>
+      <w:r>
+        <w:rPr>
+          <w:rFonts w:hint="default"/>
+        </w:rPr>
+        <w:t xml:space="preserve">            }</w:t>
+      </w:r>
+    </w:p>
+    <w:p>
+      <w:pPr>
+        <w:numPr>
+          <w:ilvl w:val="0"/>
+          <w:numId w:val="0"/>
+        </w:numPr>
+        <w:rPr>
+          <w:rFonts w:hint="default"/>
+        </w:rPr>
+      </w:pPr>
+      <w:r>
+        <w:rPr>
+          <w:rFonts w:hint="default"/>
+        </w:rPr>
+        <w:t xml:space="preserve">        }</w:t>
+      </w:r>
+    </w:p>
+    <w:p>
+      <w:pPr>
+        <w:numPr>
+          <w:ilvl w:val="0"/>
+          <w:numId w:val="0"/>
+        </w:numPr>
+        <w:rPr>
+          <w:rFonts w:hint="default"/>
+        </w:rPr>
+      </w:pPr>
+      <w:r>
+        <w:rPr>
+          <w:rFonts w:hint="default"/>
+        </w:rPr>
+        <w:t xml:space="preserve">        stage('maven build') {</w:t>
+      </w:r>
+    </w:p>
+    <w:p>
+      <w:pPr>
+        <w:numPr>
+          <w:ilvl w:val="0"/>
+          <w:numId w:val="0"/>
+        </w:numPr>
+        <w:rPr>
+          <w:rFonts w:hint="default"/>
+        </w:rPr>
+      </w:pPr>
+      <w:r>
+        <w:rPr>
+          <w:rFonts w:hint="default"/>
+        </w:rPr>
+        <w:t xml:space="preserve">            steps {</w:t>
+      </w:r>
+    </w:p>
+    <w:p>
+      <w:pPr>
+        <w:numPr>
+          <w:ilvl w:val="0"/>
+          <w:numId w:val="0"/>
+        </w:numPr>
+        <w:rPr>
+          <w:rFonts w:hint="default"/>
+        </w:rPr>
+      </w:pPr>
+      <w:r>
+        <w:rPr>
+          <w:rFonts w:hint="default"/>
+        </w:rPr>
+        <w:t xml:space="preserve">                sh 'mvn clean compile test package'</w:t>
+      </w:r>
+    </w:p>
+    <w:p>
+      <w:pPr>
+        <w:numPr>
+          <w:ilvl w:val="0"/>
+          <w:numId w:val="0"/>
+        </w:numPr>
+        <w:rPr>
+          <w:rFonts w:hint="default"/>
+        </w:rPr>
+      </w:pPr>
+      <w:r>
+        <w:rPr>
+          <w:rFonts w:hint="default"/>
+        </w:rPr>
+        <w:t xml:space="preserve">            }</w:t>
+      </w:r>
+    </w:p>
+    <w:p>
+      <w:pPr>
+        <w:numPr>
+          <w:ilvl w:val="0"/>
+          <w:numId w:val="0"/>
+        </w:numPr>
+        <w:rPr>
+          <w:rFonts w:hint="default"/>
+        </w:rPr>
+      </w:pPr>
+      <w:r>
+        <w:rPr>
+          <w:rFonts w:hint="default"/>
+        </w:rPr>
+        <w:t xml:space="preserve">        }</w:t>
+      </w:r>
+    </w:p>
+    <w:p>
+      <w:pPr>
+        <w:numPr>
+          <w:ilvl w:val="0"/>
+          <w:numId w:val="0"/>
+        </w:numPr>
+        <w:rPr>
+          <w:rFonts w:hint="default"/>
+        </w:rPr>
+      </w:pPr>
+      <w:r>
+        <w:rPr>
+          <w:rFonts w:hint="default"/>
+        </w:rPr>
+        <w:t xml:space="preserve">        stage('deploy') {</w:t>
+      </w:r>
+    </w:p>
+    <w:p>
+      <w:pPr>
+        <w:numPr>
+          <w:ilvl w:val="0"/>
+          <w:numId w:val="0"/>
+        </w:numPr>
+        <w:rPr>
+          <w:rFonts w:hint="default"/>
+        </w:rPr>
+      </w:pPr>
+      <w:r>
+        <w:rPr>
+          <w:rFonts w:hint="default"/>
+        </w:rPr>
+        <w:t xml:space="preserve">            steps {</w:t>
+      </w:r>
+    </w:p>
+    <w:p>
+      <w:pPr>
+        <w:numPr>
+          <w:ilvl w:val="0"/>
+          <w:numId w:val="0"/>
+        </w:numPr>
+        <w:rPr>
+          <w:rFonts w:hint="default"/>
+        </w:rPr>
+      </w:pPr>
+      <w:r>
+        <w:rPr>
+          <w:rFonts w:hint="default"/>
+        </w:rPr>
+        <w:t xml:space="preserve">                echo 'Deploying App with Tomcat'</w:t>
+      </w:r>
+    </w:p>
+    <w:p>
+      <w:pPr>
+        <w:numPr>
+          <w:ilvl w:val="0"/>
+          <w:numId w:val="0"/>
+        </w:numPr>
+        <w:rPr>
+          <w:rFonts w:hint="default"/>
+        </w:rPr>
+      </w:pPr>
+      <w:r>
+        <w:rPr>
+          <w:rFonts w:hint="default"/>
+        </w:rPr>
+        <w:t xml:space="preserve">            }</w:t>
+      </w:r>
+    </w:p>
+    <w:p>
+      <w:pPr>
+        <w:numPr>
+          <w:ilvl w:val="0"/>
+          <w:numId w:val="0"/>
+        </w:numPr>
+        <w:rPr>
+          <w:rFonts w:hint="default"/>
+        </w:rPr>
+      </w:pPr>
+      <w:r>
+        <w:rPr>
+          <w:rFonts w:hint="default"/>
+        </w:rPr>
+        <w:t xml:space="preserve">        }</w:t>
+      </w:r>
+    </w:p>
+    <w:p>
+      <w:pPr>
+        <w:numPr>
+          <w:ilvl w:val="0"/>
+          <w:numId w:val="0"/>
+        </w:numPr>
+        <w:rPr>
+          <w:rFonts w:hint="default"/>
+        </w:rPr>
+      </w:pPr>
+      <w:r>
+        <w:rPr>
+          <w:rFonts w:hint="default"/>
+        </w:rPr>
+        <w:t xml:space="preserve">    }</w:t>
+      </w:r>
+    </w:p>
+    <w:p>
+      <w:pPr>
+        <w:numPr>
+          <w:ilvl w:val="0"/>
+          <w:numId w:val="0"/>
+        </w:numPr>
+        <w:rPr>
+          <w:rFonts w:hint="default"/>
+        </w:rPr>
+      </w:pPr>
+      <w:r>
+        <w:rPr>
+          <w:rFonts w:hint="default"/>
+        </w:rPr>
+        <w:t>}</w:t>
+      </w:r>
+    </w:p>
+    <w:p>
+      <w:pPr>
+        <w:numPr>
+          <w:ilvl w:val="0"/>
+          <w:numId w:val="0"/>
+        </w:numPr>
+      </w:pPr>
+    </w:p>
+    <w:p>
+      <w:pPr>
+        <w:numPr>
+          <w:ilvl w:val="0"/>
+          <w:numId w:val="0"/>
+        </w:numPr>
+      </w:pPr>
+    </w:p>
+    <w:p>
+      <w:pPr>
+        <w:numPr>
+          <w:ilvl w:val="0"/>
+          <w:numId w:val="0"/>
+        </w:numPr>
+        <w:rPr>
+          <w:rFonts w:hint="default"/>
+          <w:lang w:val="en-US"/>
+        </w:rPr>
+      </w:pPr>
+      <w:r>
+        <w:rPr>
+          <w:rFonts w:hint="default"/>
+          <w:lang w:val="en-US"/>
+        </w:rPr>
+        <w:t>Apply and Save</w:t>
+      </w:r>
+    </w:p>
+    <w:p>
+      <w:pPr>
+        <w:numPr>
+          <w:ilvl w:val="0"/>
+          <w:numId w:val="0"/>
+        </w:numPr>
+        <w:rPr>
+          <w:rFonts w:hint="default"/>
+          <w:lang w:val="en-US"/>
+        </w:rPr>
+      </w:pPr>
+      <w:r>
+        <w:rPr>
+          <w:rFonts w:hint="default"/>
+          <w:lang w:val="en-US"/>
+        </w:rPr>
+        <w:t>Build Now</w:t>
+      </w:r>
+    </w:p>
+    <w:p>
+      <w:pPr>
+        <w:numPr>
+          <w:ilvl w:val="0"/>
+          <w:numId w:val="0"/>
+        </w:numPr>
+        <w:rPr>
+          <w:rFonts w:hint="default"/>
+          <w:lang w:val="en-US"/>
+        </w:rPr>
+      </w:pPr>
+    </w:p>
+    <w:p>
+      <w:pPr>
+        <w:numPr>
+          <w:ilvl w:val="0"/>
+          <w:numId w:val="0"/>
+        </w:numPr>
+        <w:rPr>
+          <w:rFonts w:hint="default"/>
+          <w:lang w:val="en-US"/>
+        </w:rPr>
+      </w:pPr>
+      <w:r>
+        <w:rPr>
+          <w:rFonts w:hint="default"/>
+          <w:lang w:val="en-US"/>
+        </w:rPr>
+        <w:t>Now Build is successful</w:t>
+      </w:r>
+    </w:p>
+    <w:p>
+      <w:pPr>
+        <w:numPr>
+          <w:ilvl w:val="0"/>
+          <w:numId w:val="0"/>
+        </w:numPr>
+      </w:pPr>
+      <w:r>
+        <w:drawing>
+          <wp:inline distT="0" distB="0" distL="114300" distR="114300">
+            <wp:extent cx="3406140" cy="1615440"/>
+            <wp:effectExtent l="0" t="0" r="7620" b="0"/>
+            <wp:docPr id="26" name="Picture 25"/>
+            <wp:cNvGraphicFramePr>
+              <a:graphicFrameLocks xmlns:a="http://schemas.openxmlformats.org/drawingml/2006/main" noChangeAspect="1"/>
+            </wp:cNvGraphicFramePr>
+            <a:graphic xmlns:a="http://schemas.openxmlformats.org/drawingml/2006/main">
+              <a:graphicData uri="http://schemas.openxmlformats.org/drawingml/2006/picture">
+                <pic:pic xmlns:pic="http://schemas.openxmlformats.org/drawingml/2006/picture">
+                  <pic:nvPicPr>
+                    <pic:cNvPr id="26" name="Picture 25"/>
+                    <pic:cNvPicPr>
+                      <a:picLocks noChangeAspect="1"/>
+                    </pic:cNvPicPr>
+                  </pic:nvPicPr>
+                  <pic:blipFill>
+                    <a:blip r:embed="rId29"/>
+                    <a:stretch>
+                      <a:fillRect/>
+                    </a:stretch>
+                  </pic:blipFill>
+                  <pic:spPr>
+                    <a:xfrm>
+                      <a:off x="0" y="0"/>
+                      <a:ext cx="3406140" cy="1615440"/>
+                    </a:xfrm>
+                    <a:prstGeom prst="rect">
+                      <a:avLst/>
+                    </a:prstGeom>
+                    <a:noFill/>
+                    <a:ln>
+                      <a:noFill/>
+                    </a:ln>
+                  </pic:spPr>
+                </pic:pic>
+              </a:graphicData>
+            </a:graphic>
+          </wp:inline>
+        </w:drawing>
+      </w:r>
+    </w:p>
+    <w:p>
+      <w:pPr>
+        <w:numPr>
+          <w:ilvl w:val="0"/>
+          <w:numId w:val="0"/>
+        </w:numPr>
+      </w:pPr>
+    </w:p>
+    <w:p>
+      <w:pPr>
+        <w:numPr>
+          <w:ilvl w:val="0"/>
+          <w:numId w:val="0"/>
+        </w:numPr>
+      </w:pPr>
+      <w:r>
+        <w:drawing>
+          <wp:inline distT="0" distB="0" distL="114300" distR="114300">
+            <wp:extent cx="5273040" cy="3171825"/>
+            <wp:effectExtent l="0" t="0" r="0" b="13335"/>
+            <wp:docPr id="27" name="Picture 26"/>
+            <wp:cNvGraphicFramePr>
+              <a:graphicFrameLocks xmlns:a="http://schemas.openxmlformats.org/drawingml/2006/main" noChangeAspect="1"/>
+            </wp:cNvGraphicFramePr>
+            <a:graphic xmlns:a="http://schemas.openxmlformats.org/drawingml/2006/main">
+              <a:graphicData uri="http://schemas.openxmlformats.org/drawingml/2006/picture">
+                <pic:pic xmlns:pic="http://schemas.openxmlformats.org/drawingml/2006/picture">
+                  <pic:nvPicPr>
+                    <pic:cNvPr id="27" name="Picture 26"/>
+                    <pic:cNvPicPr>
+                      <a:picLocks noChangeAspect="1"/>
+                    </pic:cNvPicPr>
+                  </pic:nvPicPr>
+                  <pic:blipFill>
+                    <a:blip r:embed="rId30"/>
+                    <a:stretch>
+                      <a:fillRect/>
+                    </a:stretch>
+                  </pic:blipFill>
+                  <pic:spPr>
+                    <a:xfrm>
+                      <a:off x="0" y="0"/>
+                      <a:ext cx="5273040" cy="3171825"/>
+                    </a:xfrm>
+                    <a:prstGeom prst="rect">
+                      <a:avLst/>
+                    </a:prstGeom>
+                    <a:noFill/>
+                    <a:ln>
+                      <a:noFill/>
+                    </a:ln>
+                  </pic:spPr>
+                </pic:pic>
+              </a:graphicData>
+            </a:graphic>
+          </wp:inline>
+        </w:drawing>
+      </w:r>
+    </w:p>
+    <w:p>
+      <w:pPr>
+        <w:numPr>
+          <w:ilvl w:val="0"/>
+          <w:numId w:val="0"/>
+        </w:numPr>
+      </w:pPr>
+    </w:p>
+    <w:p>
+      <w:pPr>
+        <w:numPr>
+          <w:ilvl w:val="0"/>
+          <w:numId w:val="0"/>
+        </w:numPr>
+        <w:rPr>
+          <w:rFonts w:hint="default"/>
+          <w:lang w:val="en-US"/>
+        </w:rPr>
+      </w:pPr>
+      <w:r>
+        <w:rPr>
+          <w:rFonts w:hint="default"/>
+          <w:lang w:val="en-US"/>
+        </w:rPr>
+        <w:t>Now we can see Tool is installed</w:t>
+      </w:r>
+    </w:p>
+    <w:p>
+      <w:pPr>
+        <w:numPr>
+          <w:ilvl w:val="0"/>
+          <w:numId w:val="0"/>
+        </w:numPr>
+      </w:pPr>
+      <w:r>
+        <w:drawing>
+          <wp:inline distT="0" distB="0" distL="114300" distR="114300">
+            <wp:extent cx="5266690" cy="2252980"/>
+            <wp:effectExtent l="0" t="0" r="6350" b="2540"/>
+            <wp:docPr id="28" name="Picture 27"/>
+            <wp:cNvGraphicFramePr>
+              <a:graphicFrameLocks xmlns:a="http://schemas.openxmlformats.org/drawingml/2006/main" noChangeAspect="1"/>
+            </wp:cNvGraphicFramePr>
+            <a:graphic xmlns:a="http://schemas.openxmlformats.org/drawingml/2006/main">
+              <a:graphicData uri="http://schemas.openxmlformats.org/drawingml/2006/picture">
+                <pic:pic xmlns:pic="http://schemas.openxmlformats.org/drawingml/2006/picture">
+                  <pic:nvPicPr>
+                    <pic:cNvPr id="28" name="Picture 27"/>
+                    <pic:cNvPicPr>
+                      <a:picLocks noChangeAspect="1"/>
+                    </pic:cNvPicPr>
+                  </pic:nvPicPr>
+                  <pic:blipFill>
+                    <a:blip r:embed="rId31"/>
+                    <a:stretch>
+                      <a:fillRect/>
+                    </a:stretch>
+                  </pic:blipFill>
+                  <pic:spPr>
+                    <a:xfrm>
+                      <a:off x="0" y="0"/>
+                      <a:ext cx="5266690" cy="2252980"/>
+                    </a:xfrm>
+                    <a:prstGeom prst="rect">
+                      <a:avLst/>
+                    </a:prstGeom>
+                    <a:noFill/>
+                    <a:ln>
+                      <a:noFill/>
+                    </a:ln>
+                  </pic:spPr>
+                </pic:pic>
+              </a:graphicData>
+            </a:graphic>
+          </wp:inline>
+        </w:drawing>
+      </w:r>
+    </w:p>
+    <w:p>
+      <w:pPr>
+        <w:numPr>
+          <w:ilvl w:val="0"/>
+          <w:numId w:val="0"/>
+        </w:numPr>
+      </w:pPr>
+    </w:p>
+    <w:p>
+      <w:pPr>
+        <w:numPr>
+          <w:ilvl w:val="0"/>
+          <w:numId w:val="0"/>
+        </w:numPr>
+        <w:rPr>
+          <w:rFonts w:hint="default"/>
+          <w:lang w:val="en-US"/>
+        </w:rPr>
+      </w:pPr>
+      <w:r>
+        <w:rPr>
+          <w:rFonts w:hint="default"/>
+          <w:lang w:val="en-US"/>
+        </w:rPr>
+        <w:t>If one stage is not successful, it will not go to the next stage</w:t>
+      </w:r>
+    </w:p>
+    <w:p>
+      <w:pPr>
+        <w:numPr>
+          <w:ilvl w:val="0"/>
+          <w:numId w:val="0"/>
+        </w:numPr>
+        <w:rPr>
+          <w:rFonts w:hint="default"/>
+          <w:lang w:val="en-US"/>
+        </w:rPr>
+      </w:pPr>
+      <w:r>
+        <w:rPr>
+          <w:rFonts w:hint="default"/>
+          <w:lang w:val="en-US"/>
+        </w:rPr>
+        <w:t>Entire build and deployment process, the code works interlinked with each other</w:t>
+      </w:r>
+    </w:p>
+    <w:p>
+      <w:pPr>
+        <w:numPr>
+          <w:ilvl w:val="0"/>
+          <w:numId w:val="0"/>
+        </w:numPr>
+        <w:rPr>
+          <w:rFonts w:hint="default"/>
+          <w:lang w:val="en-US"/>
+        </w:rPr>
+      </w:pPr>
+    </w:p>
+    <w:p>
+      <w:pPr>
+        <w:numPr>
+          <w:ilvl w:val="0"/>
+          <w:numId w:val="0"/>
+        </w:numPr>
+        <w:rPr>
+          <w:rFonts w:hint="default"/>
+          <w:lang w:val="en-US"/>
+        </w:rPr>
+      </w:pPr>
+      <w:r>
+        <w:rPr>
+          <w:rFonts w:hint="default"/>
+          <w:lang w:val="en-US"/>
+        </w:rPr>
+        <w:t>56:00</w:t>
+      </w:r>
+    </w:p>
+    <w:p>
+      <w:pPr>
+        <w:numPr>
+          <w:ilvl w:val="0"/>
+          <w:numId w:val="0"/>
+        </w:numPr>
+        <w:rPr>
+          <w:rFonts w:hint="default"/>
+          <w:lang w:val="en-US"/>
+        </w:rPr>
+      </w:pPr>
+    </w:p>
+    <w:p>
+      <w:pPr>
+        <w:numPr>
+          <w:ilvl w:val="0"/>
+          <w:numId w:val="0"/>
+        </w:numPr>
+        <w:rPr>
+          <w:rFonts w:hint="default"/>
+          <w:lang w:val="en-US"/>
+        </w:rPr>
+      </w:pPr>
+      <w:bookmarkStart w:id="0" w:name="_GoBack"/>
+      <w:bookmarkEnd w:id="0"/>
+    </w:p>
+    <w:p>
+      <w:pPr>
+        <w:numPr>
+          <w:ilvl w:val="0"/>
+          <w:numId w:val="0"/>
+        </w:numPr>
+        <w:rPr>
+          <w:rFonts w:hint="default"/>
+          <w:lang w:val="en-US"/>
+        </w:rPr>
+      </w:pPr>
     </w:p>
     <w:sectPr>
       <w:pgSz w:w="11906" w:h="16838"/>
@@ -1510,6 +5740,15 @@
       </w:tblCellMar>
     </w:tblPr>
   </w:style>
+  <w:style w:type="character" w:styleId="4">
+    <w:name w:val="Hyperlink"/>
+    <w:basedOn w:val="2"/>
+    <w:uiPriority w:val="0"/>
+    <w:rPr>
+      <w:color w:val="0000FF"/>
+      <w:u w:val="single"/>
+    </w:rPr>
+  </w:style>
 </w:styles>
 </file>
 

</xml_diff>

<commit_message>
DevOps: Jenkins Pipeline part 2 added
</commit_message>
<xml_diff>
--- a/Jenkins/Pipeline/JenkinsPipeline.docx
+++ b/Jenkins/Pipeline/JenkinsPipeline.docx
@@ -1556,6 +1556,600 @@
           <w:lang w:val="en-US"/>
         </w:rPr>
       </w:pPr>
+      <w:r>
+        <w:rPr>
+          <w:rFonts w:hint="default"/>
+          <w:lang w:val="en-US"/>
+        </w:rPr>
+        <w:t>Declarative pipeline with Jenkins + Git + Maven + Tomcat</w:t>
+      </w:r>
+    </w:p>
+    <w:p>
+      <w:pPr>
+        <w:numPr>
+          <w:ilvl w:val="0"/>
+          <w:numId w:val="0"/>
+        </w:numPr>
+        <w:rPr>
+          <w:rFonts w:hint="default"/>
+          <w:lang w:val="en-US"/>
+        </w:rPr>
+      </w:pPr>
+      <w:r>
+        <w:rPr>
+          <w:rFonts w:hint="default"/>
+          <w:lang w:val="en-US"/>
+        </w:rPr>
+        <w:t>---&gt; SSH Agent Configuration</w:t>
+      </w:r>
+    </w:p>
+    <w:p>
+      <w:pPr>
+        <w:numPr>
+          <w:ilvl w:val="0"/>
+          <w:numId w:val="0"/>
+        </w:numPr>
+        <w:rPr>
+          <w:rFonts w:hint="default"/>
+          <w:lang w:val="en-US"/>
+        </w:rPr>
+      </w:pPr>
+      <w:r>
+        <w:rPr>
+          <w:rFonts w:hint="default"/>
+          <w:lang w:val="en-US"/>
+        </w:rPr>
+        <w:t>It is used to establish remote SSH connection from one server (Linux VM) to another server (Linux VM)</w:t>
+      </w:r>
+    </w:p>
+    <w:p>
+      <w:pPr>
+        <w:numPr>
+          <w:ilvl w:val="0"/>
+          <w:numId w:val="0"/>
+        </w:numPr>
+        <w:rPr>
+          <w:rFonts w:hint="default"/>
+          <w:lang w:val="en-US"/>
+        </w:rPr>
+      </w:pPr>
+      <w:r>
+        <w:rPr>
+          <w:rFonts w:hint="default"/>
+          <w:lang w:val="en-US"/>
+        </w:rPr>
+        <w:t>Ex: Jenkins server is getting connected to Tomcat server to copy WAR file</w:t>
+      </w:r>
+    </w:p>
+    <w:p>
+      <w:pPr>
+        <w:numPr>
+          <w:ilvl w:val="0"/>
+          <w:numId w:val="0"/>
+        </w:numPr>
+        <w:rPr>
+          <w:rFonts w:hint="default"/>
+          <w:lang w:val="en-US"/>
+        </w:rPr>
+      </w:pPr>
+    </w:p>
+    <w:p>
+      <w:pPr>
+        <w:numPr>
+          <w:ilvl w:val="0"/>
+          <w:numId w:val="0"/>
+        </w:numPr>
+        <w:rPr>
+          <w:rFonts w:hint="default"/>
+          <w:lang w:val="en-US"/>
+        </w:rPr>
+      </w:pPr>
+      <w:r>
+        <w:rPr>
+          <w:rFonts w:hint="default"/>
+          <w:lang w:val="en-US"/>
+        </w:rPr>
+        <w:t>pipeline {</w:t>
+      </w:r>
+    </w:p>
+    <w:p>
+      <w:pPr>
+        <w:numPr>
+          <w:ilvl w:val="0"/>
+          <w:numId w:val="0"/>
+        </w:numPr>
+        <w:rPr>
+          <w:rFonts w:hint="default"/>
+          <w:lang w:val="en-US"/>
+        </w:rPr>
+      </w:pPr>
+      <w:r>
+        <w:rPr>
+          <w:rFonts w:hint="default"/>
+          <w:lang w:val="en-US"/>
+        </w:rPr>
+        <w:t xml:space="preserve">    agent any</w:t>
+      </w:r>
+    </w:p>
+    <w:p>
+      <w:pPr>
+        <w:numPr>
+          <w:ilvl w:val="0"/>
+          <w:numId w:val="0"/>
+        </w:numPr>
+        <w:rPr>
+          <w:rFonts w:hint="default"/>
+          <w:lang w:val="en-US"/>
+        </w:rPr>
+      </w:pPr>
+      <w:r>
+        <w:rPr>
+          <w:rFonts w:hint="default"/>
+          <w:lang w:val="en-US"/>
+        </w:rPr>
+        <w:t xml:space="preserve">    </w:t>
+      </w:r>
+    </w:p>
+    <w:p>
+      <w:pPr>
+        <w:numPr>
+          <w:ilvl w:val="0"/>
+          <w:numId w:val="0"/>
+        </w:numPr>
+        <w:rPr>
+          <w:rFonts w:hint="default"/>
+          <w:lang w:val="en-US"/>
+        </w:rPr>
+      </w:pPr>
+      <w:r>
+        <w:rPr>
+          <w:rFonts w:hint="default"/>
+          <w:lang w:val="en-US"/>
+        </w:rPr>
+        <w:t xml:space="preserve">    tools {</w:t>
+      </w:r>
+    </w:p>
+    <w:p>
+      <w:pPr>
+        <w:numPr>
+          <w:ilvl w:val="0"/>
+          <w:numId w:val="0"/>
+        </w:numPr>
+        <w:rPr>
+          <w:rFonts w:hint="default"/>
+          <w:lang w:val="en-US"/>
+        </w:rPr>
+      </w:pPr>
+      <w:r>
+        <w:rPr>
+          <w:rFonts w:hint="default"/>
+          <w:lang w:val="en-US"/>
+        </w:rPr>
+        <w:t xml:space="preserve">        maven "maven-3.9.10"</w:t>
+      </w:r>
+    </w:p>
+    <w:p>
+      <w:pPr>
+        <w:numPr>
+          <w:ilvl w:val="0"/>
+          <w:numId w:val="0"/>
+        </w:numPr>
+        <w:rPr>
+          <w:rFonts w:hint="default"/>
+          <w:lang w:val="en-US"/>
+        </w:rPr>
+      </w:pPr>
+      <w:r>
+        <w:rPr>
+          <w:rFonts w:hint="default"/>
+          <w:lang w:val="en-US"/>
+        </w:rPr>
+        <w:t xml:space="preserve">    }</w:t>
+      </w:r>
+    </w:p>
+    <w:p>
+      <w:pPr>
+        <w:numPr>
+          <w:ilvl w:val="0"/>
+          <w:numId w:val="0"/>
+        </w:numPr>
+        <w:rPr>
+          <w:rFonts w:hint="default"/>
+          <w:lang w:val="en-US"/>
+        </w:rPr>
+      </w:pPr>
+    </w:p>
+    <w:p>
+      <w:pPr>
+        <w:numPr>
+          <w:ilvl w:val="0"/>
+          <w:numId w:val="0"/>
+        </w:numPr>
+        <w:rPr>
+          <w:rFonts w:hint="default"/>
+          <w:lang w:val="en-US"/>
+        </w:rPr>
+      </w:pPr>
+      <w:r>
+        <w:rPr>
+          <w:rFonts w:hint="default"/>
+          <w:lang w:val="en-US"/>
+        </w:rPr>
+        <w:t xml:space="preserve">    stages {</w:t>
+      </w:r>
+    </w:p>
+    <w:p>
+      <w:pPr>
+        <w:numPr>
+          <w:ilvl w:val="0"/>
+          <w:numId w:val="0"/>
+        </w:numPr>
+        <w:rPr>
+          <w:rFonts w:hint="default"/>
+          <w:lang w:val="en-US"/>
+        </w:rPr>
+      </w:pPr>
+      <w:r>
+        <w:rPr>
+          <w:rFonts w:hint="default"/>
+          <w:lang w:val="en-US"/>
+        </w:rPr>
+        <w:t xml:space="preserve">        stage('git clone') {</w:t>
+      </w:r>
+    </w:p>
+    <w:p>
+      <w:pPr>
+        <w:numPr>
+          <w:ilvl w:val="0"/>
+          <w:numId w:val="0"/>
+        </w:numPr>
+        <w:rPr>
+          <w:rFonts w:hint="default"/>
+          <w:lang w:val="en-US"/>
+        </w:rPr>
+      </w:pPr>
+      <w:r>
+        <w:rPr>
+          <w:rFonts w:hint="default"/>
+          <w:lang w:val="en-US"/>
+        </w:rPr>
+        <w:t xml:space="preserve">            steps {</w:t>
+      </w:r>
+    </w:p>
+    <w:p>
+      <w:pPr>
+        <w:numPr>
+          <w:ilvl w:val="0"/>
+          <w:numId w:val="0"/>
+        </w:numPr>
+        <w:rPr>
+          <w:rFonts w:hint="default"/>
+          <w:lang w:val="en-US"/>
+        </w:rPr>
+      </w:pPr>
+      <w:r>
+        <w:rPr>
+          <w:rFonts w:hint="default"/>
+          <w:lang w:val="en-US"/>
+        </w:rPr>
+        <w:t xml:space="preserve">                git branch: 'main', url: 'https://github.com/Haider7214/SpringApp.git'</w:t>
+      </w:r>
+    </w:p>
+    <w:p>
+      <w:pPr>
+        <w:numPr>
+          <w:ilvl w:val="0"/>
+          <w:numId w:val="0"/>
+        </w:numPr>
+        <w:rPr>
+          <w:rFonts w:hint="default"/>
+          <w:lang w:val="en-US"/>
+        </w:rPr>
+      </w:pPr>
+      <w:r>
+        <w:rPr>
+          <w:rFonts w:hint="default"/>
+          <w:lang w:val="en-US"/>
+        </w:rPr>
+        <w:t xml:space="preserve">            }</w:t>
+      </w:r>
+    </w:p>
+    <w:p>
+      <w:pPr>
+        <w:numPr>
+          <w:ilvl w:val="0"/>
+          <w:numId w:val="0"/>
+        </w:numPr>
+        <w:rPr>
+          <w:rFonts w:hint="default"/>
+          <w:lang w:val="en-US"/>
+        </w:rPr>
+      </w:pPr>
+      <w:r>
+        <w:rPr>
+          <w:rFonts w:hint="default"/>
+          <w:lang w:val="en-US"/>
+        </w:rPr>
+        <w:t xml:space="preserve">        }</w:t>
+      </w:r>
+    </w:p>
+    <w:p>
+      <w:pPr>
+        <w:numPr>
+          <w:ilvl w:val="0"/>
+          <w:numId w:val="0"/>
+        </w:numPr>
+        <w:rPr>
+          <w:rFonts w:hint="default"/>
+          <w:lang w:val="en-US"/>
+        </w:rPr>
+      </w:pPr>
+      <w:r>
+        <w:rPr>
+          <w:rFonts w:hint="default"/>
+          <w:lang w:val="en-US"/>
+        </w:rPr>
+        <w:t xml:space="preserve">        stage('maven build') {</w:t>
+      </w:r>
+    </w:p>
+    <w:p>
+      <w:pPr>
+        <w:numPr>
+          <w:ilvl w:val="0"/>
+          <w:numId w:val="0"/>
+        </w:numPr>
+        <w:rPr>
+          <w:rFonts w:hint="default"/>
+          <w:lang w:val="en-US"/>
+        </w:rPr>
+      </w:pPr>
+      <w:r>
+        <w:rPr>
+          <w:rFonts w:hint="default"/>
+          <w:lang w:val="en-US"/>
+        </w:rPr>
+        <w:t xml:space="preserve">            steps {</w:t>
+      </w:r>
+    </w:p>
+    <w:p>
+      <w:pPr>
+        <w:numPr>
+          <w:ilvl w:val="0"/>
+          <w:numId w:val="0"/>
+        </w:numPr>
+        <w:rPr>
+          <w:rFonts w:hint="default"/>
+          <w:lang w:val="en-US"/>
+        </w:rPr>
+      </w:pPr>
+      <w:r>
+        <w:rPr>
+          <w:rFonts w:hint="default"/>
+          <w:lang w:val="en-US"/>
+        </w:rPr>
+        <w:t xml:space="preserve">                sh 'mvn clean compile test package'</w:t>
+      </w:r>
+    </w:p>
+    <w:p>
+      <w:pPr>
+        <w:numPr>
+          <w:ilvl w:val="0"/>
+          <w:numId w:val="0"/>
+        </w:numPr>
+        <w:rPr>
+          <w:rFonts w:hint="default"/>
+          <w:lang w:val="en-US"/>
+        </w:rPr>
+      </w:pPr>
+      <w:r>
+        <w:rPr>
+          <w:rFonts w:hint="default"/>
+          <w:lang w:val="en-US"/>
+        </w:rPr>
+        <w:t xml:space="preserve">            }</w:t>
+      </w:r>
+    </w:p>
+    <w:p>
+      <w:pPr>
+        <w:numPr>
+          <w:ilvl w:val="0"/>
+          <w:numId w:val="0"/>
+        </w:numPr>
+        <w:rPr>
+          <w:rFonts w:hint="default"/>
+          <w:lang w:val="en-US"/>
+        </w:rPr>
+      </w:pPr>
+      <w:r>
+        <w:rPr>
+          <w:rFonts w:hint="default"/>
+          <w:lang w:val="en-US"/>
+        </w:rPr>
+        <w:t xml:space="preserve">        }</w:t>
+      </w:r>
+    </w:p>
+    <w:p>
+      <w:pPr>
+        <w:numPr>
+          <w:ilvl w:val="0"/>
+          <w:numId w:val="0"/>
+        </w:numPr>
+        <w:rPr>
+          <w:rFonts w:hint="default"/>
+          <w:lang w:val="en-US"/>
+        </w:rPr>
+      </w:pPr>
+      <w:r>
+        <w:rPr>
+          <w:rFonts w:hint="default"/>
+          <w:lang w:val="en-US"/>
+        </w:rPr>
+        <w:t xml:space="preserve">        stage('App deployment') {</w:t>
+      </w:r>
+    </w:p>
+    <w:p>
+      <w:pPr>
+        <w:numPr>
+          <w:ilvl w:val="0"/>
+          <w:numId w:val="0"/>
+        </w:numPr>
+        <w:rPr>
+          <w:rFonts w:hint="default"/>
+          <w:lang w:val="en-US"/>
+        </w:rPr>
+      </w:pPr>
+      <w:r>
+        <w:rPr>
+          <w:rFonts w:hint="default"/>
+          <w:lang w:val="en-US"/>
+        </w:rPr>
+        <w:t xml:space="preserve">            steps {</w:t>
+      </w:r>
+    </w:p>
+    <w:p>
+      <w:pPr>
+        <w:numPr>
+          <w:ilvl w:val="0"/>
+          <w:numId w:val="0"/>
+        </w:numPr>
+        <w:rPr>
+          <w:rFonts w:hint="default"/>
+          <w:lang w:val="en-US"/>
+        </w:rPr>
+      </w:pPr>
+      <w:r>
+        <w:rPr>
+          <w:rFonts w:hint="default"/>
+          <w:lang w:val="en-US"/>
+        </w:rPr>
+        <w:t xml:space="preserve">                sshagent(['Tomcat-Server-Credentials-Pipeline']) {</w:t>
+      </w:r>
+    </w:p>
+    <w:p>
+      <w:pPr>
+        <w:numPr>
+          <w:ilvl w:val="0"/>
+          <w:numId w:val="0"/>
+        </w:numPr>
+        <w:rPr>
+          <w:rFonts w:hint="default"/>
+          <w:lang w:val="en-US"/>
+        </w:rPr>
+      </w:pPr>
+      <w:r>
+        <w:rPr>
+          <w:rFonts w:hint="default"/>
+          <w:lang w:val="en-US"/>
+        </w:rPr>
+        <w:t xml:space="preserve">                    sh 'scp -o StrictHostKeyChecking=no target/FirstSpringWebApp-0.0.1-SNAPSHOT.war ec2-user@15.156.94.232:/home/ec2-user/apache-tomcat-11.0.8/webapps'</w:t>
+      </w:r>
+    </w:p>
+    <w:p>
+      <w:pPr>
+        <w:numPr>
+          <w:ilvl w:val="0"/>
+          <w:numId w:val="0"/>
+        </w:numPr>
+        <w:rPr>
+          <w:rFonts w:hint="default"/>
+          <w:lang w:val="en-US"/>
+        </w:rPr>
+      </w:pPr>
+      <w:r>
+        <w:rPr>
+          <w:rFonts w:hint="default"/>
+          <w:lang w:val="en-US"/>
+        </w:rPr>
+        <w:t xml:space="preserve">                }</w:t>
+      </w:r>
+    </w:p>
+    <w:p>
+      <w:pPr>
+        <w:numPr>
+          <w:ilvl w:val="0"/>
+          <w:numId w:val="0"/>
+        </w:numPr>
+        <w:rPr>
+          <w:rFonts w:hint="default"/>
+          <w:lang w:val="en-US"/>
+        </w:rPr>
+      </w:pPr>
+      <w:r>
+        <w:rPr>
+          <w:rFonts w:hint="default"/>
+          <w:lang w:val="en-US"/>
+        </w:rPr>
+        <w:t xml:space="preserve">            }</w:t>
+      </w:r>
+    </w:p>
+    <w:p>
+      <w:pPr>
+        <w:numPr>
+          <w:ilvl w:val="0"/>
+          <w:numId w:val="0"/>
+        </w:numPr>
+        <w:rPr>
+          <w:rFonts w:hint="default"/>
+          <w:lang w:val="en-US"/>
+        </w:rPr>
+      </w:pPr>
+      <w:r>
+        <w:rPr>
+          <w:rFonts w:hint="default"/>
+          <w:lang w:val="en-US"/>
+        </w:rPr>
+        <w:t xml:space="preserve">        }</w:t>
+      </w:r>
+    </w:p>
+    <w:p>
+      <w:pPr>
+        <w:numPr>
+          <w:ilvl w:val="0"/>
+          <w:numId w:val="0"/>
+        </w:numPr>
+        <w:rPr>
+          <w:rFonts w:hint="default"/>
+          <w:lang w:val="en-US"/>
+        </w:rPr>
+      </w:pPr>
+      <w:r>
+        <w:rPr>
+          <w:rFonts w:hint="default"/>
+          <w:lang w:val="en-US"/>
+        </w:rPr>
+        <w:t xml:space="preserve">    }</w:t>
+      </w:r>
+    </w:p>
+    <w:p>
+      <w:pPr>
+        <w:numPr>
+          <w:ilvl w:val="0"/>
+          <w:numId w:val="0"/>
+        </w:numPr>
+        <w:rPr>
+          <w:rFonts w:hint="default"/>
+          <w:lang w:val="en-US"/>
+        </w:rPr>
+      </w:pPr>
+      <w:r>
+        <w:rPr>
+          <w:rFonts w:hint="default"/>
+          <w:lang w:val="en-US"/>
+        </w:rPr>
+        <w:t>}</w:t>
+      </w:r>
+    </w:p>
+    <w:p>
+      <w:pPr>
+        <w:numPr>
+          <w:ilvl w:val="0"/>
+          <w:numId w:val="0"/>
+        </w:numPr>
+        <w:rPr>
+          <w:rFonts w:hint="default"/>
+          <w:lang w:val="en-US"/>
+        </w:rPr>
+      </w:pPr>
     </w:p>
     <w:p>
       <w:pPr>
@@ -1575,42 +2169,6 @@
         </w:rPr>
         <w:t>Scripted pipeline (Groovy)</w:t>
       </w:r>
-    </w:p>
-    <w:p>
-      <w:pPr>
-        <w:numPr>
-          <w:ilvl w:val="0"/>
-          <w:numId w:val="0"/>
-        </w:numPr>
-        <w:rPr>
-          <w:rFonts w:hint="default"/>
-          <w:lang w:val="en-US"/>
-        </w:rPr>
-      </w:pPr>
-    </w:p>
-    <w:p>
-      <w:pPr>
-        <w:numPr>
-          <w:ilvl w:val="0"/>
-          <w:numId w:val="0"/>
-        </w:numPr>
-        <w:rPr>
-          <w:rFonts w:hint="default"/>
-          <w:lang w:val="en-US"/>
-        </w:rPr>
-      </w:pPr>
-    </w:p>
-    <w:p>
-      <w:pPr>
-        <w:numPr>
-          <w:ilvl w:val="0"/>
-          <w:numId w:val="0"/>
-        </w:numPr>
-        <w:rPr>
-          <w:rFonts w:hint="default"/>
-          <w:lang w:val="en-US"/>
-        </w:rPr>
-      </w:pPr>
     </w:p>
     <w:p>
       <w:pPr>
@@ -5396,32 +5954,3732 @@
           <w:lang w:val="en-US"/>
         </w:rPr>
       </w:pPr>
-    </w:p>
-    <w:p>
-      <w:pPr>
-        <w:numPr>
-          <w:ilvl w:val="0"/>
-          <w:numId w:val="0"/>
-        </w:numPr>
-        <w:rPr>
-          <w:rFonts w:hint="default"/>
-          <w:lang w:val="en-US"/>
-        </w:rPr>
-      </w:pPr>
+      <w:r>
+        <w:rPr>
+          <w:rFonts w:hint="default"/>
+          <w:lang w:val="en-US"/>
+        </w:rPr>
+        <w:t>Restarted Jenkins VM</w:t>
+      </w:r>
+    </w:p>
+    <w:p>
+      <w:pPr>
+        <w:numPr>
+          <w:ilvl w:val="0"/>
+          <w:numId w:val="0"/>
+        </w:numPr>
+        <w:rPr>
+          <w:rFonts w:hint="default"/>
+          <w:lang w:val="en-US"/>
+        </w:rPr>
+      </w:pPr>
+      <w:r>
+        <w:rPr>
+          <w:rFonts w:hint="default"/>
+          <w:lang w:val="en-US"/>
+        </w:rPr>
+        <w:fldChar w:fldCharType="begin"/>
+      </w:r>
+      <w:r>
+        <w:rPr>
+          <w:rFonts w:hint="default"/>
+          <w:lang w:val="en-US"/>
+        </w:rPr>
+        <w:instrText xml:space="preserve"> HYPERLINK "http://16.52.71.170:8080/manage/configure" </w:instrText>
+      </w:r>
+      <w:r>
+        <w:rPr>
+          <w:rFonts w:hint="default"/>
+          <w:lang w:val="en-US"/>
+        </w:rPr>
+        <w:fldChar w:fldCharType="separate"/>
+      </w:r>
+      <w:r>
+        <w:rPr>
+          <w:rStyle w:val="4"/>
+          <w:rFonts w:hint="default"/>
+          <w:lang w:val="en-US"/>
+        </w:rPr>
+        <w:t>http://16.52.71.170:8080/manage/configure</w:t>
+      </w:r>
+      <w:r>
+        <w:rPr>
+          <w:rFonts w:hint="default"/>
+          <w:lang w:val="en-US"/>
+        </w:rPr>
+        <w:fldChar w:fldCharType="end"/>
+      </w:r>
+    </w:p>
+    <w:p>
+      <w:pPr>
+        <w:numPr>
+          <w:ilvl w:val="0"/>
+          <w:numId w:val="0"/>
+        </w:numPr>
+        <w:rPr>
+          <w:rFonts w:hint="default"/>
+          <w:lang w:val="en-US"/>
+        </w:rPr>
+      </w:pPr>
+      <w:r>
+        <w:rPr>
+          <w:rFonts w:hint="default"/>
+          <w:lang w:val="en-US"/>
+        </w:rPr>
+        <w:t>Update slave VM configuration</w:t>
+      </w:r>
+    </w:p>
+    <w:p>
+      <w:pPr>
+        <w:numPr>
+          <w:ilvl w:val="0"/>
+          <w:numId w:val="0"/>
+        </w:numPr>
+      </w:pPr>
+      <w:r>
+        <w:drawing>
+          <wp:inline distT="0" distB="0" distL="114300" distR="114300">
+            <wp:extent cx="5268595" cy="1689735"/>
+            <wp:effectExtent l="0" t="0" r="4445" b="1905"/>
+            <wp:docPr id="29" name="Picture 1"/>
+            <wp:cNvGraphicFramePr>
+              <a:graphicFrameLocks xmlns:a="http://schemas.openxmlformats.org/drawingml/2006/main" noChangeAspect="1"/>
+            </wp:cNvGraphicFramePr>
+            <a:graphic xmlns:a="http://schemas.openxmlformats.org/drawingml/2006/main">
+              <a:graphicData uri="http://schemas.openxmlformats.org/drawingml/2006/picture">
+                <pic:pic xmlns:pic="http://schemas.openxmlformats.org/drawingml/2006/picture">
+                  <pic:nvPicPr>
+                    <pic:cNvPr id="29" name="Picture 1"/>
+                    <pic:cNvPicPr>
+                      <a:picLocks noChangeAspect="1"/>
+                    </pic:cNvPicPr>
+                  </pic:nvPicPr>
+                  <pic:blipFill>
+                    <a:blip r:embed="rId32"/>
+                    <a:stretch>
+                      <a:fillRect/>
+                    </a:stretch>
+                  </pic:blipFill>
+                  <pic:spPr>
+                    <a:xfrm>
+                      <a:off x="0" y="0"/>
+                      <a:ext cx="5268595" cy="1689735"/>
+                    </a:xfrm>
+                    <a:prstGeom prst="rect">
+                      <a:avLst/>
+                    </a:prstGeom>
+                    <a:noFill/>
+                    <a:ln>
+                      <a:noFill/>
+                    </a:ln>
+                  </pic:spPr>
+                </pic:pic>
+              </a:graphicData>
+            </a:graphic>
+          </wp:inline>
+        </w:drawing>
+      </w:r>
+    </w:p>
+    <w:p>
+      <w:pPr>
+        <w:numPr>
+          <w:ilvl w:val="0"/>
+          <w:numId w:val="0"/>
+        </w:numPr>
+      </w:pPr>
+    </w:p>
+    <w:p>
+      <w:pPr>
+        <w:numPr>
+          <w:ilvl w:val="0"/>
+          <w:numId w:val="0"/>
+        </w:numPr>
+        <w:rPr>
+          <w:rFonts w:hint="default"/>
+          <w:lang w:val="en-US"/>
+        </w:rPr>
+      </w:pPr>
+    </w:p>
+    <w:p>
+      <w:pPr>
+        <w:numPr>
+          <w:ilvl w:val="0"/>
+          <w:numId w:val="0"/>
+        </w:numPr>
+        <w:rPr>
+          <w:rFonts w:hint="default"/>
+          <w:lang w:val="en-US"/>
+        </w:rPr>
+      </w:pPr>
+    </w:p>
+    <w:p>
+      <w:pPr>
+        <w:numPr>
+          <w:ilvl w:val="0"/>
+          <w:numId w:val="0"/>
+        </w:numPr>
+        <w:rPr>
+          <w:rFonts w:hint="default"/>
+          <w:lang w:val="en-US"/>
+        </w:rPr>
+      </w:pPr>
+      <w:r>
+        <w:rPr>
+          <w:rFonts w:hint="default"/>
+          <w:lang w:val="en-US"/>
+        </w:rPr>
+        <w:t>Declarative pipeline with Jenkins + Git + Maven + Tomcat</w:t>
+      </w:r>
+    </w:p>
+    <w:p>
+      <w:pPr>
+        <w:numPr>
+          <w:ilvl w:val="0"/>
+          <w:numId w:val="0"/>
+        </w:numPr>
+        <w:rPr>
+          <w:rFonts w:hint="default"/>
+          <w:lang w:val="en-US"/>
+        </w:rPr>
+      </w:pPr>
+    </w:p>
+    <w:p>
+      <w:pPr>
+        <w:numPr>
+          <w:ilvl w:val="0"/>
+          <w:numId w:val="0"/>
+        </w:numPr>
+        <w:rPr>
+          <w:rFonts w:hint="default"/>
+          <w:lang w:val="en-US"/>
+        </w:rPr>
+      </w:pPr>
+      <w:r>
+        <w:rPr>
+          <w:rFonts w:hint="default"/>
+          <w:lang w:val="en-US"/>
+        </w:rPr>
+        <w:t>Jenkins Dashboard New Item</w:t>
+      </w:r>
+    </w:p>
+    <w:p>
+      <w:pPr>
+        <w:numPr>
+          <w:ilvl w:val="0"/>
+          <w:numId w:val="0"/>
+        </w:numPr>
+      </w:pPr>
+      <w:r>
+        <w:drawing>
+          <wp:inline distT="0" distB="0" distL="114300" distR="114300">
+            <wp:extent cx="5269865" cy="3559810"/>
+            <wp:effectExtent l="0" t="0" r="3175" b="6350"/>
+            <wp:docPr id="30" name="Picture 2"/>
+            <wp:cNvGraphicFramePr>
+              <a:graphicFrameLocks xmlns:a="http://schemas.openxmlformats.org/drawingml/2006/main" noChangeAspect="1"/>
+            </wp:cNvGraphicFramePr>
+            <a:graphic xmlns:a="http://schemas.openxmlformats.org/drawingml/2006/main">
+              <a:graphicData uri="http://schemas.openxmlformats.org/drawingml/2006/picture">
+                <pic:pic xmlns:pic="http://schemas.openxmlformats.org/drawingml/2006/picture">
+                  <pic:nvPicPr>
+                    <pic:cNvPr id="30" name="Picture 2"/>
+                    <pic:cNvPicPr>
+                      <a:picLocks noChangeAspect="1"/>
+                    </pic:cNvPicPr>
+                  </pic:nvPicPr>
+                  <pic:blipFill>
+                    <a:blip r:embed="rId33"/>
+                    <a:stretch>
+                      <a:fillRect/>
+                    </a:stretch>
+                  </pic:blipFill>
+                  <pic:spPr>
+                    <a:xfrm>
+                      <a:off x="0" y="0"/>
+                      <a:ext cx="5269865" cy="3559810"/>
+                    </a:xfrm>
+                    <a:prstGeom prst="rect">
+                      <a:avLst/>
+                    </a:prstGeom>
+                    <a:noFill/>
+                    <a:ln>
+                      <a:noFill/>
+                    </a:ln>
+                  </pic:spPr>
+                </pic:pic>
+              </a:graphicData>
+            </a:graphic>
+          </wp:inline>
+        </w:drawing>
+      </w:r>
+    </w:p>
+    <w:p>
+      <w:pPr>
+        <w:numPr>
+          <w:ilvl w:val="0"/>
+          <w:numId w:val="0"/>
+        </w:numPr>
+      </w:pPr>
+      <w:r>
+        <w:drawing>
+          <wp:inline distT="0" distB="0" distL="114300" distR="114300">
+            <wp:extent cx="4815840" cy="4053840"/>
+            <wp:effectExtent l="0" t="0" r="0" b="0"/>
+            <wp:docPr id="31" name="Picture 3"/>
+            <wp:cNvGraphicFramePr>
+              <a:graphicFrameLocks xmlns:a="http://schemas.openxmlformats.org/drawingml/2006/main" noChangeAspect="1"/>
+            </wp:cNvGraphicFramePr>
+            <a:graphic xmlns:a="http://schemas.openxmlformats.org/drawingml/2006/main">
+              <a:graphicData uri="http://schemas.openxmlformats.org/drawingml/2006/picture">
+                <pic:pic xmlns:pic="http://schemas.openxmlformats.org/drawingml/2006/picture">
+                  <pic:nvPicPr>
+                    <pic:cNvPr id="31" name="Picture 3"/>
+                    <pic:cNvPicPr>
+                      <a:picLocks noChangeAspect="1"/>
+                    </pic:cNvPicPr>
+                  </pic:nvPicPr>
+                  <pic:blipFill>
+                    <a:blip r:embed="rId34"/>
+                    <a:stretch>
+                      <a:fillRect/>
+                    </a:stretch>
+                  </pic:blipFill>
+                  <pic:spPr>
+                    <a:xfrm>
+                      <a:off x="0" y="0"/>
+                      <a:ext cx="4815840" cy="4053840"/>
+                    </a:xfrm>
+                    <a:prstGeom prst="rect">
+                      <a:avLst/>
+                    </a:prstGeom>
+                    <a:noFill/>
+                    <a:ln>
+                      <a:noFill/>
+                    </a:ln>
+                  </pic:spPr>
+                </pic:pic>
+              </a:graphicData>
+            </a:graphic>
+          </wp:inline>
+        </w:drawing>
+      </w:r>
+    </w:p>
+    <w:p>
+      <w:pPr>
+        <w:numPr>
+          <w:ilvl w:val="0"/>
+          <w:numId w:val="0"/>
+        </w:numPr>
+      </w:pPr>
+    </w:p>
+    <w:p>
+      <w:pPr>
+        <w:numPr>
+          <w:ilvl w:val="0"/>
+          <w:numId w:val="0"/>
+        </w:numPr>
+        <w:rPr>
+          <w:rFonts w:hint="default"/>
+          <w:lang w:val="en-US"/>
+        </w:rPr>
+      </w:pPr>
+      <w:r>
+        <w:rPr>
+          <w:rFonts w:hint="default"/>
+          <w:lang w:val="en-US"/>
+        </w:rPr>
+        <w:t>Manage Jenkins --&gt; Plugins</w:t>
+      </w:r>
+    </w:p>
+    <w:p>
+      <w:pPr>
+        <w:numPr>
+          <w:ilvl w:val="0"/>
+          <w:numId w:val="0"/>
+        </w:numPr>
+      </w:pPr>
+    </w:p>
+    <w:p>
+      <w:pPr>
+        <w:numPr>
+          <w:ilvl w:val="0"/>
+          <w:numId w:val="0"/>
+        </w:numPr>
+      </w:pPr>
+    </w:p>
+    <w:p>
+      <w:pPr>
+        <w:numPr>
+          <w:ilvl w:val="0"/>
+          <w:numId w:val="0"/>
+        </w:numPr>
+      </w:pPr>
+      <w:r>
+        <w:drawing>
+          <wp:inline distT="0" distB="0" distL="114300" distR="114300">
+            <wp:extent cx="5271135" cy="1301115"/>
+            <wp:effectExtent l="0" t="0" r="1905" b="9525"/>
+            <wp:docPr id="32" name="Picture 4"/>
+            <wp:cNvGraphicFramePr>
+              <a:graphicFrameLocks xmlns:a="http://schemas.openxmlformats.org/drawingml/2006/main" noChangeAspect="1"/>
+            </wp:cNvGraphicFramePr>
+            <a:graphic xmlns:a="http://schemas.openxmlformats.org/drawingml/2006/main">
+              <a:graphicData uri="http://schemas.openxmlformats.org/drawingml/2006/picture">
+                <pic:pic xmlns:pic="http://schemas.openxmlformats.org/drawingml/2006/picture">
+                  <pic:nvPicPr>
+                    <pic:cNvPr id="32" name="Picture 4"/>
+                    <pic:cNvPicPr>
+                      <a:picLocks noChangeAspect="1"/>
+                    </pic:cNvPicPr>
+                  </pic:nvPicPr>
+                  <pic:blipFill>
+                    <a:blip r:embed="rId35"/>
+                    <a:stretch>
+                      <a:fillRect/>
+                    </a:stretch>
+                  </pic:blipFill>
+                  <pic:spPr>
+                    <a:xfrm>
+                      <a:off x="0" y="0"/>
+                      <a:ext cx="5271135" cy="1301115"/>
+                    </a:xfrm>
+                    <a:prstGeom prst="rect">
+                      <a:avLst/>
+                    </a:prstGeom>
+                    <a:noFill/>
+                    <a:ln>
+                      <a:noFill/>
+                    </a:ln>
+                  </pic:spPr>
+                </pic:pic>
+              </a:graphicData>
+            </a:graphic>
+          </wp:inline>
+        </w:drawing>
+      </w:r>
+    </w:p>
+    <w:p>
+      <w:pPr>
+        <w:numPr>
+          <w:ilvl w:val="0"/>
+          <w:numId w:val="0"/>
+        </w:numPr>
+      </w:pPr>
+      <w:r>
+        <w:drawing>
+          <wp:inline distT="0" distB="0" distL="114300" distR="114300">
+            <wp:extent cx="4930140" cy="3086100"/>
+            <wp:effectExtent l="0" t="0" r="7620" b="7620"/>
+            <wp:docPr id="33" name="Picture 5"/>
+            <wp:cNvGraphicFramePr>
+              <a:graphicFrameLocks xmlns:a="http://schemas.openxmlformats.org/drawingml/2006/main" noChangeAspect="1"/>
+            </wp:cNvGraphicFramePr>
+            <a:graphic xmlns:a="http://schemas.openxmlformats.org/drawingml/2006/main">
+              <a:graphicData uri="http://schemas.openxmlformats.org/drawingml/2006/picture">
+                <pic:pic xmlns:pic="http://schemas.openxmlformats.org/drawingml/2006/picture">
+                  <pic:nvPicPr>
+                    <pic:cNvPr id="33" name="Picture 5"/>
+                    <pic:cNvPicPr>
+                      <a:picLocks noChangeAspect="1"/>
+                    </pic:cNvPicPr>
+                  </pic:nvPicPr>
+                  <pic:blipFill>
+                    <a:blip r:embed="rId36"/>
+                    <a:stretch>
+                      <a:fillRect/>
+                    </a:stretch>
+                  </pic:blipFill>
+                  <pic:spPr>
+                    <a:xfrm>
+                      <a:off x="0" y="0"/>
+                      <a:ext cx="4930140" cy="3086100"/>
+                    </a:xfrm>
+                    <a:prstGeom prst="rect">
+                      <a:avLst/>
+                    </a:prstGeom>
+                    <a:noFill/>
+                    <a:ln>
+                      <a:noFill/>
+                    </a:ln>
+                  </pic:spPr>
+                </pic:pic>
+              </a:graphicData>
+            </a:graphic>
+          </wp:inline>
+        </w:drawing>
+      </w:r>
+    </w:p>
+    <w:p>
+      <w:pPr>
+        <w:numPr>
+          <w:ilvl w:val="0"/>
+          <w:numId w:val="0"/>
+        </w:numPr>
+      </w:pPr>
+    </w:p>
+    <w:p>
+      <w:pPr>
+        <w:numPr>
+          <w:ilvl w:val="0"/>
+          <w:numId w:val="0"/>
+        </w:numPr>
+      </w:pPr>
+      <w:r>
+        <w:drawing>
+          <wp:inline distT="0" distB="0" distL="114300" distR="114300">
+            <wp:extent cx="5266690" cy="2340610"/>
+            <wp:effectExtent l="0" t="0" r="6350" b="6350"/>
+            <wp:docPr id="34" name="Picture 6"/>
+            <wp:cNvGraphicFramePr>
+              <a:graphicFrameLocks xmlns:a="http://schemas.openxmlformats.org/drawingml/2006/main" noChangeAspect="1"/>
+            </wp:cNvGraphicFramePr>
+            <a:graphic xmlns:a="http://schemas.openxmlformats.org/drawingml/2006/main">
+              <a:graphicData uri="http://schemas.openxmlformats.org/drawingml/2006/picture">
+                <pic:pic xmlns:pic="http://schemas.openxmlformats.org/drawingml/2006/picture">
+                  <pic:nvPicPr>
+                    <pic:cNvPr id="34" name="Picture 6"/>
+                    <pic:cNvPicPr>
+                      <a:picLocks noChangeAspect="1"/>
+                    </pic:cNvPicPr>
+                  </pic:nvPicPr>
+                  <pic:blipFill>
+                    <a:blip r:embed="rId37"/>
+                    <a:stretch>
+                      <a:fillRect/>
+                    </a:stretch>
+                  </pic:blipFill>
+                  <pic:spPr>
+                    <a:xfrm>
+                      <a:off x="0" y="0"/>
+                      <a:ext cx="5266690" cy="2340610"/>
+                    </a:xfrm>
+                    <a:prstGeom prst="rect">
+                      <a:avLst/>
+                    </a:prstGeom>
+                    <a:noFill/>
+                    <a:ln>
+                      <a:noFill/>
+                    </a:ln>
+                  </pic:spPr>
+                </pic:pic>
+              </a:graphicData>
+            </a:graphic>
+          </wp:inline>
+        </w:drawing>
+      </w:r>
+    </w:p>
+    <w:p>
+      <w:pPr>
+        <w:numPr>
+          <w:ilvl w:val="0"/>
+          <w:numId w:val="0"/>
+        </w:numPr>
+        <w:rPr>
+          <w:rFonts w:hint="default"/>
+          <w:lang w:val="en-US"/>
+        </w:rPr>
+      </w:pPr>
+      <w:r>
+        <w:rPr>
+          <w:rFonts w:hint="default"/>
+          <w:lang w:val="en-US"/>
+        </w:rPr>
+        <w:t>Pipeline Syntax</w:t>
+      </w:r>
+    </w:p>
+    <w:p>
+      <w:pPr>
+        <w:numPr>
+          <w:ilvl w:val="0"/>
+          <w:numId w:val="0"/>
+        </w:numPr>
+        <w:rPr>
+          <w:rFonts w:hint="default"/>
+          <w:lang w:val="en-US"/>
+        </w:rPr>
+      </w:pPr>
+    </w:p>
+    <w:p>
+      <w:pPr>
+        <w:numPr>
+          <w:ilvl w:val="0"/>
+          <w:numId w:val="0"/>
+        </w:numPr>
+      </w:pPr>
+    </w:p>
+    <w:p>
+      <w:pPr>
+        <w:numPr>
+          <w:ilvl w:val="0"/>
+          <w:numId w:val="0"/>
+        </w:numPr>
+      </w:pPr>
+    </w:p>
+    <w:p>
+      <w:pPr>
+        <w:numPr>
+          <w:ilvl w:val="0"/>
+          <w:numId w:val="0"/>
+        </w:numPr>
+      </w:pPr>
+    </w:p>
+    <w:p>
+      <w:pPr>
+        <w:numPr>
+          <w:ilvl w:val="0"/>
+          <w:numId w:val="0"/>
+        </w:numPr>
+        <w:rPr>
+          <w:rFonts w:hint="default"/>
+          <w:lang w:val="en-US"/>
+        </w:rPr>
+      </w:pPr>
+      <w:r>
+        <w:rPr>
+          <w:rFonts w:hint="default"/>
+          <w:lang w:val="en-US"/>
+        </w:rPr>
+        <w:t>Turn ON Tomcat server, which I have installed in DevOpsCoursePractice</w:t>
+      </w:r>
+    </w:p>
+    <w:p>
+      <w:pPr>
+        <w:numPr>
+          <w:ilvl w:val="0"/>
+          <w:numId w:val="0"/>
+        </w:numPr>
+      </w:pPr>
+      <w:r>
+        <w:drawing>
+          <wp:inline distT="0" distB="0" distL="114300" distR="114300">
+            <wp:extent cx="5128260" cy="2004060"/>
+            <wp:effectExtent l="0" t="0" r="7620" b="7620"/>
+            <wp:docPr id="35" name="Picture 7"/>
+            <wp:cNvGraphicFramePr>
+              <a:graphicFrameLocks xmlns:a="http://schemas.openxmlformats.org/drawingml/2006/main" noChangeAspect="1"/>
+            </wp:cNvGraphicFramePr>
+            <a:graphic xmlns:a="http://schemas.openxmlformats.org/drawingml/2006/main">
+              <a:graphicData uri="http://schemas.openxmlformats.org/drawingml/2006/picture">
+                <pic:pic xmlns:pic="http://schemas.openxmlformats.org/drawingml/2006/picture">
+                  <pic:nvPicPr>
+                    <pic:cNvPr id="35" name="Picture 7"/>
+                    <pic:cNvPicPr>
+                      <a:picLocks noChangeAspect="1"/>
+                    </pic:cNvPicPr>
+                  </pic:nvPicPr>
+                  <pic:blipFill>
+                    <a:blip r:embed="rId38"/>
+                    <a:stretch>
+                      <a:fillRect/>
+                    </a:stretch>
+                  </pic:blipFill>
+                  <pic:spPr>
+                    <a:xfrm>
+                      <a:off x="0" y="0"/>
+                      <a:ext cx="5128260" cy="2004060"/>
+                    </a:xfrm>
+                    <a:prstGeom prst="rect">
+                      <a:avLst/>
+                    </a:prstGeom>
+                    <a:noFill/>
+                    <a:ln>
+                      <a:noFill/>
+                    </a:ln>
+                  </pic:spPr>
+                </pic:pic>
+              </a:graphicData>
+            </a:graphic>
+          </wp:inline>
+        </w:drawing>
+      </w:r>
+    </w:p>
+    <w:p>
+      <w:pPr>
+        <w:numPr>
+          <w:ilvl w:val="0"/>
+          <w:numId w:val="0"/>
+        </w:numPr>
+      </w:pPr>
+    </w:p>
+    <w:p>
+      <w:pPr>
+        <w:numPr>
+          <w:ilvl w:val="0"/>
+          <w:numId w:val="0"/>
+        </w:numPr>
+      </w:pPr>
+    </w:p>
+    <w:p>
+      <w:pPr>
+        <w:numPr>
+          <w:ilvl w:val="0"/>
+          <w:numId w:val="0"/>
+        </w:numPr>
+      </w:pPr>
+      <w:r>
+        <w:rPr>
+          <w:sz w:val="20"/>
+        </w:rPr>
+        <mc:AlternateContent>
+          <mc:Choice Requires="wps">
+            <w:drawing>
+              <wp:anchor distT="0" distB="0" distL="114300" distR="114300" simplePos="0" relativeHeight="251660288" behindDoc="0" locked="0" layoutInCell="1" allowOverlap="1">
+                <wp:simplePos x="0" y="0"/>
+                <wp:positionH relativeFrom="column">
+                  <wp:posOffset>3140710</wp:posOffset>
+                </wp:positionH>
+                <wp:positionV relativeFrom="paragraph">
+                  <wp:posOffset>24130</wp:posOffset>
+                </wp:positionV>
+                <wp:extent cx="990600" cy="902335"/>
+                <wp:effectExtent l="6350" t="6350" r="8890" b="20955"/>
+                <wp:wrapNone/>
+                <wp:docPr id="37" name="Rounded Rectangle 37"/>
+                <wp:cNvGraphicFramePr/>
+                <a:graphic xmlns:a="http://schemas.openxmlformats.org/drawingml/2006/main">
+                  <a:graphicData uri="http://schemas.microsoft.com/office/word/2010/wordprocessingShape">
+                    <wps:wsp>
+                      <wps:cNvSpPr/>
+                      <wps:spPr>
+                        <a:xfrm>
+                          <a:off x="0" y="0"/>
+                          <a:ext cx="990600" cy="902335"/>
+                        </a:xfrm>
+                        <a:prstGeom prst="roundRect">
+                          <a:avLst/>
+                        </a:prstGeom>
+                      </wps:spPr>
+                      <wps:style>
+                        <a:lnRef idx="2">
+                          <a:schemeClr val="accent1">
+                            <a:lumMod val="75000"/>
+                          </a:schemeClr>
+                        </a:lnRef>
+                        <a:fillRef idx="1">
+                          <a:schemeClr val="accent1"/>
+                        </a:fillRef>
+                        <a:effectRef idx="0">
+                          <a:srgbClr val="FFFFFF"/>
+                        </a:effectRef>
+                        <a:fontRef idx="minor">
+                          <a:schemeClr val="lt1"/>
+                        </a:fontRef>
+                      </wps:style>
+                      <wps:txbx>
+                        <w:txbxContent>
+                          <w:p>
+                            <w:pPr>
+                              <w:jc w:val="center"/>
+                              <w:rPr>
+                                <w:rFonts w:hint="default"/>
+                                <w:lang w:val="en-US"/>
+                              </w:rPr>
+                            </w:pPr>
+                            <w:r>
+                              <w:rPr>
+                                <w:rFonts w:hint="default"/>
+                                <w:lang w:val="en-US"/>
+                              </w:rPr>
+                              <w:t>Tomcat Server</w:t>
+                            </w:r>
+                          </w:p>
+                        </w:txbxContent>
+                      </wps:txbx>
+                      <wps:bodyPr rot="0" spcFirstLastPara="0" vertOverflow="overflow" horzOverflow="overflow" vert="horz" wrap="square" lIns="91440" tIns="45720" rIns="91440" bIns="45720" numCol="1" spcCol="0" rtlCol="0" fromWordArt="0" anchor="ctr" anchorCtr="0" forceAA="0" compatLnSpc="1">
+                        <a:noAutofit/>
+                      </wps:bodyPr>
+                    </wps:wsp>
+                  </a:graphicData>
+                </a:graphic>
+              </wp:anchor>
+            </w:drawing>
+          </mc:Choice>
+          <mc:Fallback>
+            <w:pict>
+              <v:roundrect id="_x0000_s1026" o:spid="_x0000_s1026" o:spt="2" style="position:absolute;left:0pt;margin-left:247.3pt;margin-top:1.9pt;height:71.05pt;width:78pt;z-index:251660288;v-text-anchor:middle;mso-width-relative:page;mso-height-relative:page;" fillcolor="#5B9BD5 [3204]" filled="t" stroked="t" coordsize="21600,21600" arcsize="0.166666666666667" o:gfxdata="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">
+                <v:fill on="t" focussize="0,0"/>
+                <v:stroke weight="1pt" color="#2E75B6 [2404]" miterlimit="8" joinstyle="miter"/>
+                <v:imagedata o:title=""/>
+                <o:lock v:ext="edit" aspectratio="f"/>
+                <v:textbox>
+                  <w:txbxContent>
+                    <w:p>
+                      <w:pPr>
+                        <w:jc w:val="center"/>
+                        <w:rPr>
+                          <w:rFonts w:hint="default"/>
+                          <w:lang w:val="en-US"/>
+                        </w:rPr>
+                      </w:pPr>
+                      <w:r>
+                        <w:rPr>
+                          <w:rFonts w:hint="default"/>
+                          <w:lang w:val="en-US"/>
+                        </w:rPr>
+                        <w:t>Tomcat Server</w:t>
+                      </w:r>
+                    </w:p>
+                  </w:txbxContent>
+                </v:textbox>
+              </v:roundrect>
+            </w:pict>
+          </mc:Fallback>
+        </mc:AlternateContent>
+      </w:r>
+      <w:r>
+        <w:rPr>
+          <w:sz w:val="20"/>
+        </w:rPr>
+        <mc:AlternateContent>
+          <mc:Choice Requires="wps">
+            <w:drawing>
+              <wp:anchor distT="0" distB="0" distL="114300" distR="114300" simplePos="0" relativeHeight="251662336" behindDoc="0" locked="0" layoutInCell="1" allowOverlap="1">
+                <wp:simplePos x="0" y="0"/>
+                <wp:positionH relativeFrom="column">
+                  <wp:posOffset>1327785</wp:posOffset>
+                </wp:positionH>
+                <wp:positionV relativeFrom="paragraph">
+                  <wp:posOffset>-88900</wp:posOffset>
+                </wp:positionV>
+                <wp:extent cx="1644015" cy="425450"/>
+                <wp:effectExtent l="4445" t="5080" r="12700" b="11430"/>
+                <wp:wrapNone/>
+                <wp:docPr id="39" name="Text Box 39"/>
+                <wp:cNvGraphicFramePr/>
+                <a:graphic xmlns:a="http://schemas.openxmlformats.org/drawingml/2006/main">
+                  <a:graphicData uri="http://schemas.microsoft.com/office/word/2010/wordprocessingShape">
+                    <wps:wsp>
+                      <wps:cNvSpPr txBox="1"/>
+                      <wps:spPr>
+                        <a:xfrm>
+                          <a:off x="2470785" y="1041400"/>
+                          <a:ext cx="1644015" cy="425450"/>
+                        </a:xfrm>
+                        <a:prstGeom prst="rect">
+                          <a:avLst/>
+                        </a:prstGeom>
+                        <a:solidFill>
+                          <a:schemeClr val="lt1"/>
+                        </a:solidFill>
+                        <a:ln w="6350">
+                          <a:solidFill>
+                            <a:prstClr val="black"/>
+                          </a:solidFill>
+                        </a:ln>
+                      </wps:spPr>
+                      <wps:style>
+                        <a:lnRef idx="0">
+                          <a:schemeClr val="accent1"/>
+                        </a:lnRef>
+                        <a:fillRef idx="0">
+                          <a:schemeClr val="accent1"/>
+                        </a:fillRef>
+                        <a:effectRef idx="0">
+                          <a:schemeClr val="accent1"/>
+                        </a:effectRef>
+                        <a:fontRef idx="minor">
+                          <a:schemeClr val="dk1"/>
+                        </a:fontRef>
+                      </wps:style>
+                      <wps:txbx>
+                        <w:txbxContent>
+                          <w:p>
+                            <w:pPr>
+                              <w:rPr>
+                                <w:rFonts w:hint="default"/>
+                                <w:lang w:val="en-US"/>
+                              </w:rPr>
+                            </w:pPr>
+                            <w:r>
+                              <w:rPr>
+                                <w:rFonts w:hint="default"/>
+                                <w:lang w:val="en-US"/>
+                              </w:rPr>
+                              <w:t>Freestyle plugin -&gt; Deploy to container (lasttime)</w:t>
+                            </w:r>
+                          </w:p>
+                        </w:txbxContent>
+                      </wps:txbx>
+                      <wps:bodyPr rot="0" spcFirstLastPara="0" vertOverflow="overflow" horzOverflow="overflow" vert="horz" wrap="square" lIns="91440" tIns="45720" rIns="91440" bIns="45720" numCol="1" spcCol="0" rtlCol="0" fromWordArt="0" anchor="t" anchorCtr="0" forceAA="0" compatLnSpc="1">
+                        <a:noAutofit/>
+                      </wps:bodyPr>
+                    </wps:wsp>
+                  </a:graphicData>
+                </a:graphic>
+              </wp:anchor>
+            </w:drawing>
+          </mc:Choice>
+          <mc:Fallback>
+            <w:pict>
+              <v:shape id="_x0000_s1026" o:spid="_x0000_s1026" o:spt="202" type="#_x0000_t202" style="position:absolute;left:0pt;margin-left:104.55pt;margin-top:-7pt;height:33.5pt;width:129.45pt;z-index:251662336;mso-width-relative:page;mso-height-relative:page;" fillcolor="#FFFFFF [3201]" filled="t" stroked="t" coordsize="21600,21600" o:gfxdata="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">
+                <v:fill on="t" focussize="0,0"/>
+                <v:stroke weight="0.5pt" color="#000000 [3204]" joinstyle="round"/>
+                <v:imagedata o:title=""/>
+                <o:lock v:ext="edit" aspectratio="f"/>
+                <v:textbox>
+                  <w:txbxContent>
+                    <w:p>
+                      <w:pPr>
+                        <w:rPr>
+                          <w:rFonts w:hint="default"/>
+                          <w:lang w:val="en-US"/>
+                        </w:rPr>
+                      </w:pPr>
+                      <w:r>
+                        <w:rPr>
+                          <w:rFonts w:hint="default"/>
+                          <w:lang w:val="en-US"/>
+                        </w:rPr>
+                        <w:t>Freestyle plugin -&gt; Deploy to container (lasttime)</w:t>
+                      </w:r>
+                    </w:p>
+                  </w:txbxContent>
+                </v:textbox>
+              </v:shape>
+            </w:pict>
+          </mc:Fallback>
+        </mc:AlternateContent>
+      </w:r>
+      <w:r>
+        <w:rPr>
+          <w:sz w:val="20"/>
+        </w:rPr>
+        <mc:AlternateContent>
+          <mc:Choice Requires="wps">
+            <w:drawing>
+              <wp:anchor distT="0" distB="0" distL="114300" distR="114300" simplePos="0" relativeHeight="251659264" behindDoc="0" locked="0" layoutInCell="1" allowOverlap="1">
+                <wp:simplePos x="0" y="0"/>
+                <wp:positionH relativeFrom="column">
+                  <wp:posOffset>153035</wp:posOffset>
+                </wp:positionH>
+                <wp:positionV relativeFrom="paragraph">
+                  <wp:posOffset>39370</wp:posOffset>
+                </wp:positionV>
+                <wp:extent cx="990600" cy="902335"/>
+                <wp:effectExtent l="6350" t="6350" r="8890" b="20955"/>
+                <wp:wrapNone/>
+                <wp:docPr id="36" name="Rounded Rectangle 36"/>
+                <wp:cNvGraphicFramePr/>
+                <a:graphic xmlns:a="http://schemas.openxmlformats.org/drawingml/2006/main">
+                  <a:graphicData uri="http://schemas.microsoft.com/office/word/2010/wordprocessingShape">
+                    <wps:wsp>
+                      <wps:cNvSpPr/>
+                      <wps:spPr>
+                        <a:xfrm>
+                          <a:off x="1296035" y="953770"/>
+                          <a:ext cx="990600" cy="902335"/>
+                        </a:xfrm>
+                        <a:prstGeom prst="roundRect">
+                          <a:avLst/>
+                        </a:prstGeom>
+                      </wps:spPr>
+                      <wps:style>
+                        <a:lnRef idx="2">
+                          <a:schemeClr val="accent1">
+                            <a:lumMod val="75000"/>
+                          </a:schemeClr>
+                        </a:lnRef>
+                        <a:fillRef idx="1">
+                          <a:schemeClr val="accent1"/>
+                        </a:fillRef>
+                        <a:effectRef idx="0">
+                          <a:srgbClr val="FFFFFF"/>
+                        </a:effectRef>
+                        <a:fontRef idx="minor">
+                          <a:schemeClr val="lt1"/>
+                        </a:fontRef>
+                      </wps:style>
+                      <wps:txbx>
+                        <w:txbxContent>
+                          <w:p>
+                            <w:pPr>
+                              <w:jc w:val="center"/>
+                              <w:rPr>
+                                <w:rFonts w:hint="default"/>
+                                <w:lang w:val="en-US"/>
+                              </w:rPr>
+                            </w:pPr>
+                            <w:r>
+                              <w:rPr>
+                                <w:rFonts w:hint="default"/>
+                                <w:lang w:val="en-US"/>
+                              </w:rPr>
+                              <w:t>Jenkins Server</w:t>
+                            </w:r>
+                          </w:p>
+                        </w:txbxContent>
+                      </wps:txbx>
+                      <wps:bodyPr rot="0" spcFirstLastPara="0" vertOverflow="overflow" horzOverflow="overflow" vert="horz" wrap="square" lIns="91440" tIns="45720" rIns="91440" bIns="45720" numCol="1" spcCol="0" rtlCol="0" fromWordArt="0" anchor="ctr" anchorCtr="0" forceAA="0" compatLnSpc="1">
+                        <a:noAutofit/>
+                      </wps:bodyPr>
+                    </wps:wsp>
+                  </a:graphicData>
+                </a:graphic>
+              </wp:anchor>
+            </w:drawing>
+          </mc:Choice>
+          <mc:Fallback>
+            <w:pict>
+              <v:roundrect id="_x0000_s1026" o:spid="_x0000_s1026" o:spt="2" style="position:absolute;left:0pt;margin-left:12.05pt;margin-top:3.1pt;height:71.05pt;width:78pt;z-index:251659264;v-text-anchor:middle;mso-width-relative:page;mso-height-relative:page;" fillcolor="#5B9BD5 [3204]" filled="t" stroked="t" coordsize="21600,21600" arcsize="0.166666666666667" o:gfxdata="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">
+                <v:fill on="t" focussize="0,0"/>
+                <v:stroke weight="1pt" color="#2E75B6 [2404]" miterlimit="8" joinstyle="miter"/>
+                <v:imagedata o:title=""/>
+                <o:lock v:ext="edit" aspectratio="f"/>
+                <v:textbox>
+                  <w:txbxContent>
+                    <w:p>
+                      <w:pPr>
+                        <w:jc w:val="center"/>
+                        <w:rPr>
+                          <w:rFonts w:hint="default"/>
+                          <w:lang w:val="en-US"/>
+                        </w:rPr>
+                      </w:pPr>
+                      <w:r>
+                        <w:rPr>
+                          <w:rFonts w:hint="default"/>
+                          <w:lang w:val="en-US"/>
+                        </w:rPr>
+                        <w:t>Jenkins Server</w:t>
+                      </w:r>
+                    </w:p>
+                  </w:txbxContent>
+                </v:textbox>
+              </v:roundrect>
+            </w:pict>
+          </mc:Fallback>
+        </mc:AlternateContent>
+      </w:r>
+    </w:p>
+    <w:p>
+      <w:pPr>
+        <w:numPr>
+          <w:ilvl w:val="0"/>
+          <w:numId w:val="0"/>
+        </w:numPr>
+      </w:pPr>
+    </w:p>
+    <w:p>
+      <w:pPr>
+        <w:numPr>
+          <w:ilvl w:val="0"/>
+          <w:numId w:val="0"/>
+        </w:numPr>
+      </w:pPr>
+    </w:p>
+    <w:p>
+      <w:pPr>
+        <w:numPr>
+          <w:ilvl w:val="0"/>
+          <w:numId w:val="0"/>
+        </w:numPr>
+      </w:pPr>
+      <w:r>
+        <w:rPr>
+          <w:sz w:val="20"/>
+        </w:rPr>
+        <mc:AlternateContent>
+          <mc:Choice Requires="wps">
+            <w:drawing>
+              <wp:anchor distT="0" distB="0" distL="114300" distR="114300" simplePos="0" relativeHeight="251663360" behindDoc="0" locked="0" layoutInCell="1" allowOverlap="1">
+                <wp:simplePos x="0" y="0"/>
+                <wp:positionH relativeFrom="column">
+                  <wp:posOffset>1319530</wp:posOffset>
+                </wp:positionH>
+                <wp:positionV relativeFrom="paragraph">
+                  <wp:posOffset>103505</wp:posOffset>
+                </wp:positionV>
+                <wp:extent cx="1644015" cy="373380"/>
+                <wp:effectExtent l="4445" t="5080" r="12700" b="17780"/>
+                <wp:wrapNone/>
+                <wp:docPr id="40" name="Text Box 40"/>
+                <wp:cNvGraphicFramePr/>
+                <a:graphic xmlns:a="http://schemas.openxmlformats.org/drawingml/2006/main">
+                  <a:graphicData uri="http://schemas.microsoft.com/office/word/2010/wordprocessingShape">
+                    <wps:wsp>
+                      <wps:cNvSpPr txBox="1"/>
+                      <wps:spPr>
+                        <a:xfrm>
+                          <a:off x="0" y="0"/>
+                          <a:ext cx="1644015" cy="373380"/>
+                        </a:xfrm>
+                        <a:prstGeom prst="rect">
+                          <a:avLst/>
+                        </a:prstGeom>
+                        <a:solidFill>
+                          <a:schemeClr val="lt1"/>
+                        </a:solidFill>
+                        <a:ln w="6350">
+                          <a:solidFill>
+                            <a:prstClr val="black"/>
+                          </a:solidFill>
+                        </a:ln>
+                      </wps:spPr>
+                      <wps:style>
+                        <a:lnRef idx="0">
+                          <a:schemeClr val="accent1"/>
+                        </a:lnRef>
+                        <a:fillRef idx="0">
+                          <a:schemeClr val="accent1"/>
+                        </a:fillRef>
+                        <a:effectRef idx="0">
+                          <a:schemeClr val="accent1"/>
+                        </a:effectRef>
+                        <a:fontRef idx="minor">
+                          <a:schemeClr val="dk1"/>
+                        </a:fontRef>
+                      </wps:style>
+                      <wps:txbx>
+                        <w:txbxContent>
+                          <w:p>
+                            <w:pPr>
+                              <w:rPr>
+                                <w:rFonts w:hint="default"/>
+                                <w:lang w:val="en-US"/>
+                              </w:rPr>
+                            </w:pPr>
+                            <w:r>
+                              <w:rPr>
+                                <w:rFonts w:hint="default"/>
+                                <w:lang w:val="en-US"/>
+                              </w:rPr>
+                              <w:t>Pipeline plugin -&gt; SSH agent (this time)</w:t>
+                            </w:r>
+                          </w:p>
+                        </w:txbxContent>
+                      </wps:txbx>
+                      <wps:bodyPr rot="0" spcFirstLastPara="0" vertOverflow="overflow" horzOverflow="overflow" vert="horz" wrap="square" lIns="91440" tIns="45720" rIns="91440" bIns="45720" numCol="1" spcCol="0" rtlCol="0" fromWordArt="0" anchor="t" anchorCtr="0" forceAA="0" compatLnSpc="1">
+                        <a:noAutofit/>
+                      </wps:bodyPr>
+                    </wps:wsp>
+                  </a:graphicData>
+                </a:graphic>
+              </wp:anchor>
+            </w:drawing>
+          </mc:Choice>
+          <mc:Fallback>
+            <w:pict>
+              <v:shape id="_x0000_s1026" o:spid="_x0000_s1026" o:spt="202" type="#_x0000_t202" style="position:absolute;left:0pt;margin-left:103.9pt;margin-top:8.15pt;height:29.4pt;width:129.45pt;z-index:251663360;mso-width-relative:page;mso-height-relative:page;" fillcolor="#FFFFFF [3201]" filled="t" stroked="t" coordsize="21600,21600" o:gfxdata="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">
+                <v:fill on="t" focussize="0,0"/>
+                <v:stroke weight="0.5pt" color="#000000 [3204]" joinstyle="round"/>
+                <v:imagedata o:title=""/>
+                <o:lock v:ext="edit" aspectratio="f"/>
+                <v:textbox>
+                  <w:txbxContent>
+                    <w:p>
+                      <w:pPr>
+                        <w:rPr>
+                          <w:rFonts w:hint="default"/>
+                          <w:lang w:val="en-US"/>
+                        </w:rPr>
+                      </w:pPr>
+                      <w:r>
+                        <w:rPr>
+                          <w:rFonts w:hint="default"/>
+                          <w:lang w:val="en-US"/>
+                        </w:rPr>
+                        <w:t>Pipeline plugin -&gt; SSH agent (this time)</w:t>
+                      </w:r>
+                    </w:p>
+                  </w:txbxContent>
+                </v:textbox>
+              </v:shape>
+            </w:pict>
+          </mc:Fallback>
+        </mc:AlternateContent>
+      </w:r>
+      <w:r>
+        <w:rPr>
+          <w:sz w:val="20"/>
+        </w:rPr>
+        <mc:AlternateContent>
+          <mc:Choice Requires="wps">
+            <w:drawing>
+              <wp:anchor distT="0" distB="0" distL="114300" distR="114300" simplePos="0" relativeHeight="251661312" behindDoc="0" locked="0" layoutInCell="1" allowOverlap="1">
+                <wp:simplePos x="0" y="0"/>
+                <wp:positionH relativeFrom="column">
+                  <wp:posOffset>1143635</wp:posOffset>
+                </wp:positionH>
+                <wp:positionV relativeFrom="paragraph">
+                  <wp:posOffset>10795</wp:posOffset>
+                </wp:positionV>
+                <wp:extent cx="1997075" cy="15240"/>
+                <wp:effectExtent l="0" t="50165" r="14605" b="41275"/>
+                <wp:wrapNone/>
+                <wp:docPr id="38" name="Straight Arrow Connector 38"/>
+                <wp:cNvGraphicFramePr/>
+                <a:graphic xmlns:a="http://schemas.openxmlformats.org/drawingml/2006/main">
+                  <a:graphicData uri="http://schemas.microsoft.com/office/word/2010/wordprocessingShape">
+                    <wps:wsp>
+                      <wps:cNvCnPr>
+                        <a:stCxn id="36" idx="3"/>
+                        <a:endCxn id="37" idx="1"/>
+                      </wps:cNvCnPr>
+                      <wps:spPr>
+                        <a:xfrm flipV="1">
+                          <a:off x="2286635" y="1385570"/>
+                          <a:ext cx="1997075" cy="15240"/>
+                        </a:xfrm>
+                        <a:prstGeom prst="straightConnector1">
+                          <a:avLst/>
+                        </a:prstGeom>
+                        <a:ln>
+                          <a:solidFill>
+                            <a:srgbClr val="FF0000"/>
+                          </a:solidFill>
+                          <a:tailEnd type="arrow"/>
+                        </a:ln>
+                      </wps:spPr>
+                      <wps:style>
+                        <a:lnRef idx="2">
+                          <a:schemeClr val="accent1"/>
+                        </a:lnRef>
+                        <a:fillRef idx="0">
+                          <a:srgbClr val="FFFFFF"/>
+                        </a:fillRef>
+                        <a:effectRef idx="0">
+                          <a:srgbClr val="FFFFFF"/>
+                        </a:effectRef>
+                        <a:fontRef idx="minor">
+                          <a:schemeClr val="tx1"/>
+                        </a:fontRef>
+                      </wps:style>
+                      <wps:bodyPr/>
+                    </wps:wsp>
+                  </a:graphicData>
+                </a:graphic>
+              </wp:anchor>
+            </w:drawing>
+          </mc:Choice>
+          <mc:Fallback>
+            <w:pict>
+              <v:shape id="_x0000_s1026" o:spid="_x0000_s1026" o:spt="32" type="#_x0000_t32" style="position:absolute;left:0pt;flip:y;margin-left:90.05pt;margin-top:0.85pt;height:1.2pt;width:157.25pt;z-index:251661312;mso-width-relative:page;mso-height-relative:page;" filled="f" stroked="t" coordsize="21600,21600" o:gfxdata="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">
+                <v:fill on="f" focussize="0,0"/>
+                <v:stroke weight="1pt" color="#FF0000 [3204]" miterlimit="8" joinstyle="miter" endarrow="open"/>
+                <v:imagedata o:title=""/>
+                <o:lock v:ext="edit" aspectratio="f"/>
+              </v:shape>
+            </w:pict>
+          </mc:Fallback>
+        </mc:AlternateContent>
+      </w:r>
+    </w:p>
+    <w:p>
+      <w:pPr>
+        <w:numPr>
+          <w:ilvl w:val="0"/>
+          <w:numId w:val="0"/>
+        </w:numPr>
+      </w:pPr>
+    </w:p>
+    <w:p>
+      <w:pPr>
+        <w:numPr>
+          <w:ilvl w:val="0"/>
+          <w:numId w:val="0"/>
+        </w:numPr>
+      </w:pPr>
+    </w:p>
+    <w:p>
+      <w:pPr>
+        <w:numPr>
+          <w:ilvl w:val="0"/>
+          <w:numId w:val="0"/>
+        </w:numPr>
+      </w:pPr>
+    </w:p>
+    <w:p>
+      <w:pPr>
+        <w:numPr>
+          <w:ilvl w:val="0"/>
+          <w:numId w:val="0"/>
+        </w:numPr>
+      </w:pPr>
+    </w:p>
+    <w:p>
+      <w:pPr>
+        <w:numPr>
+          <w:ilvl w:val="0"/>
+          <w:numId w:val="0"/>
+        </w:numPr>
+      </w:pPr>
+      <w:r>
+        <w:drawing>
+          <wp:inline distT="0" distB="0" distL="114300" distR="114300">
+            <wp:extent cx="5269865" cy="2966720"/>
+            <wp:effectExtent l="0" t="0" r="3175" b="5080"/>
+            <wp:docPr id="41" name="Picture 8"/>
+            <wp:cNvGraphicFramePr>
+              <a:graphicFrameLocks xmlns:a="http://schemas.openxmlformats.org/drawingml/2006/main" noChangeAspect="1"/>
+            </wp:cNvGraphicFramePr>
+            <a:graphic xmlns:a="http://schemas.openxmlformats.org/drawingml/2006/main">
+              <a:graphicData uri="http://schemas.openxmlformats.org/drawingml/2006/picture">
+                <pic:pic xmlns:pic="http://schemas.openxmlformats.org/drawingml/2006/picture">
+                  <pic:nvPicPr>
+                    <pic:cNvPr id="41" name="Picture 8"/>
+                    <pic:cNvPicPr>
+                      <a:picLocks noChangeAspect="1"/>
+                    </pic:cNvPicPr>
+                  </pic:nvPicPr>
+                  <pic:blipFill>
+                    <a:blip r:embed="rId39"/>
+                    <a:stretch>
+                      <a:fillRect/>
+                    </a:stretch>
+                  </pic:blipFill>
+                  <pic:spPr>
+                    <a:xfrm>
+                      <a:off x="0" y="0"/>
+                      <a:ext cx="5269865" cy="2966720"/>
+                    </a:xfrm>
+                    <a:prstGeom prst="rect">
+                      <a:avLst/>
+                    </a:prstGeom>
+                    <a:noFill/>
+                    <a:ln>
+                      <a:noFill/>
+                    </a:ln>
+                  </pic:spPr>
+                </pic:pic>
+              </a:graphicData>
+            </a:graphic>
+          </wp:inline>
+        </w:drawing>
+      </w:r>
+    </w:p>
+    <w:p>
+      <w:pPr>
+        <w:numPr>
+          <w:ilvl w:val="0"/>
+          <w:numId w:val="0"/>
+        </w:numPr>
+      </w:pPr>
+    </w:p>
+    <w:p>
+      <w:pPr>
+        <w:numPr>
+          <w:ilvl w:val="0"/>
+          <w:numId w:val="0"/>
+        </w:numPr>
+        <w:rPr>
+          <w:rFonts w:hint="default"/>
+        </w:rPr>
+      </w:pPr>
+      <w:r>
+        <w:rPr>
+          <w:rFonts w:hint="default"/>
+        </w:rPr>
+        <w:t>[ec2-user@ip-172-31-13-80 bin]$ sh startup.sh</w:t>
+      </w:r>
+    </w:p>
+    <w:p>
+      <w:pPr>
+        <w:numPr>
+          <w:ilvl w:val="0"/>
+          <w:numId w:val="0"/>
+        </w:numPr>
+      </w:pPr>
+    </w:p>
+    <w:p>
+      <w:pPr>
+        <w:numPr>
+          <w:ilvl w:val="0"/>
+          <w:numId w:val="0"/>
+        </w:numPr>
+      </w:pPr>
+      <w:r>
+        <w:drawing>
+          <wp:inline distT="0" distB="0" distL="114300" distR="114300">
+            <wp:extent cx="5274310" cy="1480185"/>
+            <wp:effectExtent l="0" t="0" r="13970" b="13335"/>
+            <wp:docPr id="42" name="Picture 9"/>
+            <wp:cNvGraphicFramePr>
+              <a:graphicFrameLocks xmlns:a="http://schemas.openxmlformats.org/drawingml/2006/main" noChangeAspect="1"/>
+            </wp:cNvGraphicFramePr>
+            <a:graphic xmlns:a="http://schemas.openxmlformats.org/drawingml/2006/main">
+              <a:graphicData uri="http://schemas.openxmlformats.org/drawingml/2006/picture">
+                <pic:pic xmlns:pic="http://schemas.openxmlformats.org/drawingml/2006/picture">
+                  <pic:nvPicPr>
+                    <pic:cNvPr id="42" name="Picture 9"/>
+                    <pic:cNvPicPr>
+                      <a:picLocks noChangeAspect="1"/>
+                    </pic:cNvPicPr>
+                  </pic:nvPicPr>
+                  <pic:blipFill>
+                    <a:blip r:embed="rId40"/>
+                    <a:stretch>
+                      <a:fillRect/>
+                    </a:stretch>
+                  </pic:blipFill>
+                  <pic:spPr>
+                    <a:xfrm>
+                      <a:off x="0" y="0"/>
+                      <a:ext cx="5274310" cy="1480185"/>
+                    </a:xfrm>
+                    <a:prstGeom prst="rect">
+                      <a:avLst/>
+                    </a:prstGeom>
+                    <a:noFill/>
+                    <a:ln>
+                      <a:noFill/>
+                    </a:ln>
+                  </pic:spPr>
+                </pic:pic>
+              </a:graphicData>
+            </a:graphic>
+          </wp:inline>
+        </w:drawing>
+      </w:r>
+    </w:p>
+    <w:p>
+      <w:pPr>
+        <w:numPr>
+          <w:ilvl w:val="0"/>
+          <w:numId w:val="0"/>
+        </w:numPr>
+      </w:pPr>
+    </w:p>
+    <w:p>
+      <w:pPr>
+        <w:numPr>
+          <w:ilvl w:val="0"/>
+          <w:numId w:val="0"/>
+        </w:numPr>
+        <w:rPr>
+          <w:rFonts w:hint="default"/>
+        </w:rPr>
+      </w:pPr>
+      <w:r>
+        <w:rPr>
+          <w:rFonts w:hint="default"/>
+        </w:rPr>
+        <w:fldChar w:fldCharType="begin"/>
+      </w:r>
+      <w:r>
+        <w:rPr>
+          <w:rFonts w:hint="default"/>
+        </w:rPr>
+        <w:instrText xml:space="preserve"> HYPERLINK "http://15.156.94.232:8080/" </w:instrText>
+      </w:r>
+      <w:r>
+        <w:rPr>
+          <w:rFonts w:hint="default"/>
+        </w:rPr>
+        <w:fldChar w:fldCharType="separate"/>
+      </w:r>
+      <w:r>
+        <w:rPr>
+          <w:rStyle w:val="4"/>
+          <w:rFonts w:hint="default"/>
+        </w:rPr>
+        <w:t>http://15.156.94.232:8080/</w:t>
+      </w:r>
+      <w:r>
+        <w:rPr>
+          <w:rFonts w:hint="default"/>
+        </w:rPr>
+        <w:fldChar w:fldCharType="end"/>
+      </w:r>
+    </w:p>
+    <w:p>
+      <w:pPr>
+        <w:numPr>
+          <w:ilvl w:val="0"/>
+          <w:numId w:val="0"/>
+        </w:numPr>
+        <w:rPr>
+          <w:rFonts w:hint="default"/>
+        </w:rPr>
+      </w:pPr>
+    </w:p>
+    <w:p>
+      <w:pPr>
+        <w:numPr>
+          <w:ilvl w:val="0"/>
+          <w:numId w:val="0"/>
+        </w:numPr>
+      </w:pPr>
+      <w:r>
+        <w:drawing>
+          <wp:inline distT="0" distB="0" distL="114300" distR="114300">
+            <wp:extent cx="5270500" cy="2216785"/>
+            <wp:effectExtent l="0" t="0" r="2540" b="8255"/>
+            <wp:docPr id="43" name="Picture 10"/>
+            <wp:cNvGraphicFramePr>
+              <a:graphicFrameLocks xmlns:a="http://schemas.openxmlformats.org/drawingml/2006/main" noChangeAspect="1"/>
+            </wp:cNvGraphicFramePr>
+            <a:graphic xmlns:a="http://schemas.openxmlformats.org/drawingml/2006/main">
+              <a:graphicData uri="http://schemas.openxmlformats.org/drawingml/2006/picture">
+                <pic:pic xmlns:pic="http://schemas.openxmlformats.org/drawingml/2006/picture">
+                  <pic:nvPicPr>
+                    <pic:cNvPr id="43" name="Picture 10"/>
+                    <pic:cNvPicPr>
+                      <a:picLocks noChangeAspect="1"/>
+                    </pic:cNvPicPr>
+                  </pic:nvPicPr>
+                  <pic:blipFill>
+                    <a:blip r:embed="rId41"/>
+                    <a:stretch>
+                      <a:fillRect/>
+                    </a:stretch>
+                  </pic:blipFill>
+                  <pic:spPr>
+                    <a:xfrm>
+                      <a:off x="0" y="0"/>
+                      <a:ext cx="5270500" cy="2216785"/>
+                    </a:xfrm>
+                    <a:prstGeom prst="rect">
+                      <a:avLst/>
+                    </a:prstGeom>
+                    <a:noFill/>
+                    <a:ln>
+                      <a:noFill/>
+                    </a:ln>
+                  </pic:spPr>
+                </pic:pic>
+              </a:graphicData>
+            </a:graphic>
+          </wp:inline>
+        </w:drawing>
+      </w:r>
+    </w:p>
+    <w:p>
+      <w:pPr>
+        <w:numPr>
+          <w:ilvl w:val="0"/>
+          <w:numId w:val="0"/>
+        </w:numPr>
+      </w:pPr>
+    </w:p>
+    <w:p>
+      <w:pPr>
+        <w:numPr>
+          <w:ilvl w:val="0"/>
+          <w:numId w:val="0"/>
+        </w:numPr>
+      </w:pPr>
+      <w:r>
+        <w:drawing>
+          <wp:inline distT="0" distB="0" distL="114300" distR="114300">
+            <wp:extent cx="5270500" cy="5146675"/>
+            <wp:effectExtent l="0" t="0" r="2540" b="4445"/>
+            <wp:docPr id="44" name="Picture 11"/>
+            <wp:cNvGraphicFramePr>
+              <a:graphicFrameLocks xmlns:a="http://schemas.openxmlformats.org/drawingml/2006/main" noChangeAspect="1"/>
+            </wp:cNvGraphicFramePr>
+            <a:graphic xmlns:a="http://schemas.openxmlformats.org/drawingml/2006/main">
+              <a:graphicData uri="http://schemas.openxmlformats.org/drawingml/2006/picture">
+                <pic:pic xmlns:pic="http://schemas.openxmlformats.org/drawingml/2006/picture">
+                  <pic:nvPicPr>
+                    <pic:cNvPr id="44" name="Picture 11"/>
+                    <pic:cNvPicPr>
+                      <a:picLocks noChangeAspect="1"/>
+                    </pic:cNvPicPr>
+                  </pic:nvPicPr>
+                  <pic:blipFill>
+                    <a:blip r:embed="rId42"/>
+                    <a:stretch>
+                      <a:fillRect/>
+                    </a:stretch>
+                  </pic:blipFill>
+                  <pic:spPr>
+                    <a:xfrm>
+                      <a:off x="0" y="0"/>
+                      <a:ext cx="5270500" cy="5146675"/>
+                    </a:xfrm>
+                    <a:prstGeom prst="rect">
+                      <a:avLst/>
+                    </a:prstGeom>
+                    <a:noFill/>
+                    <a:ln>
+                      <a:noFill/>
+                    </a:ln>
+                  </pic:spPr>
+                </pic:pic>
+              </a:graphicData>
+            </a:graphic>
+          </wp:inline>
+        </w:drawing>
+      </w:r>
+    </w:p>
+    <w:p>
+      <w:pPr>
+        <w:numPr>
+          <w:ilvl w:val="0"/>
+          <w:numId w:val="0"/>
+        </w:numPr>
+      </w:pPr>
+    </w:p>
+    <w:p>
+      <w:pPr>
+        <w:numPr>
+          <w:ilvl w:val="0"/>
+          <w:numId w:val="0"/>
+        </w:numPr>
+        <w:rPr>
+          <w:rFonts w:hint="default"/>
+          <w:lang w:val="en-US"/>
+        </w:rPr>
+      </w:pPr>
+      <w:r>
+        <w:rPr>
+          <w:rFonts w:hint="default"/>
+          <w:lang w:val="en-US"/>
+        </w:rPr>
+        <w:t>Copy Paste the Private Key</w:t>
+      </w:r>
+    </w:p>
+    <w:p>
+      <w:pPr>
+        <w:numPr>
+          <w:ilvl w:val="0"/>
+          <w:numId w:val="0"/>
+        </w:numPr>
+        <w:rPr>
+          <w:rFonts w:hint="default"/>
+          <w:lang w:val="en-US"/>
+        </w:rPr>
+      </w:pPr>
+    </w:p>
+    <w:p>
+      <w:pPr>
+        <w:numPr>
+          <w:ilvl w:val="0"/>
+          <w:numId w:val="0"/>
+        </w:numPr>
+        <w:rPr>
+          <w:rFonts w:hint="default"/>
+          <w:lang w:val="en-US"/>
+        </w:rPr>
+      </w:pPr>
+      <w:r>
+        <w:rPr>
+          <w:rFonts w:hint="default"/>
+          <w:lang w:val="en-US"/>
+        </w:rPr>
+        <w:t>Click Add</w:t>
+      </w:r>
+    </w:p>
+    <w:p>
+      <w:pPr>
+        <w:numPr>
+          <w:ilvl w:val="0"/>
+          <w:numId w:val="0"/>
+        </w:numPr>
+        <w:rPr>
+          <w:rFonts w:hint="default"/>
+          <w:lang w:val="en-US"/>
+        </w:rPr>
+      </w:pPr>
+    </w:p>
+    <w:p>
+      <w:pPr>
+        <w:numPr>
+          <w:ilvl w:val="0"/>
+          <w:numId w:val="0"/>
+        </w:numPr>
+      </w:pPr>
+      <w:r>
+        <w:drawing>
+          <wp:inline distT="0" distB="0" distL="114300" distR="114300">
+            <wp:extent cx="3825240" cy="3672840"/>
+            <wp:effectExtent l="0" t="0" r="0" b="0"/>
+            <wp:docPr id="45" name="Picture 12"/>
+            <wp:cNvGraphicFramePr>
+              <a:graphicFrameLocks xmlns:a="http://schemas.openxmlformats.org/drawingml/2006/main" noChangeAspect="1"/>
+            </wp:cNvGraphicFramePr>
+            <a:graphic xmlns:a="http://schemas.openxmlformats.org/drawingml/2006/main">
+              <a:graphicData uri="http://schemas.openxmlformats.org/drawingml/2006/picture">
+                <pic:pic xmlns:pic="http://schemas.openxmlformats.org/drawingml/2006/picture">
+                  <pic:nvPicPr>
+                    <pic:cNvPr id="45" name="Picture 12"/>
+                    <pic:cNvPicPr>
+                      <a:picLocks noChangeAspect="1"/>
+                    </pic:cNvPicPr>
+                  </pic:nvPicPr>
+                  <pic:blipFill>
+                    <a:blip r:embed="rId43"/>
+                    <a:stretch>
+                      <a:fillRect/>
+                    </a:stretch>
+                  </pic:blipFill>
+                  <pic:spPr>
+                    <a:xfrm>
+                      <a:off x="0" y="0"/>
+                      <a:ext cx="3825240" cy="3672840"/>
+                    </a:xfrm>
+                    <a:prstGeom prst="rect">
+                      <a:avLst/>
+                    </a:prstGeom>
+                    <a:noFill/>
+                    <a:ln>
+                      <a:noFill/>
+                    </a:ln>
+                  </pic:spPr>
+                </pic:pic>
+              </a:graphicData>
+            </a:graphic>
+          </wp:inline>
+        </w:drawing>
+      </w:r>
+    </w:p>
+    <w:p>
+      <w:pPr>
+        <w:numPr>
+          <w:ilvl w:val="0"/>
+          <w:numId w:val="0"/>
+        </w:numPr>
+      </w:pPr>
+    </w:p>
+    <w:p>
+      <w:pPr>
+        <w:numPr>
+          <w:ilvl w:val="0"/>
+          <w:numId w:val="0"/>
+        </w:numPr>
+        <w:rPr>
+          <w:rFonts w:hint="default"/>
+          <w:lang w:val="en-US"/>
+        </w:rPr>
+      </w:pPr>
+      <w:r>
+        <w:rPr>
+          <w:rFonts w:hint="default"/>
+          <w:lang w:val="en-US"/>
+        </w:rPr>
+        <w:t>Click Generate Pipeline Script</w:t>
+      </w:r>
+    </w:p>
+    <w:p>
+      <w:pPr>
+        <w:numPr>
+          <w:ilvl w:val="0"/>
+          <w:numId w:val="0"/>
+        </w:numPr>
+        <w:rPr>
+          <w:rFonts w:hint="default"/>
+          <w:lang w:val="en-US"/>
+        </w:rPr>
+      </w:pPr>
+    </w:p>
+    <w:p>
+      <w:pPr>
+        <w:numPr>
+          <w:ilvl w:val="0"/>
+          <w:numId w:val="0"/>
+        </w:numPr>
+        <w:rPr>
+          <w:rFonts w:hint="default"/>
+          <w:lang w:val="en-US"/>
+        </w:rPr>
+      </w:pPr>
+      <w:r>
+        <w:rPr>
+          <w:rFonts w:hint="default"/>
+          <w:lang w:val="en-US"/>
+        </w:rPr>
+        <w:t>sshagent(['Tomcat-Server-Credentials-Pipeline']) {</w:t>
+      </w:r>
+    </w:p>
+    <w:p>
+      <w:pPr>
+        <w:numPr>
+          <w:ilvl w:val="0"/>
+          <w:numId w:val="0"/>
+        </w:numPr>
+        <w:rPr>
+          <w:rFonts w:hint="default"/>
+          <w:lang w:val="en-US"/>
+        </w:rPr>
+      </w:pPr>
+      <w:r>
+        <w:rPr>
+          <w:rFonts w:hint="default"/>
+          <w:lang w:val="en-US"/>
+        </w:rPr>
+        <w:t xml:space="preserve">    // some block</w:t>
+      </w:r>
+    </w:p>
+    <w:p>
+      <w:pPr>
+        <w:numPr>
+          <w:ilvl w:val="0"/>
+          <w:numId w:val="0"/>
+        </w:numPr>
+        <w:rPr>
+          <w:rFonts w:hint="default"/>
+          <w:lang w:val="en-US"/>
+        </w:rPr>
+      </w:pPr>
+      <w:r>
+        <w:rPr>
+          <w:rFonts w:hint="default"/>
+          <w:lang w:val="en-US"/>
+        </w:rPr>
+        <w:t>}</w:t>
+      </w:r>
+    </w:p>
+    <w:p>
+      <w:pPr>
+        <w:numPr>
+          <w:ilvl w:val="0"/>
+          <w:numId w:val="0"/>
+        </w:numPr>
+      </w:pPr>
+      <w:r>
+        <w:drawing>
+          <wp:inline distT="0" distB="0" distL="114300" distR="114300">
+            <wp:extent cx="5166360" cy="3467100"/>
+            <wp:effectExtent l="0" t="0" r="0" b="7620"/>
+            <wp:docPr id="46" name="Picture 13"/>
+            <wp:cNvGraphicFramePr>
+              <a:graphicFrameLocks xmlns:a="http://schemas.openxmlformats.org/drawingml/2006/main" noChangeAspect="1"/>
+            </wp:cNvGraphicFramePr>
+            <a:graphic xmlns:a="http://schemas.openxmlformats.org/drawingml/2006/main">
+              <a:graphicData uri="http://schemas.openxmlformats.org/drawingml/2006/picture">
+                <pic:pic xmlns:pic="http://schemas.openxmlformats.org/drawingml/2006/picture">
+                  <pic:nvPicPr>
+                    <pic:cNvPr id="46" name="Picture 13"/>
+                    <pic:cNvPicPr>
+                      <a:picLocks noChangeAspect="1"/>
+                    </pic:cNvPicPr>
+                  </pic:nvPicPr>
+                  <pic:blipFill>
+                    <a:blip r:embed="rId44"/>
+                    <a:stretch>
+                      <a:fillRect/>
+                    </a:stretch>
+                  </pic:blipFill>
+                  <pic:spPr>
+                    <a:xfrm>
+                      <a:off x="0" y="0"/>
+                      <a:ext cx="5166360" cy="3467100"/>
+                    </a:xfrm>
+                    <a:prstGeom prst="rect">
+                      <a:avLst/>
+                    </a:prstGeom>
+                    <a:noFill/>
+                    <a:ln>
+                      <a:noFill/>
+                    </a:ln>
+                  </pic:spPr>
+                </pic:pic>
+              </a:graphicData>
+            </a:graphic>
+          </wp:inline>
+        </w:drawing>
+      </w:r>
+    </w:p>
+    <w:p>
+      <w:pPr>
+        <w:numPr>
+          <w:ilvl w:val="0"/>
+          <w:numId w:val="0"/>
+        </w:numPr>
+        <w:rPr>
+          <w:rFonts w:hint="default"/>
+          <w:lang w:val="en-US"/>
+        </w:rPr>
+      </w:pPr>
+      <w:r>
+        <w:rPr>
+          <w:rFonts w:hint="default"/>
+          <w:lang w:val="en-US"/>
+        </w:rPr>
+        <w:fldChar w:fldCharType="begin"/>
+      </w:r>
+      <w:r>
+        <w:rPr>
+          <w:rFonts w:hint="default"/>
+          <w:lang w:val="en-US"/>
+        </w:rPr>
+        <w:instrText xml:space="preserve"> HYPERLINK "https://github.com/Haider7214/SpringApp/tree/main/src/main/java/com/telusko/FirstSpringWebApp" </w:instrText>
+      </w:r>
+      <w:r>
+        <w:rPr>
+          <w:rFonts w:hint="default"/>
+          <w:lang w:val="en-US"/>
+        </w:rPr>
+        <w:fldChar w:fldCharType="separate"/>
+      </w:r>
+      <w:r>
+        <w:rPr>
+          <w:rStyle w:val="4"/>
+          <w:rFonts w:hint="default"/>
+          <w:lang w:val="en-US"/>
+        </w:rPr>
+        <w:t>https://github.com/Haider7214/SpringApp/tree/main/src/main/java/com/telusko/FirstSpringWebApp</w:t>
+      </w:r>
+      <w:r>
+        <w:rPr>
+          <w:rFonts w:hint="default"/>
+          <w:lang w:val="en-US"/>
+        </w:rPr>
+        <w:fldChar w:fldCharType="end"/>
+      </w:r>
+    </w:p>
+    <w:p>
+      <w:pPr>
+        <w:numPr>
+          <w:ilvl w:val="0"/>
+          <w:numId w:val="0"/>
+        </w:numPr>
+        <w:rPr>
+          <w:rFonts w:hint="default"/>
+          <w:lang w:val="en-US"/>
+        </w:rPr>
+      </w:pPr>
+    </w:p>
+    <w:p>
+      <w:pPr>
+        <w:numPr>
+          <w:ilvl w:val="0"/>
+          <w:numId w:val="0"/>
+        </w:numPr>
+        <w:rPr>
+          <w:rFonts w:hint="default"/>
+          <w:lang w:val="en-US"/>
+        </w:rPr>
+      </w:pPr>
+      <w:r>
+        <w:rPr>
+          <w:rFonts w:hint="default"/>
+          <w:lang w:val="en-US"/>
+        </w:rPr>
+        <w:t>sh 'scp -o StrictHostKeyChecking=no target/FirstSpringWebApp-0.0.1-SNAPSHOT.war'</w:t>
+      </w:r>
+    </w:p>
+    <w:p>
+      <w:pPr>
+        <w:numPr>
+          <w:ilvl w:val="0"/>
+          <w:numId w:val="0"/>
+        </w:numPr>
+        <w:rPr>
+          <w:rFonts w:hint="default"/>
+          <w:lang w:val="en-US"/>
+        </w:rPr>
+      </w:pPr>
+    </w:p>
+    <w:p>
+      <w:pPr>
+        <w:numPr>
+          <w:ilvl w:val="0"/>
+          <w:numId w:val="0"/>
+        </w:numPr>
+        <w:rPr>
+          <w:rFonts w:hint="default"/>
+          <w:lang w:val="en-US"/>
+        </w:rPr>
+      </w:pPr>
+      <w:r>
+        <w:drawing>
+          <wp:inline distT="0" distB="0" distL="114300" distR="114300">
+            <wp:extent cx="4800600" cy="1043940"/>
+            <wp:effectExtent l="0" t="0" r="0" b="7620"/>
+            <wp:docPr id="47" name="Picture 14"/>
+            <wp:cNvGraphicFramePr>
+              <a:graphicFrameLocks xmlns:a="http://schemas.openxmlformats.org/drawingml/2006/main" noChangeAspect="1"/>
+            </wp:cNvGraphicFramePr>
+            <a:graphic xmlns:a="http://schemas.openxmlformats.org/drawingml/2006/main">
+              <a:graphicData uri="http://schemas.openxmlformats.org/drawingml/2006/picture">
+                <pic:pic xmlns:pic="http://schemas.openxmlformats.org/drawingml/2006/picture">
+                  <pic:nvPicPr>
+                    <pic:cNvPr id="47" name="Picture 14"/>
+                    <pic:cNvPicPr>
+                      <a:picLocks noChangeAspect="1"/>
+                    </pic:cNvPicPr>
+                  </pic:nvPicPr>
+                  <pic:blipFill>
+                    <a:blip r:embed="rId45"/>
+                    <a:stretch>
+                      <a:fillRect/>
+                    </a:stretch>
+                  </pic:blipFill>
+                  <pic:spPr>
+                    <a:xfrm>
+                      <a:off x="0" y="0"/>
+                      <a:ext cx="4800600" cy="1043940"/>
+                    </a:xfrm>
+                    <a:prstGeom prst="rect">
+                      <a:avLst/>
+                    </a:prstGeom>
+                    <a:noFill/>
+                    <a:ln>
+                      <a:noFill/>
+                    </a:ln>
+                  </pic:spPr>
+                </pic:pic>
+              </a:graphicData>
+            </a:graphic>
+          </wp:inline>
+        </w:drawing>
+      </w:r>
+    </w:p>
+    <w:p>
+      <w:pPr>
+        <w:numPr>
+          <w:ilvl w:val="0"/>
+          <w:numId w:val="0"/>
+        </w:numPr>
+        <w:rPr>
+          <w:rFonts w:hint="default"/>
+          <w:lang w:val="en-US"/>
+        </w:rPr>
+      </w:pPr>
+      <w:r>
+        <w:rPr>
+          <w:rFonts w:hint="default"/>
+          <w:lang w:val="en-US"/>
+        </w:rPr>
+        <w:t>Copy this path</w:t>
+      </w:r>
+    </w:p>
+    <w:p>
+      <w:pPr>
+        <w:numPr>
+          <w:ilvl w:val="0"/>
+          <w:numId w:val="0"/>
+        </w:numPr>
+        <w:rPr>
+          <w:rFonts w:hint="default"/>
+          <w:lang w:val="en-US"/>
+        </w:rPr>
+      </w:pPr>
+      <w:r>
+        <w:rPr>
+          <w:rFonts w:hint="default"/>
+          <w:lang w:val="en-US"/>
+        </w:rPr>
+        <w:t>/home/ec2-user/apache-tomcat-11.0.8/webapps</w:t>
+      </w:r>
+    </w:p>
+    <w:p>
+      <w:pPr>
+        <w:numPr>
+          <w:ilvl w:val="0"/>
+          <w:numId w:val="0"/>
+        </w:numPr>
+        <w:rPr>
+          <w:rFonts w:hint="default"/>
+          <w:lang w:val="en-US"/>
+        </w:rPr>
+      </w:pPr>
+    </w:p>
+    <w:p>
+      <w:pPr>
+        <w:numPr>
+          <w:ilvl w:val="0"/>
+          <w:numId w:val="0"/>
+        </w:numPr>
+        <w:rPr>
+          <w:rFonts w:hint="default"/>
+          <w:lang w:val="en-US"/>
+        </w:rPr>
+      </w:pPr>
+      <w:r>
+        <w:rPr>
+          <w:rFonts w:hint="default"/>
+          <w:lang w:val="en-US"/>
+        </w:rPr>
+        <w:t xml:space="preserve">sh 'scp -o StrictHostKeyChecking=no target/FirstSpringWebApp-0.0.1-SNAPSHOT.war </w:t>
+      </w:r>
+      <w:r>
+        <w:rPr>
+          <w:rFonts w:hint="default"/>
+          <w:lang w:val="en-US"/>
+        </w:rPr>
+        <w:fldChar w:fldCharType="begin"/>
+      </w:r>
+      <w:r>
+        <w:rPr>
+          <w:rFonts w:hint="default"/>
+          <w:lang w:val="en-US"/>
+        </w:rPr>
+        <w:instrText xml:space="preserve"> HYPERLINK "mailto:ec2-user@15.156.94.232:/home/ec2-user/apache-tomcat-11.0.8/webapps'" </w:instrText>
+      </w:r>
+      <w:r>
+        <w:rPr>
+          <w:rFonts w:hint="default"/>
+          <w:lang w:val="en-US"/>
+        </w:rPr>
+        <w:fldChar w:fldCharType="separate"/>
+      </w:r>
+      <w:r>
+        <w:rPr>
+          <w:rStyle w:val="4"/>
+          <w:rFonts w:hint="default"/>
+          <w:lang w:val="en-US"/>
+        </w:rPr>
+        <w:t>ec2-user@15.156.94.232:/home/ec2-user/apache-tomcat-11.0.8/webapps'</w:t>
+      </w:r>
+      <w:r>
+        <w:rPr>
+          <w:rFonts w:hint="default"/>
+          <w:lang w:val="en-US"/>
+        </w:rPr>
+        <w:fldChar w:fldCharType="end"/>
+      </w:r>
+    </w:p>
+    <w:p>
+      <w:pPr>
+        <w:numPr>
+          <w:ilvl w:val="0"/>
+          <w:numId w:val="0"/>
+        </w:numPr>
+        <w:rPr>
+          <w:rFonts w:hint="default"/>
+          <w:lang w:val="en-US"/>
+        </w:rPr>
+      </w:pPr>
+    </w:p>
+    <w:p>
+      <w:pPr>
+        <w:numPr>
+          <w:ilvl w:val="0"/>
+          <w:numId w:val="0"/>
+        </w:numPr>
+        <w:rPr>
+          <w:rFonts w:hint="default"/>
+          <w:lang w:val="en-US"/>
+        </w:rPr>
+      </w:pPr>
+      <w:r>
+        <w:rPr>
+          <w:rFonts w:hint="default"/>
+          <w:lang w:val="en-US"/>
+        </w:rPr>
+        <w:t>pipeline {</w:t>
+      </w:r>
+    </w:p>
+    <w:p>
+      <w:pPr>
+        <w:numPr>
+          <w:ilvl w:val="0"/>
+          <w:numId w:val="0"/>
+        </w:numPr>
+        <w:rPr>
+          <w:rFonts w:hint="default"/>
+          <w:lang w:val="en-US"/>
+        </w:rPr>
+      </w:pPr>
+      <w:r>
+        <w:rPr>
+          <w:rFonts w:hint="default"/>
+          <w:lang w:val="en-US"/>
+        </w:rPr>
+        <w:t xml:space="preserve">    agent any</w:t>
+      </w:r>
+    </w:p>
+    <w:p>
+      <w:pPr>
+        <w:numPr>
+          <w:ilvl w:val="0"/>
+          <w:numId w:val="0"/>
+        </w:numPr>
+        <w:rPr>
+          <w:rFonts w:hint="default"/>
+          <w:lang w:val="en-US"/>
+        </w:rPr>
+      </w:pPr>
+      <w:r>
+        <w:rPr>
+          <w:rFonts w:hint="default"/>
+          <w:lang w:val="en-US"/>
+        </w:rPr>
+        <w:t xml:space="preserve">    </w:t>
+      </w:r>
+    </w:p>
+    <w:p>
+      <w:pPr>
+        <w:numPr>
+          <w:ilvl w:val="0"/>
+          <w:numId w:val="0"/>
+        </w:numPr>
+        <w:rPr>
+          <w:rFonts w:hint="default"/>
+          <w:lang w:val="en-US"/>
+        </w:rPr>
+      </w:pPr>
+      <w:r>
+        <w:rPr>
+          <w:rFonts w:hint="default"/>
+          <w:lang w:val="en-US"/>
+        </w:rPr>
+        <w:t xml:space="preserve">    tools {</w:t>
+      </w:r>
+    </w:p>
+    <w:p>
+      <w:pPr>
+        <w:numPr>
+          <w:ilvl w:val="0"/>
+          <w:numId w:val="0"/>
+        </w:numPr>
+        <w:rPr>
+          <w:rFonts w:hint="default"/>
+          <w:lang w:val="en-US"/>
+        </w:rPr>
+      </w:pPr>
+      <w:r>
+        <w:rPr>
+          <w:rFonts w:hint="default"/>
+          <w:lang w:val="en-US"/>
+        </w:rPr>
+        <w:t xml:space="preserve">        maven "maven-3.9.10"</w:t>
+      </w:r>
+    </w:p>
+    <w:p>
+      <w:pPr>
+        <w:numPr>
+          <w:ilvl w:val="0"/>
+          <w:numId w:val="0"/>
+        </w:numPr>
+        <w:rPr>
+          <w:rFonts w:hint="default"/>
+          <w:lang w:val="en-US"/>
+        </w:rPr>
+      </w:pPr>
+      <w:r>
+        <w:rPr>
+          <w:rFonts w:hint="default"/>
+          <w:lang w:val="en-US"/>
+        </w:rPr>
+        <w:t xml:space="preserve">    }</w:t>
+      </w:r>
+    </w:p>
+    <w:p>
+      <w:pPr>
+        <w:numPr>
+          <w:ilvl w:val="0"/>
+          <w:numId w:val="0"/>
+        </w:numPr>
+        <w:rPr>
+          <w:rFonts w:hint="default"/>
+          <w:lang w:val="en-US"/>
+        </w:rPr>
+      </w:pPr>
+    </w:p>
+    <w:p>
+      <w:pPr>
+        <w:numPr>
+          <w:ilvl w:val="0"/>
+          <w:numId w:val="0"/>
+        </w:numPr>
+        <w:rPr>
+          <w:rFonts w:hint="default"/>
+          <w:lang w:val="en-US"/>
+        </w:rPr>
+      </w:pPr>
+      <w:r>
+        <w:rPr>
+          <w:rFonts w:hint="default"/>
+          <w:lang w:val="en-US"/>
+        </w:rPr>
+        <w:t xml:space="preserve">    stages {</w:t>
+      </w:r>
+    </w:p>
+    <w:p>
+      <w:pPr>
+        <w:numPr>
+          <w:ilvl w:val="0"/>
+          <w:numId w:val="0"/>
+        </w:numPr>
+        <w:rPr>
+          <w:rFonts w:hint="default"/>
+          <w:lang w:val="en-US"/>
+        </w:rPr>
+      </w:pPr>
+      <w:r>
+        <w:rPr>
+          <w:rFonts w:hint="default"/>
+          <w:lang w:val="en-US"/>
+        </w:rPr>
+        <w:t xml:space="preserve">        stage('git clone') {</w:t>
+      </w:r>
+    </w:p>
+    <w:p>
+      <w:pPr>
+        <w:numPr>
+          <w:ilvl w:val="0"/>
+          <w:numId w:val="0"/>
+        </w:numPr>
+        <w:rPr>
+          <w:rFonts w:hint="default"/>
+          <w:lang w:val="en-US"/>
+        </w:rPr>
+      </w:pPr>
+      <w:r>
+        <w:rPr>
+          <w:rFonts w:hint="default"/>
+          <w:lang w:val="en-US"/>
+        </w:rPr>
+        <w:t xml:space="preserve">            steps {</w:t>
+      </w:r>
+    </w:p>
+    <w:p>
+      <w:pPr>
+        <w:numPr>
+          <w:ilvl w:val="0"/>
+          <w:numId w:val="0"/>
+        </w:numPr>
+        <w:rPr>
+          <w:rFonts w:hint="default"/>
+          <w:lang w:val="en-US"/>
+        </w:rPr>
+      </w:pPr>
+      <w:r>
+        <w:rPr>
+          <w:rFonts w:hint="default"/>
+          <w:lang w:val="en-US"/>
+        </w:rPr>
+        <w:t xml:space="preserve">                git branch: 'main', url: 'https://github.com/Haider7214/SpringApp.git'</w:t>
+      </w:r>
+    </w:p>
+    <w:p>
+      <w:pPr>
+        <w:numPr>
+          <w:ilvl w:val="0"/>
+          <w:numId w:val="0"/>
+        </w:numPr>
+        <w:rPr>
+          <w:rFonts w:hint="default"/>
+          <w:lang w:val="en-US"/>
+        </w:rPr>
+      </w:pPr>
+      <w:r>
+        <w:rPr>
+          <w:rFonts w:hint="default"/>
+          <w:lang w:val="en-US"/>
+        </w:rPr>
+        <w:t xml:space="preserve">            }</w:t>
+      </w:r>
+    </w:p>
+    <w:p>
+      <w:pPr>
+        <w:numPr>
+          <w:ilvl w:val="0"/>
+          <w:numId w:val="0"/>
+        </w:numPr>
+        <w:rPr>
+          <w:rFonts w:hint="default"/>
+          <w:lang w:val="en-US"/>
+        </w:rPr>
+      </w:pPr>
+      <w:r>
+        <w:rPr>
+          <w:rFonts w:hint="default"/>
+          <w:lang w:val="en-US"/>
+        </w:rPr>
+        <w:t xml:space="preserve">        }</w:t>
+      </w:r>
+    </w:p>
+    <w:p>
+      <w:pPr>
+        <w:numPr>
+          <w:ilvl w:val="0"/>
+          <w:numId w:val="0"/>
+        </w:numPr>
+        <w:rPr>
+          <w:rFonts w:hint="default"/>
+          <w:lang w:val="en-US"/>
+        </w:rPr>
+      </w:pPr>
+      <w:r>
+        <w:rPr>
+          <w:rFonts w:hint="default"/>
+          <w:lang w:val="en-US"/>
+        </w:rPr>
+        <w:t xml:space="preserve">        stage('maven build') {</w:t>
+      </w:r>
+    </w:p>
+    <w:p>
+      <w:pPr>
+        <w:numPr>
+          <w:ilvl w:val="0"/>
+          <w:numId w:val="0"/>
+        </w:numPr>
+        <w:rPr>
+          <w:rFonts w:hint="default"/>
+          <w:lang w:val="en-US"/>
+        </w:rPr>
+      </w:pPr>
+      <w:r>
+        <w:rPr>
+          <w:rFonts w:hint="default"/>
+          <w:lang w:val="en-US"/>
+        </w:rPr>
+        <w:t xml:space="preserve">            steps {</w:t>
+      </w:r>
+    </w:p>
+    <w:p>
+      <w:pPr>
+        <w:numPr>
+          <w:ilvl w:val="0"/>
+          <w:numId w:val="0"/>
+        </w:numPr>
+        <w:rPr>
+          <w:rFonts w:hint="default"/>
+          <w:lang w:val="en-US"/>
+        </w:rPr>
+      </w:pPr>
+      <w:r>
+        <w:rPr>
+          <w:rFonts w:hint="default"/>
+          <w:lang w:val="en-US"/>
+        </w:rPr>
+        <w:t xml:space="preserve">                sh 'mvn clean compile test package'</w:t>
+      </w:r>
+    </w:p>
+    <w:p>
+      <w:pPr>
+        <w:numPr>
+          <w:ilvl w:val="0"/>
+          <w:numId w:val="0"/>
+        </w:numPr>
+        <w:rPr>
+          <w:rFonts w:hint="default"/>
+          <w:lang w:val="en-US"/>
+        </w:rPr>
+      </w:pPr>
+      <w:r>
+        <w:rPr>
+          <w:rFonts w:hint="default"/>
+          <w:lang w:val="en-US"/>
+        </w:rPr>
+        <w:t xml:space="preserve">            }</w:t>
+      </w:r>
+    </w:p>
+    <w:p>
+      <w:pPr>
+        <w:numPr>
+          <w:ilvl w:val="0"/>
+          <w:numId w:val="0"/>
+        </w:numPr>
+        <w:rPr>
+          <w:rFonts w:hint="default"/>
+          <w:lang w:val="en-US"/>
+        </w:rPr>
+      </w:pPr>
+      <w:r>
+        <w:rPr>
+          <w:rFonts w:hint="default"/>
+          <w:lang w:val="en-US"/>
+        </w:rPr>
+        <w:t xml:space="preserve">        }</w:t>
+      </w:r>
+    </w:p>
+    <w:p>
+      <w:pPr>
+        <w:numPr>
+          <w:ilvl w:val="0"/>
+          <w:numId w:val="0"/>
+        </w:numPr>
+        <w:rPr>
+          <w:rFonts w:hint="default"/>
+          <w:lang w:val="en-US"/>
+        </w:rPr>
+      </w:pPr>
+      <w:r>
+        <w:rPr>
+          <w:rFonts w:hint="default"/>
+          <w:lang w:val="en-US"/>
+        </w:rPr>
+        <w:t xml:space="preserve">        stage('App deployment') {</w:t>
+      </w:r>
+    </w:p>
+    <w:p>
+      <w:pPr>
+        <w:numPr>
+          <w:ilvl w:val="0"/>
+          <w:numId w:val="0"/>
+        </w:numPr>
+        <w:rPr>
+          <w:rFonts w:hint="default"/>
+          <w:lang w:val="en-US"/>
+        </w:rPr>
+      </w:pPr>
+      <w:r>
+        <w:rPr>
+          <w:rFonts w:hint="default"/>
+          <w:lang w:val="en-US"/>
+        </w:rPr>
+        <w:t xml:space="preserve">            steps {</w:t>
+      </w:r>
+    </w:p>
+    <w:p>
+      <w:pPr>
+        <w:numPr>
+          <w:ilvl w:val="0"/>
+          <w:numId w:val="0"/>
+        </w:numPr>
+        <w:rPr>
+          <w:rFonts w:hint="default"/>
+          <w:lang w:val="en-US"/>
+        </w:rPr>
+      </w:pPr>
+      <w:r>
+        <w:rPr>
+          <w:rFonts w:hint="default"/>
+          <w:lang w:val="en-US"/>
+        </w:rPr>
+        <w:t xml:space="preserve">                sshagent(['Tomcat-Server-Credentials-Pipeline']) {</w:t>
+      </w:r>
+    </w:p>
+    <w:p>
+      <w:pPr>
+        <w:numPr>
+          <w:ilvl w:val="0"/>
+          <w:numId w:val="0"/>
+        </w:numPr>
+        <w:rPr>
+          <w:rFonts w:hint="default"/>
+          <w:lang w:val="en-US"/>
+        </w:rPr>
+      </w:pPr>
+      <w:r>
+        <w:rPr>
+          <w:rFonts w:hint="default"/>
+          <w:lang w:val="en-US"/>
+        </w:rPr>
+        <w:t xml:space="preserve">                    sh 'scp -o StrictHostKeyChecking=no target/FirstSpringWebApp-0.0.1-SNAPSHOT.war ec2-user@15.156.94.232:/home/ec2-user/apache-tomcat-11.0.8/webapps'</w:t>
+      </w:r>
+    </w:p>
+    <w:p>
+      <w:pPr>
+        <w:numPr>
+          <w:ilvl w:val="0"/>
+          <w:numId w:val="0"/>
+        </w:numPr>
+        <w:rPr>
+          <w:rFonts w:hint="default"/>
+          <w:lang w:val="en-US"/>
+        </w:rPr>
+      </w:pPr>
+      <w:r>
+        <w:rPr>
+          <w:rFonts w:hint="default"/>
+          <w:lang w:val="en-US"/>
+        </w:rPr>
+        <w:t xml:space="preserve">                }</w:t>
+      </w:r>
+    </w:p>
+    <w:p>
+      <w:pPr>
+        <w:numPr>
+          <w:ilvl w:val="0"/>
+          <w:numId w:val="0"/>
+        </w:numPr>
+        <w:rPr>
+          <w:rFonts w:hint="default"/>
+          <w:lang w:val="en-US"/>
+        </w:rPr>
+      </w:pPr>
+      <w:r>
+        <w:rPr>
+          <w:rFonts w:hint="default"/>
+          <w:lang w:val="en-US"/>
+        </w:rPr>
+        <w:t xml:space="preserve">            }</w:t>
+      </w:r>
+    </w:p>
+    <w:p>
+      <w:pPr>
+        <w:numPr>
+          <w:ilvl w:val="0"/>
+          <w:numId w:val="0"/>
+        </w:numPr>
+        <w:rPr>
+          <w:rFonts w:hint="default"/>
+          <w:lang w:val="en-US"/>
+        </w:rPr>
+      </w:pPr>
+      <w:r>
+        <w:rPr>
+          <w:rFonts w:hint="default"/>
+          <w:lang w:val="en-US"/>
+        </w:rPr>
+        <w:t xml:space="preserve">        }</w:t>
+      </w:r>
+    </w:p>
+    <w:p>
+      <w:pPr>
+        <w:numPr>
+          <w:ilvl w:val="0"/>
+          <w:numId w:val="0"/>
+        </w:numPr>
+        <w:rPr>
+          <w:rFonts w:hint="default"/>
+          <w:lang w:val="en-US"/>
+        </w:rPr>
+      </w:pPr>
+      <w:r>
+        <w:rPr>
+          <w:rFonts w:hint="default"/>
+          <w:lang w:val="en-US"/>
+        </w:rPr>
+        <w:t xml:space="preserve">    }</w:t>
+      </w:r>
+    </w:p>
+    <w:p>
+      <w:pPr>
+        <w:numPr>
+          <w:ilvl w:val="0"/>
+          <w:numId w:val="0"/>
+        </w:numPr>
+        <w:rPr>
+          <w:rFonts w:hint="default"/>
+          <w:lang w:val="en-US"/>
+        </w:rPr>
+      </w:pPr>
+      <w:r>
+        <w:rPr>
+          <w:rFonts w:hint="default"/>
+          <w:lang w:val="en-US"/>
+        </w:rPr>
+        <w:t>}</w:t>
+      </w:r>
+    </w:p>
+    <w:p>
+      <w:pPr>
+        <w:numPr>
+          <w:ilvl w:val="0"/>
+          <w:numId w:val="0"/>
+        </w:numPr>
+        <w:rPr>
+          <w:rFonts w:hint="default"/>
+          <w:lang w:val="en-US"/>
+        </w:rPr>
+      </w:pPr>
+      <w:r>
+        <w:rPr>
+          <w:rFonts w:hint="default"/>
+          <w:lang w:val="en-US"/>
+        </w:rPr>
+        <w:t>Apply and Save</w:t>
+      </w:r>
+    </w:p>
+    <w:p>
+      <w:pPr>
+        <w:numPr>
+          <w:ilvl w:val="0"/>
+          <w:numId w:val="0"/>
+        </w:numPr>
+        <w:rPr>
+          <w:rFonts w:hint="default"/>
+          <w:lang w:val="en-US"/>
+        </w:rPr>
+      </w:pPr>
+      <w:r>
+        <w:rPr>
+          <w:rFonts w:hint="default"/>
+          <w:lang w:val="en-US"/>
+        </w:rPr>
+        <w:t>Build Now</w:t>
+      </w:r>
+    </w:p>
+    <w:p>
+      <w:pPr>
+        <w:numPr>
+          <w:ilvl w:val="0"/>
+          <w:numId w:val="0"/>
+        </w:numPr>
+        <w:rPr>
+          <w:rFonts w:hint="default"/>
+          <w:lang w:val="en-US"/>
+        </w:rPr>
+      </w:pPr>
+    </w:p>
+    <w:p>
+      <w:pPr>
+        <w:numPr>
+          <w:ilvl w:val="0"/>
+          <w:numId w:val="0"/>
+        </w:numPr>
+      </w:pPr>
+      <w:r>
+        <w:drawing>
+          <wp:inline distT="0" distB="0" distL="114300" distR="114300">
+            <wp:extent cx="5269230" cy="4194810"/>
+            <wp:effectExtent l="0" t="0" r="3810" b="11430"/>
+            <wp:docPr id="48" name="Picture 15"/>
+            <wp:cNvGraphicFramePr>
+              <a:graphicFrameLocks xmlns:a="http://schemas.openxmlformats.org/drawingml/2006/main" noChangeAspect="1"/>
+            </wp:cNvGraphicFramePr>
+            <a:graphic xmlns:a="http://schemas.openxmlformats.org/drawingml/2006/main">
+              <a:graphicData uri="http://schemas.openxmlformats.org/drawingml/2006/picture">
+                <pic:pic xmlns:pic="http://schemas.openxmlformats.org/drawingml/2006/picture">
+                  <pic:nvPicPr>
+                    <pic:cNvPr id="48" name="Picture 15"/>
+                    <pic:cNvPicPr>
+                      <a:picLocks noChangeAspect="1"/>
+                    </pic:cNvPicPr>
+                  </pic:nvPicPr>
+                  <pic:blipFill>
+                    <a:blip r:embed="rId46"/>
+                    <a:stretch>
+                      <a:fillRect/>
+                    </a:stretch>
+                  </pic:blipFill>
+                  <pic:spPr>
+                    <a:xfrm>
+                      <a:off x="0" y="0"/>
+                      <a:ext cx="5269230" cy="4194810"/>
+                    </a:xfrm>
+                    <a:prstGeom prst="rect">
+                      <a:avLst/>
+                    </a:prstGeom>
+                    <a:noFill/>
+                    <a:ln>
+                      <a:noFill/>
+                    </a:ln>
+                  </pic:spPr>
+                </pic:pic>
+              </a:graphicData>
+            </a:graphic>
+          </wp:inline>
+        </w:drawing>
+      </w:r>
+    </w:p>
+    <w:p>
+      <w:pPr>
+        <w:numPr>
+          <w:ilvl w:val="0"/>
+          <w:numId w:val="0"/>
+        </w:numPr>
+      </w:pPr>
+    </w:p>
+    <w:p>
+      <w:pPr>
+        <w:numPr>
+          <w:ilvl w:val="0"/>
+          <w:numId w:val="0"/>
+        </w:numPr>
+      </w:pPr>
+      <w:r>
+        <w:drawing>
+          <wp:inline distT="0" distB="0" distL="114300" distR="114300">
+            <wp:extent cx="5269230" cy="1025525"/>
+            <wp:effectExtent l="0" t="0" r="3810" b="10795"/>
+            <wp:docPr id="49" name="Picture 16"/>
+            <wp:cNvGraphicFramePr>
+              <a:graphicFrameLocks xmlns:a="http://schemas.openxmlformats.org/drawingml/2006/main" noChangeAspect="1"/>
+            </wp:cNvGraphicFramePr>
+            <a:graphic xmlns:a="http://schemas.openxmlformats.org/drawingml/2006/main">
+              <a:graphicData uri="http://schemas.openxmlformats.org/drawingml/2006/picture">
+                <pic:pic xmlns:pic="http://schemas.openxmlformats.org/drawingml/2006/picture">
+                  <pic:nvPicPr>
+                    <pic:cNvPr id="49" name="Picture 16"/>
+                    <pic:cNvPicPr>
+                      <a:picLocks noChangeAspect="1"/>
+                    </pic:cNvPicPr>
+                  </pic:nvPicPr>
+                  <pic:blipFill>
+                    <a:blip r:embed="rId47"/>
+                    <a:stretch>
+                      <a:fillRect/>
+                    </a:stretch>
+                  </pic:blipFill>
+                  <pic:spPr>
+                    <a:xfrm>
+                      <a:off x="0" y="0"/>
+                      <a:ext cx="5269230" cy="1025525"/>
+                    </a:xfrm>
+                    <a:prstGeom prst="rect">
+                      <a:avLst/>
+                    </a:prstGeom>
+                    <a:noFill/>
+                    <a:ln>
+                      <a:noFill/>
+                    </a:ln>
+                  </pic:spPr>
+                </pic:pic>
+              </a:graphicData>
+            </a:graphic>
+          </wp:inline>
+        </w:drawing>
+      </w:r>
+    </w:p>
+    <w:p>
+      <w:pPr>
+        <w:numPr>
+          <w:ilvl w:val="0"/>
+          <w:numId w:val="0"/>
+        </w:numPr>
+      </w:pPr>
+    </w:p>
+    <w:p>
+      <w:pPr>
+        <w:numPr>
+          <w:ilvl w:val="0"/>
+          <w:numId w:val="0"/>
+        </w:numPr>
+        <w:rPr>
+          <w:rFonts w:hint="default"/>
+          <w:lang w:val="en-US"/>
+        </w:rPr>
+      </w:pPr>
+      <w:r>
+        <w:rPr>
+          <w:rFonts w:hint="default"/>
+          <w:lang w:val="en-US"/>
+        </w:rPr>
+        <w:t>It is there in the slavenode</w:t>
+      </w:r>
+    </w:p>
+    <w:p>
+      <w:pPr>
+        <w:numPr>
+          <w:ilvl w:val="0"/>
+          <w:numId w:val="0"/>
+        </w:numPr>
+      </w:pPr>
+      <w:r>
+        <w:drawing>
+          <wp:inline distT="0" distB="0" distL="114300" distR="114300">
+            <wp:extent cx="5266690" cy="4040505"/>
+            <wp:effectExtent l="0" t="0" r="6350" b="13335"/>
+            <wp:docPr id="50" name="Picture 17"/>
+            <wp:cNvGraphicFramePr>
+              <a:graphicFrameLocks xmlns:a="http://schemas.openxmlformats.org/drawingml/2006/main" noChangeAspect="1"/>
+            </wp:cNvGraphicFramePr>
+            <a:graphic xmlns:a="http://schemas.openxmlformats.org/drawingml/2006/main">
+              <a:graphicData uri="http://schemas.openxmlformats.org/drawingml/2006/picture">
+                <pic:pic xmlns:pic="http://schemas.openxmlformats.org/drawingml/2006/picture">
+                  <pic:nvPicPr>
+                    <pic:cNvPr id="50" name="Picture 17"/>
+                    <pic:cNvPicPr>
+                      <a:picLocks noChangeAspect="1"/>
+                    </pic:cNvPicPr>
+                  </pic:nvPicPr>
+                  <pic:blipFill>
+                    <a:blip r:embed="rId48"/>
+                    <a:stretch>
+                      <a:fillRect/>
+                    </a:stretch>
+                  </pic:blipFill>
+                  <pic:spPr>
+                    <a:xfrm>
+                      <a:off x="0" y="0"/>
+                      <a:ext cx="5266690" cy="4040505"/>
+                    </a:xfrm>
+                    <a:prstGeom prst="rect">
+                      <a:avLst/>
+                    </a:prstGeom>
+                    <a:noFill/>
+                    <a:ln>
+                      <a:noFill/>
+                    </a:ln>
+                  </pic:spPr>
+                </pic:pic>
+              </a:graphicData>
+            </a:graphic>
+          </wp:inline>
+        </w:drawing>
+      </w:r>
+    </w:p>
+    <w:p>
+      <w:pPr>
+        <w:numPr>
+          <w:ilvl w:val="0"/>
+          <w:numId w:val="0"/>
+        </w:numPr>
+      </w:pPr>
+    </w:p>
+    <w:p>
+      <w:pPr>
+        <w:numPr>
+          <w:ilvl w:val="0"/>
+          <w:numId w:val="0"/>
+        </w:numPr>
+        <w:rPr>
+          <w:rFonts w:hint="default"/>
+          <w:lang w:val="en-US"/>
+        </w:rPr>
+      </w:pPr>
+      <w:r>
+        <w:rPr>
+          <w:rFonts w:hint="default"/>
+          <w:lang w:val="en-US"/>
+        </w:rPr>
+        <w:t>don’t know why it is not copying into Tomcat-server</w:t>
+      </w:r>
+    </w:p>
+    <w:p>
+      <w:pPr>
+        <w:numPr>
+          <w:ilvl w:val="0"/>
+          <w:numId w:val="0"/>
+        </w:numPr>
+        <w:rPr>
+          <w:rFonts w:hint="default"/>
+          <w:lang w:val="en-US"/>
+        </w:rPr>
+      </w:pPr>
+    </w:p>
+    <w:p>
+      <w:pPr>
+        <w:numPr>
+          <w:ilvl w:val="0"/>
+          <w:numId w:val="0"/>
+        </w:numPr>
+        <w:rPr>
+          <w:rFonts w:hint="default"/>
+          <w:lang w:val="en-US"/>
+        </w:rPr>
+      </w:pPr>
+      <w:r>
+        <w:rPr>
+          <w:rFonts w:hint="default"/>
+          <w:lang w:val="en-US"/>
+        </w:rPr>
+        <w:t>I deleted existing FirstSpringWebApp-0.0.1-SNAPSHOT.war</w:t>
+      </w:r>
+    </w:p>
+    <w:p>
+      <w:pPr>
+        <w:numPr>
+          <w:ilvl w:val="0"/>
+          <w:numId w:val="0"/>
+        </w:numPr>
+      </w:pPr>
+      <w:r>
+        <w:drawing>
+          <wp:inline distT="0" distB="0" distL="114300" distR="114300">
+            <wp:extent cx="2758440" cy="3314700"/>
+            <wp:effectExtent l="0" t="0" r="0" b="7620"/>
+            <wp:docPr id="51" name="Picture 18"/>
+            <wp:cNvGraphicFramePr>
+              <a:graphicFrameLocks xmlns:a="http://schemas.openxmlformats.org/drawingml/2006/main" noChangeAspect="1"/>
+            </wp:cNvGraphicFramePr>
+            <a:graphic xmlns:a="http://schemas.openxmlformats.org/drawingml/2006/main">
+              <a:graphicData uri="http://schemas.openxmlformats.org/drawingml/2006/picture">
+                <pic:pic xmlns:pic="http://schemas.openxmlformats.org/drawingml/2006/picture">
+                  <pic:nvPicPr>
+                    <pic:cNvPr id="51" name="Picture 18"/>
+                    <pic:cNvPicPr>
+                      <a:picLocks noChangeAspect="1"/>
+                    </pic:cNvPicPr>
+                  </pic:nvPicPr>
+                  <pic:blipFill>
+                    <a:blip r:embed="rId49"/>
+                    <a:stretch>
+                      <a:fillRect/>
+                    </a:stretch>
+                  </pic:blipFill>
+                  <pic:spPr>
+                    <a:xfrm>
+                      <a:off x="0" y="0"/>
+                      <a:ext cx="2758440" cy="3314700"/>
+                    </a:xfrm>
+                    <a:prstGeom prst="rect">
+                      <a:avLst/>
+                    </a:prstGeom>
+                    <a:noFill/>
+                    <a:ln>
+                      <a:noFill/>
+                    </a:ln>
+                  </pic:spPr>
+                </pic:pic>
+              </a:graphicData>
+            </a:graphic>
+          </wp:inline>
+        </w:drawing>
+      </w:r>
+    </w:p>
+    <w:p>
+      <w:pPr>
+        <w:numPr>
+          <w:ilvl w:val="0"/>
+          <w:numId w:val="0"/>
+        </w:numPr>
+      </w:pPr>
+    </w:p>
+    <w:p>
+      <w:pPr>
+        <w:numPr>
+          <w:ilvl w:val="0"/>
+          <w:numId w:val="0"/>
+        </w:numPr>
+        <w:rPr>
+          <w:rFonts w:hint="default"/>
+        </w:rPr>
+      </w:pPr>
+      <w:r>
+        <w:rPr>
+          <w:rFonts w:hint="default"/>
+        </w:rPr>
+        <w:t>pipeline {</w:t>
+      </w:r>
+    </w:p>
+    <w:p>
+      <w:pPr>
+        <w:numPr>
+          <w:ilvl w:val="0"/>
+          <w:numId w:val="0"/>
+        </w:numPr>
+        <w:rPr>
+          <w:rFonts w:hint="default"/>
+        </w:rPr>
+      </w:pPr>
+      <w:r>
+        <w:rPr>
+          <w:rFonts w:hint="default"/>
+        </w:rPr>
+        <w:t xml:space="preserve">    agent any</w:t>
+      </w:r>
+    </w:p>
+    <w:p>
+      <w:pPr>
+        <w:numPr>
+          <w:ilvl w:val="0"/>
+          <w:numId w:val="0"/>
+        </w:numPr>
+        <w:rPr>
+          <w:rFonts w:hint="default"/>
+        </w:rPr>
+      </w:pPr>
+      <w:r>
+        <w:rPr>
+          <w:rFonts w:hint="default"/>
+        </w:rPr>
+        <w:t xml:space="preserve">    </w:t>
+      </w:r>
+    </w:p>
+    <w:p>
+      <w:pPr>
+        <w:numPr>
+          <w:ilvl w:val="0"/>
+          <w:numId w:val="0"/>
+        </w:numPr>
+        <w:rPr>
+          <w:rFonts w:hint="default"/>
+        </w:rPr>
+      </w:pPr>
+      <w:r>
+        <w:rPr>
+          <w:rFonts w:hint="default"/>
+        </w:rPr>
+        <w:t xml:space="preserve">    tools {</w:t>
+      </w:r>
+    </w:p>
+    <w:p>
+      <w:pPr>
+        <w:numPr>
+          <w:ilvl w:val="0"/>
+          <w:numId w:val="0"/>
+        </w:numPr>
+        <w:rPr>
+          <w:rFonts w:hint="default"/>
+        </w:rPr>
+      </w:pPr>
+      <w:r>
+        <w:rPr>
+          <w:rFonts w:hint="default"/>
+        </w:rPr>
+        <w:t xml:space="preserve">        maven "maven-3.9.10"</w:t>
+      </w:r>
+    </w:p>
+    <w:p>
+      <w:pPr>
+        <w:numPr>
+          <w:ilvl w:val="0"/>
+          <w:numId w:val="0"/>
+        </w:numPr>
+        <w:rPr>
+          <w:rFonts w:hint="default"/>
+        </w:rPr>
+      </w:pPr>
+      <w:r>
+        <w:rPr>
+          <w:rFonts w:hint="default"/>
+        </w:rPr>
+        <w:t xml:space="preserve">    }</w:t>
+      </w:r>
+    </w:p>
+    <w:p>
+      <w:pPr>
+        <w:numPr>
+          <w:ilvl w:val="0"/>
+          <w:numId w:val="0"/>
+        </w:numPr>
+        <w:rPr>
+          <w:rFonts w:hint="default"/>
+        </w:rPr>
+      </w:pPr>
+    </w:p>
+    <w:p>
+      <w:pPr>
+        <w:numPr>
+          <w:ilvl w:val="0"/>
+          <w:numId w:val="0"/>
+        </w:numPr>
+        <w:rPr>
+          <w:rFonts w:hint="default"/>
+        </w:rPr>
+      </w:pPr>
+      <w:r>
+        <w:rPr>
+          <w:rFonts w:hint="default"/>
+        </w:rPr>
+        <w:t xml:space="preserve">    stages {</w:t>
+      </w:r>
+    </w:p>
+    <w:p>
+      <w:pPr>
+        <w:numPr>
+          <w:ilvl w:val="0"/>
+          <w:numId w:val="0"/>
+        </w:numPr>
+        <w:rPr>
+          <w:rFonts w:hint="default"/>
+        </w:rPr>
+      </w:pPr>
+      <w:r>
+        <w:rPr>
+          <w:rFonts w:hint="default"/>
+        </w:rPr>
+        <w:t xml:space="preserve">        stage('git clone') {</w:t>
+      </w:r>
+    </w:p>
+    <w:p>
+      <w:pPr>
+        <w:numPr>
+          <w:ilvl w:val="0"/>
+          <w:numId w:val="0"/>
+        </w:numPr>
+        <w:rPr>
+          <w:rFonts w:hint="default"/>
+        </w:rPr>
+      </w:pPr>
+      <w:r>
+        <w:rPr>
+          <w:rFonts w:hint="default"/>
+        </w:rPr>
+        <w:t xml:space="preserve">            steps {</w:t>
+      </w:r>
+    </w:p>
+    <w:p>
+      <w:pPr>
+        <w:numPr>
+          <w:ilvl w:val="0"/>
+          <w:numId w:val="0"/>
+        </w:numPr>
+        <w:rPr>
+          <w:rFonts w:hint="default"/>
+        </w:rPr>
+      </w:pPr>
+      <w:r>
+        <w:rPr>
+          <w:rFonts w:hint="default"/>
+        </w:rPr>
+        <w:t xml:space="preserve">                git branch: 'main', url: 'https://github.com/Haider7214/SpringApp.git'</w:t>
+      </w:r>
+    </w:p>
+    <w:p>
+      <w:pPr>
+        <w:numPr>
+          <w:ilvl w:val="0"/>
+          <w:numId w:val="0"/>
+        </w:numPr>
+        <w:rPr>
+          <w:rFonts w:hint="default"/>
+        </w:rPr>
+      </w:pPr>
+      <w:r>
+        <w:rPr>
+          <w:rFonts w:hint="default"/>
+        </w:rPr>
+        <w:t xml:space="preserve">            }</w:t>
+      </w:r>
+    </w:p>
+    <w:p>
+      <w:pPr>
+        <w:numPr>
+          <w:ilvl w:val="0"/>
+          <w:numId w:val="0"/>
+        </w:numPr>
+        <w:rPr>
+          <w:rFonts w:hint="default"/>
+        </w:rPr>
+      </w:pPr>
+      <w:r>
+        <w:rPr>
+          <w:rFonts w:hint="default"/>
+        </w:rPr>
+        <w:t xml:space="preserve">        }</w:t>
+      </w:r>
+    </w:p>
+    <w:p>
+      <w:pPr>
+        <w:numPr>
+          <w:ilvl w:val="0"/>
+          <w:numId w:val="0"/>
+        </w:numPr>
+        <w:rPr>
+          <w:rFonts w:hint="default"/>
+        </w:rPr>
+      </w:pPr>
+      <w:r>
+        <w:rPr>
+          <w:rFonts w:hint="default"/>
+        </w:rPr>
+        <w:t xml:space="preserve">        stage('maven build') {</w:t>
+      </w:r>
+    </w:p>
+    <w:p>
+      <w:pPr>
+        <w:numPr>
+          <w:ilvl w:val="0"/>
+          <w:numId w:val="0"/>
+        </w:numPr>
+        <w:rPr>
+          <w:rFonts w:hint="default"/>
+        </w:rPr>
+      </w:pPr>
+      <w:r>
+        <w:rPr>
+          <w:rFonts w:hint="default"/>
+        </w:rPr>
+        <w:t xml:space="preserve">            steps {</w:t>
+      </w:r>
+    </w:p>
+    <w:p>
+      <w:pPr>
+        <w:numPr>
+          <w:ilvl w:val="0"/>
+          <w:numId w:val="0"/>
+        </w:numPr>
+        <w:rPr>
+          <w:rFonts w:hint="default"/>
+        </w:rPr>
+      </w:pPr>
+      <w:r>
+        <w:rPr>
+          <w:rFonts w:hint="default"/>
+        </w:rPr>
+        <w:t xml:space="preserve">                sh 'mvn clean compile test package'</w:t>
+      </w:r>
+    </w:p>
+    <w:p>
+      <w:pPr>
+        <w:numPr>
+          <w:ilvl w:val="0"/>
+          <w:numId w:val="0"/>
+        </w:numPr>
+        <w:rPr>
+          <w:rFonts w:hint="default"/>
+        </w:rPr>
+      </w:pPr>
+      <w:r>
+        <w:rPr>
+          <w:rFonts w:hint="default"/>
+        </w:rPr>
+        <w:t xml:space="preserve">            }</w:t>
+      </w:r>
+    </w:p>
+    <w:p>
+      <w:pPr>
+        <w:numPr>
+          <w:ilvl w:val="0"/>
+          <w:numId w:val="0"/>
+        </w:numPr>
+        <w:rPr>
+          <w:rFonts w:hint="default"/>
+        </w:rPr>
+      </w:pPr>
+      <w:r>
+        <w:rPr>
+          <w:rFonts w:hint="default"/>
+        </w:rPr>
+        <w:t xml:space="preserve">        }</w:t>
+      </w:r>
+    </w:p>
+    <w:p>
+      <w:pPr>
+        <w:numPr>
+          <w:ilvl w:val="0"/>
+          <w:numId w:val="0"/>
+        </w:numPr>
+        <w:rPr>
+          <w:rFonts w:hint="default"/>
+        </w:rPr>
+      </w:pPr>
+      <w:r>
+        <w:rPr>
+          <w:rFonts w:hint="default"/>
+        </w:rPr>
+        <w:t xml:space="preserve">        stage('App deployment') {</w:t>
+      </w:r>
+    </w:p>
+    <w:p>
+      <w:pPr>
+        <w:numPr>
+          <w:ilvl w:val="0"/>
+          <w:numId w:val="0"/>
+        </w:numPr>
+        <w:rPr>
+          <w:rFonts w:hint="default"/>
+        </w:rPr>
+      </w:pPr>
+      <w:r>
+        <w:rPr>
+          <w:rFonts w:hint="default"/>
+        </w:rPr>
+        <w:t xml:space="preserve">            steps {</w:t>
+      </w:r>
+    </w:p>
+    <w:p>
+      <w:pPr>
+        <w:numPr>
+          <w:ilvl w:val="0"/>
+          <w:numId w:val="0"/>
+        </w:numPr>
+        <w:rPr>
+          <w:rFonts w:hint="default"/>
+        </w:rPr>
+      </w:pPr>
+      <w:r>
+        <w:rPr>
+          <w:rFonts w:hint="default"/>
+        </w:rPr>
+        <w:t xml:space="preserve">                sshagent(['Tomcat-Server-Credentials-Pipeline1']) {</w:t>
+      </w:r>
+    </w:p>
+    <w:p>
+      <w:pPr>
+        <w:numPr>
+          <w:ilvl w:val="0"/>
+          <w:numId w:val="0"/>
+        </w:numPr>
+        <w:rPr>
+          <w:rFonts w:hint="default"/>
+        </w:rPr>
+      </w:pPr>
+      <w:r>
+        <w:rPr>
+          <w:rFonts w:hint="default"/>
+        </w:rPr>
+        <w:t xml:space="preserve">                    sh 'scp -o StrictHostKeyChecking=no target/FirstSpringWebApp-0.0.1-SNAPSHOT.war ec2-user@15.156.94.232:/home/ec2-user/apache-tomcat-11.0.8/webapps'</w:t>
+      </w:r>
+    </w:p>
+    <w:p>
+      <w:pPr>
+        <w:numPr>
+          <w:ilvl w:val="0"/>
+          <w:numId w:val="0"/>
+        </w:numPr>
+        <w:rPr>
+          <w:rFonts w:hint="default"/>
+        </w:rPr>
+      </w:pPr>
+      <w:r>
+        <w:rPr>
+          <w:rFonts w:hint="default"/>
+        </w:rPr>
+        <w:t xml:space="preserve">                }</w:t>
+      </w:r>
+    </w:p>
+    <w:p>
+      <w:pPr>
+        <w:numPr>
+          <w:ilvl w:val="0"/>
+          <w:numId w:val="0"/>
+        </w:numPr>
+        <w:rPr>
+          <w:rFonts w:hint="default"/>
+        </w:rPr>
+      </w:pPr>
+      <w:r>
+        <w:rPr>
+          <w:rFonts w:hint="default"/>
+        </w:rPr>
+        <w:t xml:space="preserve">            }</w:t>
+      </w:r>
+    </w:p>
+    <w:p>
+      <w:pPr>
+        <w:numPr>
+          <w:ilvl w:val="0"/>
+          <w:numId w:val="0"/>
+        </w:numPr>
+        <w:rPr>
+          <w:rFonts w:hint="default"/>
+        </w:rPr>
+      </w:pPr>
+      <w:r>
+        <w:rPr>
+          <w:rFonts w:hint="default"/>
+        </w:rPr>
+        <w:t xml:space="preserve">        }</w:t>
+      </w:r>
+    </w:p>
+    <w:p>
+      <w:pPr>
+        <w:numPr>
+          <w:ilvl w:val="0"/>
+          <w:numId w:val="0"/>
+        </w:numPr>
+        <w:rPr>
+          <w:rFonts w:hint="default"/>
+        </w:rPr>
+      </w:pPr>
+      <w:r>
+        <w:rPr>
+          <w:rFonts w:hint="default"/>
+        </w:rPr>
+        <w:t xml:space="preserve">    }</w:t>
+      </w:r>
+    </w:p>
+    <w:p>
+      <w:pPr>
+        <w:numPr>
+          <w:ilvl w:val="0"/>
+          <w:numId w:val="0"/>
+        </w:numPr>
+      </w:pPr>
+      <w:r>
+        <w:rPr>
+          <w:rFonts w:hint="default"/>
+        </w:rPr>
+        <w:t>}</w:t>
+      </w:r>
+    </w:p>
+    <w:p>
+      <w:pPr>
+        <w:numPr>
+          <w:ilvl w:val="0"/>
+          <w:numId w:val="0"/>
+        </w:numPr>
+      </w:pPr>
+      <w:r>
+        <w:drawing>
+          <wp:inline distT="0" distB="0" distL="114300" distR="114300">
+            <wp:extent cx="5268595" cy="3322320"/>
+            <wp:effectExtent l="0" t="0" r="4445" b="0"/>
+            <wp:docPr id="52" name="Picture 19"/>
+            <wp:cNvGraphicFramePr>
+              <a:graphicFrameLocks xmlns:a="http://schemas.openxmlformats.org/drawingml/2006/main" noChangeAspect="1"/>
+            </wp:cNvGraphicFramePr>
+            <a:graphic xmlns:a="http://schemas.openxmlformats.org/drawingml/2006/main">
+              <a:graphicData uri="http://schemas.openxmlformats.org/drawingml/2006/picture">
+                <pic:pic xmlns:pic="http://schemas.openxmlformats.org/drawingml/2006/picture">
+                  <pic:nvPicPr>
+                    <pic:cNvPr id="52" name="Picture 19"/>
+                    <pic:cNvPicPr>
+                      <a:picLocks noChangeAspect="1"/>
+                    </pic:cNvPicPr>
+                  </pic:nvPicPr>
+                  <pic:blipFill>
+                    <a:blip r:embed="rId50"/>
+                    <a:stretch>
+                      <a:fillRect/>
+                    </a:stretch>
+                  </pic:blipFill>
+                  <pic:spPr>
+                    <a:xfrm>
+                      <a:off x="0" y="0"/>
+                      <a:ext cx="5268595" cy="3322320"/>
+                    </a:xfrm>
+                    <a:prstGeom prst="rect">
+                      <a:avLst/>
+                    </a:prstGeom>
+                    <a:noFill/>
+                    <a:ln>
+                      <a:noFill/>
+                    </a:ln>
+                  </pic:spPr>
+                </pic:pic>
+              </a:graphicData>
+            </a:graphic>
+          </wp:inline>
+        </w:drawing>
+      </w:r>
+    </w:p>
+    <w:p>
+      <w:pPr>
+        <w:numPr>
+          <w:ilvl w:val="0"/>
+          <w:numId w:val="0"/>
+        </w:numPr>
+      </w:pPr>
+    </w:p>
+    <w:p>
+      <w:pPr>
+        <w:numPr>
+          <w:ilvl w:val="0"/>
+          <w:numId w:val="0"/>
+        </w:numPr>
+      </w:pPr>
+      <w:r>
+        <w:drawing>
+          <wp:inline distT="0" distB="0" distL="114300" distR="114300">
+            <wp:extent cx="5272405" cy="1581150"/>
+            <wp:effectExtent l="0" t="0" r="635" b="3810"/>
+            <wp:docPr id="53" name="Picture 20"/>
+            <wp:cNvGraphicFramePr>
+              <a:graphicFrameLocks xmlns:a="http://schemas.openxmlformats.org/drawingml/2006/main" noChangeAspect="1"/>
+            </wp:cNvGraphicFramePr>
+            <a:graphic xmlns:a="http://schemas.openxmlformats.org/drawingml/2006/main">
+              <a:graphicData uri="http://schemas.openxmlformats.org/drawingml/2006/picture">
+                <pic:pic xmlns:pic="http://schemas.openxmlformats.org/drawingml/2006/picture">
+                  <pic:nvPicPr>
+                    <pic:cNvPr id="53" name="Picture 20"/>
+                    <pic:cNvPicPr>
+                      <a:picLocks noChangeAspect="1"/>
+                    </pic:cNvPicPr>
+                  </pic:nvPicPr>
+                  <pic:blipFill>
+                    <a:blip r:embed="rId51"/>
+                    <a:stretch>
+                      <a:fillRect/>
+                    </a:stretch>
+                  </pic:blipFill>
+                  <pic:spPr>
+                    <a:xfrm>
+                      <a:off x="0" y="0"/>
+                      <a:ext cx="5272405" cy="1581150"/>
+                    </a:xfrm>
+                    <a:prstGeom prst="rect">
+                      <a:avLst/>
+                    </a:prstGeom>
+                    <a:noFill/>
+                    <a:ln>
+                      <a:noFill/>
+                    </a:ln>
+                  </pic:spPr>
+                </pic:pic>
+              </a:graphicData>
+            </a:graphic>
+          </wp:inline>
+        </w:drawing>
+      </w:r>
+    </w:p>
+    <w:p>
+      <w:pPr>
+        <w:numPr>
+          <w:ilvl w:val="0"/>
+          <w:numId w:val="0"/>
+        </w:numPr>
+      </w:pPr>
+    </w:p>
+    <w:p>
+      <w:pPr>
+        <w:numPr>
+          <w:ilvl w:val="0"/>
+          <w:numId w:val="0"/>
+        </w:numPr>
+        <w:rPr>
+          <w:rFonts w:hint="default"/>
+          <w:lang w:val="en-US"/>
+        </w:rPr>
+      </w:pPr>
+      <w:r>
+        <w:rPr>
+          <w:rFonts w:hint="default"/>
+          <w:lang w:val="en-US"/>
+        </w:rPr>
+        <w:fldChar w:fldCharType="begin"/>
+      </w:r>
+      <w:r>
+        <w:rPr>
+          <w:rFonts w:hint="default"/>
+          <w:lang w:val="en-US"/>
+        </w:rPr>
+        <w:instrText xml:space="preserve"> HYPERLINK "http://15.156.94.232:8080/manager/html" </w:instrText>
+      </w:r>
+      <w:r>
+        <w:rPr>
+          <w:rFonts w:hint="default"/>
+          <w:lang w:val="en-US"/>
+        </w:rPr>
+        <w:fldChar w:fldCharType="separate"/>
+      </w:r>
+      <w:r>
+        <w:rPr>
+          <w:rStyle w:val="4"/>
+          <w:rFonts w:hint="default"/>
+          <w:lang w:val="en-US"/>
+        </w:rPr>
+        <w:t>http://15.156.94.232:8080/manager/html</w:t>
+      </w:r>
+      <w:r>
+        <w:rPr>
+          <w:rFonts w:hint="default"/>
+          <w:lang w:val="en-US"/>
+        </w:rPr>
+        <w:fldChar w:fldCharType="end"/>
+      </w:r>
+    </w:p>
+    <w:p>
+      <w:pPr>
+        <w:numPr>
+          <w:ilvl w:val="0"/>
+          <w:numId w:val="0"/>
+        </w:numPr>
+        <w:rPr>
+          <w:rFonts w:hint="default"/>
+          <w:lang w:val="en-US"/>
+        </w:rPr>
+      </w:pPr>
+      <w:r>
+        <w:rPr>
+          <w:rFonts w:hint="default"/>
+          <w:lang w:val="en-US"/>
+        </w:rPr>
+        <w:t>Go to Tomcat ---&gt; Manage Apps</w:t>
+      </w:r>
+    </w:p>
+    <w:p>
+      <w:pPr>
+        <w:numPr>
+          <w:ilvl w:val="0"/>
+          <w:numId w:val="0"/>
+        </w:numPr>
+        <w:rPr>
+          <w:rFonts w:hint="default"/>
+          <w:lang w:val="en-US"/>
+        </w:rPr>
+      </w:pPr>
+    </w:p>
+    <w:p>
+      <w:pPr>
+        <w:numPr>
+          <w:ilvl w:val="0"/>
+          <w:numId w:val="0"/>
+        </w:numPr>
+        <w:rPr>
+          <w:rFonts w:hint="default"/>
+          <w:lang w:val="en-US"/>
+        </w:rPr>
+      </w:pPr>
+      <w:r>
+        <w:rPr>
+          <w:rFonts w:hint="default"/>
+          <w:lang w:val="en-US"/>
+        </w:rPr>
+        <w:fldChar w:fldCharType="begin"/>
+      </w:r>
+      <w:r>
+        <w:rPr>
+          <w:rFonts w:hint="default"/>
+          <w:lang w:val="en-US"/>
+        </w:rPr>
+        <w:instrText xml:space="preserve"> HYPERLINK "http://15.156.94.232:8080/FirstSpringWebApp-0.0.1-SNAPSHOT/register" </w:instrText>
+      </w:r>
+      <w:r>
+        <w:rPr>
+          <w:rFonts w:hint="default"/>
+          <w:lang w:val="en-US"/>
+        </w:rPr>
+        <w:fldChar w:fldCharType="separate"/>
+      </w:r>
+      <w:r>
+        <w:rPr>
+          <w:rStyle w:val="4"/>
+          <w:rFonts w:hint="default"/>
+          <w:lang w:val="en-US"/>
+        </w:rPr>
+        <w:t>http://15.156.94.232:8080/FirstSpringWebApp-0.0.1-SNAPSHOT/register</w:t>
+      </w:r>
+      <w:r>
+        <w:rPr>
+          <w:rFonts w:hint="default"/>
+          <w:lang w:val="en-US"/>
+        </w:rPr>
+        <w:fldChar w:fldCharType="end"/>
+      </w:r>
+    </w:p>
+    <w:p>
+      <w:pPr>
+        <w:numPr>
+          <w:ilvl w:val="0"/>
+          <w:numId w:val="0"/>
+        </w:numPr>
+        <w:rPr>
+          <w:rFonts w:hint="default"/>
+          <w:lang w:val="en-US"/>
+        </w:rPr>
+      </w:pPr>
+    </w:p>
+    <w:p>
+      <w:pPr>
+        <w:numPr>
+          <w:ilvl w:val="0"/>
+          <w:numId w:val="0"/>
+        </w:numPr>
+      </w:pPr>
+      <w:r>
+        <w:drawing>
+          <wp:inline distT="0" distB="0" distL="114300" distR="114300">
+            <wp:extent cx="5271770" cy="1941195"/>
+            <wp:effectExtent l="0" t="0" r="1270" b="9525"/>
+            <wp:docPr id="54" name="Picture 21"/>
+            <wp:cNvGraphicFramePr>
+              <a:graphicFrameLocks xmlns:a="http://schemas.openxmlformats.org/drawingml/2006/main" noChangeAspect="1"/>
+            </wp:cNvGraphicFramePr>
+            <a:graphic xmlns:a="http://schemas.openxmlformats.org/drawingml/2006/main">
+              <a:graphicData uri="http://schemas.openxmlformats.org/drawingml/2006/picture">
+                <pic:pic xmlns:pic="http://schemas.openxmlformats.org/drawingml/2006/picture">
+                  <pic:nvPicPr>
+                    <pic:cNvPr id="54" name="Picture 21"/>
+                    <pic:cNvPicPr>
+                      <a:picLocks noChangeAspect="1"/>
+                    </pic:cNvPicPr>
+                  </pic:nvPicPr>
+                  <pic:blipFill>
+                    <a:blip r:embed="rId52"/>
+                    <a:stretch>
+                      <a:fillRect/>
+                    </a:stretch>
+                  </pic:blipFill>
+                  <pic:spPr>
+                    <a:xfrm>
+                      <a:off x="0" y="0"/>
+                      <a:ext cx="5271770" cy="1941195"/>
+                    </a:xfrm>
+                    <a:prstGeom prst="rect">
+                      <a:avLst/>
+                    </a:prstGeom>
+                    <a:noFill/>
+                    <a:ln>
+                      <a:noFill/>
+                    </a:ln>
+                  </pic:spPr>
+                </pic:pic>
+              </a:graphicData>
+            </a:graphic>
+          </wp:inline>
+        </w:drawing>
+      </w:r>
+    </w:p>
+    <w:p>
+      <w:pPr>
+        <w:numPr>
+          <w:ilvl w:val="0"/>
+          <w:numId w:val="0"/>
+        </w:numPr>
+      </w:pPr>
+    </w:p>
+    <w:p>
+      <w:pPr>
+        <w:numPr>
+          <w:ilvl w:val="0"/>
+          <w:numId w:val="0"/>
+        </w:numPr>
+        <w:rPr>
+          <w:rFonts w:hint="default"/>
+          <w:lang w:val="en-US"/>
+        </w:rPr>
+      </w:pPr>
+      <w:r>
+        <w:rPr>
+          <w:rFonts w:hint="default"/>
+          <w:lang w:val="en-US"/>
+        </w:rPr>
+        <w:t>1:30</w:t>
+      </w:r>
       <w:bookmarkStart w:id="0" w:name="_GoBack"/>
       <w:bookmarkEnd w:id="0"/>
-    </w:p>
-    <w:p>
-      <w:pPr>
-        <w:numPr>
-          <w:ilvl w:val="0"/>
-          <w:numId w:val="0"/>
-        </w:numPr>
-        <w:rPr>
-          <w:rFonts w:hint="default"/>
-          <w:lang w:val="en-US"/>
-        </w:rPr>
-      </w:pPr>
     </w:p>
     <w:sectPr>
       <w:pgSz w:w="11906" w:h="16838"/>
@@ -6005,4 +10263,21 @@
   </a:themeElements>
   <a:objectDefaults/>
 </a:theme>
+</file>
+
+<file path=customXml/item1.xml><?xml version="1.0" encoding="utf-8"?>
+<s:customData xmlns="http://www.wps.cn/officeDocument/2013/wpsCustomData" xmlns:s="http://www.wps.cn/officeDocument/2013/wpsCustomData">
+  <customSectProps/>
+  <customShpExts>
+    <customShpInfo spid="_x0000_s1026" textRotate="1"/>
+  </customShpExts>
+</s:customData>
+</file>
+
+<file path=customXml/itemProps1.xml><?xml version="1.0" encoding="utf-8"?>
+<ds:datastoreItem xmlns:ds="http://schemas.openxmlformats.org/officeDocument/2006/customXml" ds:itemID="{B1977F7D-205B-4081-913C-38D41E755F92}">
+  <ds:schemaRefs>
+    <ds:schemaRef ds:uri="http://www.wps.cn/officeDocument/2013/wpsCustomData"/>
+  </ds:schemaRefs>
+</ds:datastoreItem>
 </file>
</xml_diff>